<commit_message>
0612 (docs 회의록, src 전반 udt) 이가원
</commit_message>
<xml_diff>
--- a/docs/회의록.docx
+++ b/docs/회의록.docx
@@ -191,12 +191,12 @@
           <wp:inline distB="114300" distT="114300" distL="114300" distR="114300">
             <wp:extent cx="5791200" cy="3505484"/>
             <wp:effectExtent b="0" l="0" r="0" t="0"/>
-            <wp:docPr id="6" name="image1.png"/>
+            <wp:docPr id="7" name="image2.png"/>
             <a:graphic>
               <a:graphicData uri="http://schemas.openxmlformats.org/drawingml/2006/picture">
                 <pic:pic>
                   <pic:nvPicPr>
-                    <pic:cNvPr id="0" name="image1.png"/>
+                    <pic:cNvPr id="0" name="image2.png"/>
                     <pic:cNvPicPr preferRelativeResize="0"/>
                   </pic:nvPicPr>
                   <pic:blipFill>
@@ -236,12 +236,12 @@
           <wp:inline distB="114300" distT="114300" distL="114300" distR="114300">
             <wp:extent cx="5731200" cy="1816100"/>
             <wp:effectExtent b="0" l="0" r="0" t="0"/>
-            <wp:docPr id="2" name="image2.png"/>
+            <wp:docPr id="2" name="image3.png"/>
             <a:graphic>
               <a:graphicData uri="http://schemas.openxmlformats.org/drawingml/2006/picture">
                 <pic:pic>
                   <pic:nvPicPr>
-                    <pic:cNvPr id="0" name="image2.png"/>
+                    <pic:cNvPr id="0" name="image3.png"/>
                     <pic:cNvPicPr preferRelativeResize="0"/>
                   </pic:nvPicPr>
                   <pic:blipFill>
@@ -578,12 +578,12 @@
           <wp:inline distB="114300" distT="114300" distL="114300" distR="114300">
             <wp:extent cx="5731200" cy="4457700"/>
             <wp:effectExtent b="0" l="0" r="0" t="0"/>
-            <wp:docPr id="7" name="image5.png"/>
+            <wp:docPr id="9" name="image6.png"/>
             <a:graphic>
               <a:graphicData uri="http://schemas.openxmlformats.org/drawingml/2006/picture">
                 <pic:pic>
                   <pic:nvPicPr>
-                    <pic:cNvPr id="0" name="image5.png"/>
+                    <pic:cNvPr id="0" name="image6.png"/>
                     <pic:cNvPicPr preferRelativeResize="0"/>
                   </pic:nvPicPr>
                   <pic:blipFill>
@@ -688,12 +688,12 @@
           <wp:inline distB="114300" distT="114300" distL="114300" distR="114300">
             <wp:extent cx="5731200" cy="2654300"/>
             <wp:effectExtent b="0" l="0" r="0" t="0"/>
-            <wp:docPr id="5" name="image4.png"/>
+            <wp:docPr id="6" name="image5.png"/>
             <a:graphic>
               <a:graphicData uri="http://schemas.openxmlformats.org/drawingml/2006/picture">
                 <pic:pic>
                   <pic:nvPicPr>
-                    <pic:cNvPr id="0" name="image4.png"/>
+                    <pic:cNvPr id="0" name="image5.png"/>
                     <pic:cNvPicPr preferRelativeResize="0"/>
                   </pic:nvPicPr>
                   <pic:blipFill>
@@ -945,174 +945,6 @@
       </w:pPr>
       <w:r>
         <w:rPr>
-          <w:rtl w:val="0"/>
-        </w:rPr>
-      </w:r>
-    </w:p>
-    <w:p>
-      <w:pPr>
-        <w:rPr>
-          <w:shd w:fill="fff2cc" w:val="clear"/>
-        </w:rPr>
-      </w:pPr>
-      <w:r>
-        <w:rPr>
-          <w:rtl w:val="0"/>
-        </w:rPr>
-      </w:r>
-    </w:p>
-    <w:p>
-      <w:pPr>
-        <w:rPr>
-          <w:shd w:fill="fff2cc" w:val="clear"/>
-        </w:rPr>
-      </w:pPr>
-      <w:r>
-        <w:rPr>
-          <w:rtl w:val="0"/>
-        </w:rPr>
-      </w:r>
-    </w:p>
-    <w:p>
-      <w:pPr>
-        <w:rPr>
-          <w:shd w:fill="fff2cc" w:val="clear"/>
-        </w:rPr>
-      </w:pPr>
-      <w:r>
-        <w:rPr>
-          <w:rtl w:val="0"/>
-        </w:rPr>
-      </w:r>
-    </w:p>
-    <w:p>
-      <w:pPr>
-        <w:rPr>
-          <w:shd w:fill="fff2cc" w:val="clear"/>
-        </w:rPr>
-      </w:pPr>
-      <w:r>
-        <w:rPr>
-          <w:rtl w:val="0"/>
-        </w:rPr>
-      </w:r>
-    </w:p>
-    <w:p>
-      <w:pPr>
-        <w:rPr>
-          <w:shd w:fill="fff2cc" w:val="clear"/>
-        </w:rPr>
-      </w:pPr>
-      <w:r>
-        <w:rPr>
-          <w:rtl w:val="0"/>
-        </w:rPr>
-      </w:r>
-    </w:p>
-    <w:p>
-      <w:pPr>
-        <w:rPr>
-          <w:shd w:fill="fff2cc" w:val="clear"/>
-        </w:rPr>
-      </w:pPr>
-      <w:r>
-        <w:rPr>
-          <w:rtl w:val="0"/>
-        </w:rPr>
-      </w:r>
-    </w:p>
-    <w:p>
-      <w:pPr>
-        <w:rPr>
-          <w:shd w:fill="fff2cc" w:val="clear"/>
-        </w:rPr>
-      </w:pPr>
-      <w:r>
-        <w:rPr>
-          <w:rtl w:val="0"/>
-        </w:rPr>
-      </w:r>
-    </w:p>
-    <w:p>
-      <w:pPr>
-        <w:rPr>
-          <w:shd w:fill="fff2cc" w:val="clear"/>
-        </w:rPr>
-      </w:pPr>
-      <w:r>
-        <w:rPr>
-          <w:rtl w:val="0"/>
-        </w:rPr>
-      </w:r>
-    </w:p>
-    <w:p>
-      <w:pPr>
-        <w:rPr>
-          <w:shd w:fill="fff2cc" w:val="clear"/>
-        </w:rPr>
-      </w:pPr>
-      <w:r>
-        <w:rPr>
-          <w:rtl w:val="0"/>
-        </w:rPr>
-      </w:r>
-    </w:p>
-    <w:p>
-      <w:pPr>
-        <w:rPr>
-          <w:shd w:fill="fff2cc" w:val="clear"/>
-        </w:rPr>
-      </w:pPr>
-      <w:r>
-        <w:rPr>
-          <w:rtl w:val="0"/>
-        </w:rPr>
-      </w:r>
-    </w:p>
-    <w:p>
-      <w:pPr>
-        <w:rPr>
-          <w:shd w:fill="fff2cc" w:val="clear"/>
-        </w:rPr>
-      </w:pPr>
-      <w:r>
-        <w:rPr>
-          <w:rtl w:val="0"/>
-        </w:rPr>
-      </w:r>
-    </w:p>
-    <w:p>
-      <w:pPr>
-        <w:rPr>
-          <w:shd w:fill="fff2cc" w:val="clear"/>
-        </w:rPr>
-      </w:pPr>
-      <w:r>
-        <w:rPr>
-          <w:rtl w:val="0"/>
-        </w:rPr>
-      </w:r>
-    </w:p>
-    <w:p>
-      <w:pPr>
-        <w:rPr>
-          <w:shd w:fill="fff2cc" w:val="clear"/>
-        </w:rPr>
-      </w:pPr>
-      <w:r>
-        <w:rPr>
-          <w:rtl w:val="0"/>
-        </w:rPr>
-      </w:r>
-    </w:p>
-    <w:p>
-      <w:pPr>
-        <w:rPr>
-          <w:shd w:fill="fff2cc" w:val="clear"/>
-        </w:rPr>
-      </w:pPr>
-      <w:r>
-        <w:rPr>
           <w:rFonts w:ascii="Arial Unicode MS" w:cs="Arial Unicode MS" w:eastAsia="Arial Unicode MS" w:hAnsi="Arial Unicode MS"/>
           <w:shd w:fill="fff2cc" w:val="clear"/>
           <w:rtl w:val="0"/>
@@ -1132,12 +964,12 @@
           <wp:inline distB="114300" distT="114300" distL="114300" distR="114300">
             <wp:extent cx="5400248" cy="8596313"/>
             <wp:effectExtent b="0" l="0" r="0" t="0"/>
-            <wp:docPr id="3" name="image6.png"/>
+            <wp:docPr id="3" name="image7.png"/>
             <a:graphic>
               <a:graphicData uri="http://schemas.openxmlformats.org/drawingml/2006/picture">
                 <pic:pic>
                   <pic:nvPicPr>
-                    <pic:cNvPr id="0" name="image6.png"/>
+                    <pic:cNvPr id="0" name="image7.png"/>
                     <pic:cNvPicPr preferRelativeResize="0"/>
                   </pic:nvPicPr>
                   <pic:blipFill>
@@ -1196,12 +1028,12 @@
           <wp:inline distB="114300" distT="114300" distL="114300" distR="114300">
             <wp:extent cx="5731200" cy="3759200"/>
             <wp:effectExtent b="0" l="0" r="0" t="0"/>
-            <wp:docPr id="4" name="image7.png"/>
+            <wp:docPr id="5" name="image9.png"/>
             <a:graphic>
               <a:graphicData uri="http://schemas.openxmlformats.org/drawingml/2006/picture">
                 <pic:pic>
                   <pic:nvPicPr>
-                    <pic:cNvPr id="0" name="image7.png"/>
+                    <pic:cNvPr id="0" name="image9.png"/>
                     <pic:cNvPicPr preferRelativeResize="0"/>
                   </pic:nvPicPr>
                   <pic:blipFill>
@@ -1793,12 +1625,12 @@
           <wp:inline distB="114300" distT="114300" distL="114300" distR="114300">
             <wp:extent cx="5731200" cy="4330700"/>
             <wp:effectExtent b="0" l="0" r="0" t="0"/>
-            <wp:docPr id="1" name="image3.png"/>
+            <wp:docPr id="1" name="image8.png"/>
             <a:graphic>
               <a:graphicData uri="http://schemas.openxmlformats.org/drawingml/2006/picture">
                 <pic:pic>
                   <pic:nvPicPr>
-                    <pic:cNvPr id="0" name="image3.png"/>
+                    <pic:cNvPr id="0" name="image8.png"/>
                     <pic:cNvPicPr preferRelativeResize="0"/>
                   </pic:nvPicPr>
                   <pic:blipFill>
@@ -2151,16 +1983,6 @@
     </w:p>
     <w:p>
       <w:pPr>
-        <w:rPr/>
-      </w:pPr>
-      <w:r>
-        <w:rPr>
-          <w:rtl w:val="0"/>
-        </w:rPr>
-      </w:r>
-    </w:p>
-    <w:p>
-      <w:pPr>
         <w:numPr>
           <w:ilvl w:val="0"/>
           <w:numId w:val="2"/>
@@ -2223,9 +2045,10 @@
       </w:r>
       <w:r>
         <w:rPr>
-          <w:rtl w:val="0"/>
-        </w:rPr>
-        <w:t xml:space="preserve">: </w:t>
+          <w:rFonts w:ascii="Arial Unicode MS" w:cs="Arial Unicode MS" w:eastAsia="Arial Unicode MS" w:hAnsi="Arial Unicode MS"/>
+          <w:rtl w:val="0"/>
+        </w:rPr>
+        <w:t xml:space="preserve">: ERD 설계 완료, laravel migration 진행중</w:t>
       </w:r>
     </w:p>
     <w:p>
@@ -2252,9 +2075,10 @@
       </w:r>
       <w:r>
         <w:rPr>
-          <w:rtl w:val="0"/>
-        </w:rPr>
-        <w:t xml:space="preserve">: </w:t>
+          <w:rFonts w:ascii="Arial Unicode MS" w:cs="Arial Unicode MS" w:eastAsia="Arial Unicode MS" w:hAnsi="Arial Unicode MS"/>
+          <w:rtl w:val="0"/>
+        </w:rPr>
+        <w:t xml:space="preserve">: ERD 설계 완료, figma 작업중</w:t>
       </w:r>
     </w:p>
     <w:p>
@@ -2281,9 +2105,10 @@
       </w:r>
       <w:r>
         <w:rPr>
-          <w:rtl w:val="0"/>
-        </w:rPr>
-        <w:t xml:space="preserve">: </w:t>
+          <w:rFonts w:ascii="Arial Unicode MS" w:cs="Arial Unicode MS" w:eastAsia="Arial Unicode MS" w:hAnsi="Arial Unicode MS"/>
+          <w:rtl w:val="0"/>
+        </w:rPr>
+        <w:t xml:space="preserve">: ERD 설계 완료, figma 작업중</w:t>
       </w:r>
     </w:p>
     <w:p>
@@ -2310,9 +2135,218 @@
       </w:r>
       <w:r>
         <w:rPr>
-          <w:rtl w:val="0"/>
-        </w:rPr>
-        <w:t xml:space="preserve">: </w:t>
+          <w:rFonts w:ascii="Arial Unicode MS" w:cs="Arial Unicode MS" w:eastAsia="Arial Unicode MS" w:hAnsi="Arial Unicode MS"/>
+          <w:rtl w:val="0"/>
+        </w:rPr>
+        <w:t xml:space="preserve">: ERD 설계 완료, figma 작업중</w:t>
+      </w:r>
+    </w:p>
+    <w:p>
+      <w:pPr>
+        <w:rPr/>
+      </w:pPr>
+      <w:r>
+        <w:rPr>
+          <w:rtl w:val="0"/>
+        </w:rPr>
+      </w:r>
+    </w:p>
+    <w:p>
+      <w:pPr>
+        <w:rPr/>
+      </w:pPr>
+      <w:r>
+        <w:rPr/>
+        <w:drawing>
+          <wp:inline distB="114300" distT="114300" distL="114300" distR="114300">
+            <wp:extent cx="5205413" cy="2550825"/>
+            <wp:effectExtent b="0" l="0" r="0" t="0"/>
+            <wp:docPr id="4" name="image4.png"/>
+            <a:graphic>
+              <a:graphicData uri="http://schemas.openxmlformats.org/drawingml/2006/picture">
+                <pic:pic>
+                  <pic:nvPicPr>
+                    <pic:cNvPr id="0" name="image4.png"/>
+                    <pic:cNvPicPr preferRelativeResize="0"/>
+                  </pic:nvPicPr>
+                  <pic:blipFill>
+                    <a:blip r:embed="rId15"/>
+                    <a:srcRect b="0" l="0" r="0" t="0"/>
+                    <a:stretch>
+                      <a:fillRect/>
+                    </a:stretch>
+                  </pic:blipFill>
+                  <pic:spPr>
+                    <a:xfrm>
+                      <a:off x="0" y="0"/>
+                      <a:ext cx="5205413" cy="2550825"/>
+                    </a:xfrm>
+                    <a:prstGeom prst="rect"/>
+                    <a:ln/>
+                  </pic:spPr>
+                </pic:pic>
+              </a:graphicData>
+            </a:graphic>
+          </wp:inline>
+        </w:drawing>
+      </w:r>
+      <w:r>
+        <w:rPr>
+          <w:rtl w:val="0"/>
+        </w:rPr>
+      </w:r>
+    </w:p>
+    <w:p>
+      <w:pPr>
+        <w:rPr/>
+      </w:pPr>
+      <w:r>
+        <w:rPr/>
+        <w:drawing>
+          <wp:inline distB="114300" distT="114300" distL="114300" distR="114300">
+            <wp:extent cx="5731200" cy="7277100"/>
+            <wp:effectExtent b="0" l="0" r="0" t="0"/>
+            <wp:docPr id="8" name="image1.png"/>
+            <a:graphic>
+              <a:graphicData uri="http://schemas.openxmlformats.org/drawingml/2006/picture">
+                <pic:pic>
+                  <pic:nvPicPr>
+                    <pic:cNvPr id="0" name="image1.png"/>
+                    <pic:cNvPicPr preferRelativeResize="0"/>
+                  </pic:nvPicPr>
+                  <pic:blipFill>
+                    <a:blip r:embed="rId16"/>
+                    <a:srcRect b="0" l="0" r="0" t="0"/>
+                    <a:stretch>
+                      <a:fillRect/>
+                    </a:stretch>
+                  </pic:blipFill>
+                  <pic:spPr>
+                    <a:xfrm>
+                      <a:off x="0" y="0"/>
+                      <a:ext cx="5731200" cy="7277100"/>
+                    </a:xfrm>
+                    <a:prstGeom prst="rect"/>
+                    <a:ln/>
+                  </pic:spPr>
+                </pic:pic>
+              </a:graphicData>
+            </a:graphic>
+          </wp:inline>
+        </w:drawing>
+      </w:r>
+      <w:r>
+        <w:rPr>
+          <w:rtl w:val="0"/>
+        </w:rPr>
+      </w:r>
+    </w:p>
+    <w:p>
+      <w:pPr>
+        <w:rPr/>
+      </w:pPr>
+      <w:r>
+        <w:rPr>
+          <w:rtl w:val="0"/>
+        </w:rPr>
+      </w:r>
+    </w:p>
+    <w:p>
+      <w:pPr>
+        <w:rPr>
+          <w:b w:val="1"/>
+          <w:sz w:val="28"/>
+          <w:szCs w:val="28"/>
+        </w:rPr>
+      </w:pPr>
+      <w:r>
+        <w:rPr>
+          <w:rFonts w:ascii="Arial Unicode MS" w:cs="Arial Unicode MS" w:eastAsia="Arial Unicode MS" w:hAnsi="Arial Unicode MS"/>
+          <w:b w:val="1"/>
+          <w:sz w:val="28"/>
+          <w:szCs w:val="28"/>
+          <w:rtl w:val="0"/>
+        </w:rPr>
+        <w:t xml:space="preserve">23.06.13 회의록</w:t>
+      </w:r>
+    </w:p>
+    <w:p>
+      <w:pPr>
+        <w:rPr/>
+      </w:pPr>
+      <w:r>
+        <w:rPr>
+          <w:rtl w:val="0"/>
+        </w:rPr>
+      </w:r>
+    </w:p>
+    <w:p>
+      <w:pPr>
+        <w:rPr/>
+      </w:pPr>
+      <w:r>
+        <w:rPr>
+          <w:rFonts w:ascii="Arial Unicode MS" w:cs="Arial Unicode MS" w:eastAsia="Arial Unicode MS" w:hAnsi="Arial Unicode MS"/>
+          <w:rtl w:val="0"/>
+        </w:rPr>
+        <w:t xml:space="preserve">목표</w:t>
+      </w:r>
+    </w:p>
+    <w:p>
+      <w:pPr>
+        <w:numPr>
+          <w:ilvl w:val="0"/>
+          <w:numId w:val="6"/>
+        </w:numPr>
+        <w:ind w:left="720" w:hanging="360"/>
+        <w:rPr>
+          <w:u w:val="none"/>
+        </w:rPr>
+      </w:pPr>
+      <w:r>
+        <w:rPr>
+          <w:rFonts w:ascii="Arial Unicode MS" w:cs="Arial Unicode MS" w:eastAsia="Arial Unicode MS" w:hAnsi="Arial Unicode MS"/>
+          <w:rtl w:val="0"/>
+        </w:rPr>
+        <w:t xml:space="preserve">figma 작업 완료</w:t>
+      </w:r>
+    </w:p>
+    <w:p>
+      <w:pPr>
+        <w:numPr>
+          <w:ilvl w:val="0"/>
+          <w:numId w:val="6"/>
+        </w:numPr>
+        <w:ind w:left="720" w:hanging="360"/>
+        <w:rPr>
+          <w:u w:val="none"/>
+        </w:rPr>
+      </w:pPr>
+      <w:r>
+        <w:rPr>
+          <w:rFonts w:ascii="Arial Unicode MS" w:cs="Arial Unicode MS" w:eastAsia="Arial Unicode MS" w:hAnsi="Arial Unicode MS"/>
+          <w:rtl w:val="0"/>
+        </w:rPr>
+        <w:t xml:space="preserve">db migration 작업 완료</w:t>
+      </w:r>
+    </w:p>
+    <w:p>
+      <w:pPr>
+        <w:numPr>
+          <w:ilvl w:val="0"/>
+          <w:numId w:val="6"/>
+        </w:numPr>
+        <w:ind w:left="720" w:hanging="360"/>
+        <w:rPr>
+          <w:u w:val="none"/>
+        </w:rPr>
+      </w:pPr>
+      <w:r>
+        <w:rPr>
+          <w:rFonts w:ascii="Arial Unicode MS" w:cs="Arial Unicode MS" w:eastAsia="Arial Unicode MS" w:hAnsi="Arial Unicode MS"/>
+          <w:rtl w:val="0"/>
+        </w:rPr>
+        <w:t xml:space="preserve">코드 작업 시작</w:t>
       </w:r>
       <w:r>
         <w:rPr>
@@ -2772,6 +2806,116 @@
     </w:lvl>
   </w:abstractNum>
   <w:abstractNum w:abstractNumId="5">
+    <w:lvl w:ilvl="0">
+      <w:start w:val="1"/>
+      <w:numFmt w:val="decimal"/>
+      <w:lvlText w:val="%1."/>
+      <w:lvlJc w:val="left"/>
+      <w:pPr>
+        <w:ind w:left="720" w:hanging="360"/>
+      </w:pPr>
+      <w:rPr>
+        <w:u w:val="none"/>
+      </w:rPr>
+    </w:lvl>
+    <w:lvl w:ilvl="1">
+      <w:start w:val="1"/>
+      <w:numFmt w:val="lowerLetter"/>
+      <w:lvlText w:val="%2."/>
+      <w:lvlJc w:val="left"/>
+      <w:pPr>
+        <w:ind w:left="1440" w:hanging="360"/>
+      </w:pPr>
+      <w:rPr>
+        <w:u w:val="none"/>
+      </w:rPr>
+    </w:lvl>
+    <w:lvl w:ilvl="2">
+      <w:start w:val="1"/>
+      <w:numFmt w:val="lowerRoman"/>
+      <w:lvlText w:val="%3."/>
+      <w:lvlJc w:val="right"/>
+      <w:pPr>
+        <w:ind w:left="2160" w:hanging="360"/>
+      </w:pPr>
+      <w:rPr>
+        <w:u w:val="none"/>
+      </w:rPr>
+    </w:lvl>
+    <w:lvl w:ilvl="3">
+      <w:start w:val="1"/>
+      <w:numFmt w:val="decimal"/>
+      <w:lvlText w:val="%4."/>
+      <w:lvlJc w:val="left"/>
+      <w:pPr>
+        <w:ind w:left="2880" w:hanging="360"/>
+      </w:pPr>
+      <w:rPr>
+        <w:u w:val="none"/>
+      </w:rPr>
+    </w:lvl>
+    <w:lvl w:ilvl="4">
+      <w:start w:val="1"/>
+      <w:numFmt w:val="lowerLetter"/>
+      <w:lvlText w:val="%5."/>
+      <w:lvlJc w:val="left"/>
+      <w:pPr>
+        <w:ind w:left="3600" w:hanging="360"/>
+      </w:pPr>
+      <w:rPr>
+        <w:u w:val="none"/>
+      </w:rPr>
+    </w:lvl>
+    <w:lvl w:ilvl="5">
+      <w:start w:val="1"/>
+      <w:numFmt w:val="lowerRoman"/>
+      <w:lvlText w:val="%6."/>
+      <w:lvlJc w:val="right"/>
+      <w:pPr>
+        <w:ind w:left="4320" w:hanging="360"/>
+      </w:pPr>
+      <w:rPr>
+        <w:u w:val="none"/>
+      </w:rPr>
+    </w:lvl>
+    <w:lvl w:ilvl="6">
+      <w:start w:val="1"/>
+      <w:numFmt w:val="decimal"/>
+      <w:lvlText w:val="%7."/>
+      <w:lvlJc w:val="left"/>
+      <w:pPr>
+        <w:ind w:left="5040" w:hanging="360"/>
+      </w:pPr>
+      <w:rPr>
+        <w:u w:val="none"/>
+      </w:rPr>
+    </w:lvl>
+    <w:lvl w:ilvl="7">
+      <w:start w:val="1"/>
+      <w:numFmt w:val="lowerLetter"/>
+      <w:lvlText w:val="%8."/>
+      <w:lvlJc w:val="left"/>
+      <w:pPr>
+        <w:ind w:left="5760" w:hanging="360"/>
+      </w:pPr>
+      <w:rPr>
+        <w:u w:val="none"/>
+      </w:rPr>
+    </w:lvl>
+    <w:lvl w:ilvl="8">
+      <w:start w:val="1"/>
+      <w:numFmt w:val="lowerRoman"/>
+      <w:lvlText w:val="%9."/>
+      <w:lvlJc w:val="right"/>
+      <w:pPr>
+        <w:ind w:left="6480" w:hanging="360"/>
+      </w:pPr>
+      <w:rPr>
+        <w:u w:val="none"/>
+      </w:rPr>
+    </w:lvl>
+  </w:abstractNum>
+  <w:abstractNum w:abstractNumId="6">
     <w:lvl w:ilvl="0">
       <w:start w:val="1"/>
       <w:numFmt w:val="decimal"/>
@@ -2895,6 +3039,9 @@
   </w:num>
   <w:num w:numId="5">
     <w:abstractNumId w:val="5"/>
+  </w:num>
+  <w:num w:numId="6">
+    <w:abstractNumId w:val="6"/>
   </w:num>
 </w:numbering>
 </file>

</xml_diff>

<commit_message>
0613 (docs 회의록, src Model, database udt) 이가원
</commit_message>
<xml_diff>
--- a/docs/회의록.docx
+++ b/docs/회의록.docx
@@ -236,12 +236,12 @@
           <wp:inline distB="114300" distT="114300" distL="114300" distR="114300">
             <wp:extent cx="5731200" cy="1816100"/>
             <wp:effectExtent b="0" l="0" r="0" t="0"/>
-            <wp:docPr id="2" name="image3.png"/>
+            <wp:docPr id="2" name="image1.png"/>
             <a:graphic>
               <a:graphicData uri="http://schemas.openxmlformats.org/drawingml/2006/picture">
                 <pic:pic>
                   <pic:nvPicPr>
-                    <pic:cNvPr id="0" name="image3.png"/>
+                    <pic:cNvPr id="0" name="image1.png"/>
                     <pic:cNvPicPr preferRelativeResize="0"/>
                   </pic:nvPicPr>
                   <pic:blipFill>
@@ -964,12 +964,12 @@
           <wp:inline distB="114300" distT="114300" distL="114300" distR="114300">
             <wp:extent cx="5400248" cy="8596313"/>
             <wp:effectExtent b="0" l="0" r="0" t="0"/>
-            <wp:docPr id="3" name="image7.png"/>
+            <wp:docPr id="3" name="image8.png"/>
             <a:graphic>
               <a:graphicData uri="http://schemas.openxmlformats.org/drawingml/2006/picture">
                 <pic:pic>
                   <pic:nvPicPr>
-                    <pic:cNvPr id="0" name="image7.png"/>
+                    <pic:cNvPr id="0" name="image8.png"/>
                     <pic:cNvPicPr preferRelativeResize="0"/>
                   </pic:nvPicPr>
                   <pic:blipFill>
@@ -1625,12 +1625,12 @@
           <wp:inline distB="114300" distT="114300" distL="114300" distR="114300">
             <wp:extent cx="5731200" cy="4330700"/>
             <wp:effectExtent b="0" l="0" r="0" t="0"/>
-            <wp:docPr id="1" name="image8.png"/>
+            <wp:docPr id="1" name="image7.png"/>
             <a:graphic>
               <a:graphicData uri="http://schemas.openxmlformats.org/drawingml/2006/picture">
                 <pic:pic>
                   <pic:nvPicPr>
-                    <pic:cNvPr id="0" name="image8.png"/>
+                    <pic:cNvPr id="0" name="image7.png"/>
                     <pic:cNvPicPr preferRelativeResize="0"/>
                   </pic:nvPicPr>
                   <pic:blipFill>
@@ -2206,12 +2206,12 @@
           <wp:inline distB="114300" distT="114300" distL="114300" distR="114300">
             <wp:extent cx="5731200" cy="7277100"/>
             <wp:effectExtent b="0" l="0" r="0" t="0"/>
-            <wp:docPr id="8" name="image1.png"/>
+            <wp:docPr id="8" name="image3.png"/>
             <a:graphic>
               <a:graphicData uri="http://schemas.openxmlformats.org/drawingml/2006/picture">
                 <pic:pic>
                   <pic:nvPicPr>
-                    <pic:cNvPr id="0" name="image1.png"/>
+                    <pic:cNvPr id="0" name="image3.png"/>
                     <pic:cNvPicPr preferRelativeResize="0"/>
                   </pic:nvPicPr>
                   <pic:blipFill>
@@ -2261,6 +2261,76 @@
       </w:pPr>
       <w:r>
         <w:rPr>
+          <w:rtl w:val="0"/>
+        </w:rPr>
+      </w:r>
+    </w:p>
+    <w:p>
+      <w:pPr>
+        <w:rPr>
+          <w:b w:val="1"/>
+          <w:sz w:val="28"/>
+          <w:szCs w:val="28"/>
+        </w:rPr>
+      </w:pPr>
+      <w:r>
+        <w:rPr>
+          <w:rtl w:val="0"/>
+        </w:rPr>
+      </w:r>
+    </w:p>
+    <w:p>
+      <w:pPr>
+        <w:rPr>
+          <w:b w:val="1"/>
+          <w:sz w:val="28"/>
+          <w:szCs w:val="28"/>
+        </w:rPr>
+      </w:pPr>
+      <w:r>
+        <w:rPr>
+          <w:rtl w:val="0"/>
+        </w:rPr>
+      </w:r>
+    </w:p>
+    <w:p>
+      <w:pPr>
+        <w:rPr>
+          <w:b w:val="1"/>
+          <w:sz w:val="28"/>
+          <w:szCs w:val="28"/>
+        </w:rPr>
+      </w:pPr>
+      <w:r>
+        <w:rPr>
+          <w:rtl w:val="0"/>
+        </w:rPr>
+      </w:r>
+    </w:p>
+    <w:p>
+      <w:pPr>
+        <w:rPr>
+          <w:b w:val="1"/>
+          <w:sz w:val="28"/>
+          <w:szCs w:val="28"/>
+        </w:rPr>
+      </w:pPr>
+      <w:r>
+        <w:rPr>
+          <w:rtl w:val="0"/>
+        </w:rPr>
+      </w:r>
+    </w:p>
+    <w:p>
+      <w:pPr>
+        <w:rPr>
+          <w:b w:val="1"/>
+          <w:sz w:val="28"/>
+          <w:szCs w:val="28"/>
+        </w:rPr>
+      </w:pPr>
+      <w:r>
+        <w:rPr>
           <w:rFonts w:ascii="Arial Unicode MS" w:cs="Arial Unicode MS" w:eastAsia="Arial Unicode MS" w:hAnsi="Arial Unicode MS"/>
           <w:b w:val="1"/>
           <w:sz w:val="28"/>
@@ -2348,6 +2418,790 @@
         </w:rPr>
         <w:t xml:space="preserve">코드 작업 시작</w:t>
       </w:r>
+    </w:p>
+    <w:p>
+      <w:pPr>
+        <w:ind w:left="720" w:firstLine="0"/>
+        <w:rPr/>
+      </w:pPr>
+      <w:r>
+        <w:rPr>
+          <w:rtl w:val="0"/>
+        </w:rPr>
+      </w:r>
+    </w:p>
+    <w:p>
+      <w:pPr>
+        <w:ind w:left="0" w:firstLine="0"/>
+        <w:rPr/>
+      </w:pPr>
+      <w:r>
+        <w:rPr>
+          <w:rtl w:val="0"/>
+        </w:rPr>
+      </w:r>
+    </w:p>
+    <w:p>
+      <w:pPr>
+        <w:rPr/>
+      </w:pPr>
+      <w:r>
+        <w:rPr>
+          <w:rFonts w:ascii="Arial Unicode MS" w:cs="Arial Unicode MS" w:eastAsia="Arial Unicode MS" w:hAnsi="Arial Unicode MS"/>
+          <w:rtl w:val="0"/>
+        </w:rPr>
+        <w:t xml:space="preserve">ERD 피드백)</w:t>
+      </w:r>
+    </w:p>
+    <w:p>
+      <w:pPr>
+        <w:ind w:left="0" w:firstLine="0"/>
+        <w:rPr/>
+      </w:pPr>
+      <w:r>
+        <w:rPr>
+          <w:rtl w:val="0"/>
+        </w:rPr>
+      </w:r>
+    </w:p>
+    <w:p>
+      <w:pPr>
+        <w:ind w:left="0" w:firstLine="0"/>
+        <w:rPr/>
+      </w:pPr>
+      <w:r>
+        <w:rPr>
+          <w:rFonts w:ascii="Arial Unicode MS" w:cs="Arial Unicode MS" w:eastAsia="Arial Unicode MS" w:hAnsi="Arial Unicode MS"/>
+          <w:rtl w:val="0"/>
+        </w:rPr>
+        <w:t xml:space="preserve">테이블 락?</w:t>
+      </w:r>
+    </w:p>
+    <w:p>
+      <w:pPr>
+        <w:ind w:left="0" w:firstLine="0"/>
+        <w:rPr/>
+      </w:pPr>
+      <w:r>
+        <w:rPr>
+          <w:rFonts w:ascii="Arial Unicode MS" w:cs="Arial Unicode MS" w:eastAsia="Arial Unicode MS" w:hAnsi="Arial Unicode MS"/>
+          <w:rtl w:val="0"/>
+        </w:rPr>
+        <w:t xml:space="preserve">성별, 생년월일 not null</w:t>
+      </w:r>
+    </w:p>
+    <w:p>
+      <w:pPr>
+        <w:ind w:left="0" w:firstLine="0"/>
+        <w:rPr/>
+      </w:pPr>
+      <w:r>
+        <w:rPr>
+          <w:rtl w:val="0"/>
+        </w:rPr>
+      </w:r>
+    </w:p>
+    <w:p>
+      <w:pPr>
+        <w:ind w:left="0" w:firstLine="0"/>
+        <w:rPr/>
+      </w:pPr>
+      <w:r>
+        <w:rPr>
+          <w:rFonts w:ascii="Arial Unicode MS" w:cs="Arial Unicode MS" w:eastAsia="Arial Unicode MS" w:hAnsi="Arial Unicode MS"/>
+          <w:rtl w:val="0"/>
+        </w:rPr>
+        <w:t xml:space="preserve">탈퇴사유▶ 기타(삭제) ???</w:t>
+      </w:r>
+    </w:p>
+    <w:p>
+      <w:pPr>
+        <w:ind w:left="0" w:firstLine="0"/>
+        <w:rPr/>
+      </w:pPr>
+      <w:r>
+        <w:rPr>
+          <w:rtl w:val="0"/>
+        </w:rPr>
+      </w:r>
+    </w:p>
+    <w:p>
+      <w:pPr>
+        <w:ind w:left="0" w:firstLine="0"/>
+        <w:rPr/>
+      </w:pPr>
+      <w:r>
+        <w:rPr>
+          <w:rFonts w:ascii="Arial Unicode MS" w:cs="Arial Unicode MS" w:eastAsia="Arial Unicode MS" w:hAnsi="Arial Unicode MS"/>
+          <w:rtl w:val="0"/>
+        </w:rPr>
+        <w:t xml:space="preserve">BIGINT ▶ INT로 수정</w:t>
+      </w:r>
+    </w:p>
+    <w:p>
+      <w:pPr>
+        <w:ind w:left="0" w:firstLine="0"/>
+        <w:rPr/>
+      </w:pPr>
+      <w:r>
+        <w:rPr>
+          <w:rFonts w:ascii="Arial Unicode MS" w:cs="Arial Unicode MS" w:eastAsia="Arial Unicode MS" w:hAnsi="Arial Unicode MS"/>
+          <w:rtl w:val="0"/>
+        </w:rPr>
+        <w:t xml:space="preserve">모델에서 PK설정</w:t>
+      </w:r>
+    </w:p>
+    <w:p>
+      <w:pPr>
+        <w:ind w:left="0" w:firstLine="0"/>
+        <w:rPr/>
+      </w:pPr>
+      <w:r>
+        <w:rPr>
+          <w:rtl w:val="0"/>
+        </w:rPr>
+      </w:r>
+    </w:p>
+    <w:p>
+      <w:pPr>
+        <w:ind w:left="0" w:firstLine="0"/>
+        <w:rPr/>
+      </w:pPr>
+      <w:r>
+        <w:rPr>
+          <w:rFonts w:ascii="Arial Unicode MS" w:cs="Arial Unicode MS" w:eastAsia="Arial Unicode MS" w:hAnsi="Arial Unicode MS"/>
+          <w:rtl w:val="0"/>
+        </w:rPr>
+        <w:t xml:space="preserve">댓글삭제 ▶탈퇴후 댓글 게시글 삭제 -&gt; O</w:t>
+      </w:r>
+    </w:p>
+    <w:p>
+      <w:pPr>
+        <w:ind w:left="0" w:firstLine="0"/>
+        <w:rPr/>
+      </w:pPr>
+      <w:r>
+        <w:rPr>
+          <w:rtl w:val="0"/>
+        </w:rPr>
+        <w:t xml:space="preserve"> </w:t>
+      </w:r>
+    </w:p>
+    <w:p>
+      <w:pPr>
+        <w:ind w:left="0" w:firstLine="0"/>
+        <w:rPr/>
+      </w:pPr>
+      <w:r>
+        <w:rPr>
+          <w:rFonts w:ascii="Arial Unicode MS" w:cs="Arial Unicode MS" w:eastAsia="Arial Unicode MS" w:hAnsi="Arial Unicode MS"/>
+          <w:rtl w:val="0"/>
+        </w:rPr>
+        <w:t xml:space="preserve">신고 테이블 ▶ 컬럼 추가 0(댓글) 1(게시판)</w:t>
+      </w:r>
+    </w:p>
+    <w:p>
+      <w:pPr>
+        <w:ind w:left="0" w:firstLine="0"/>
+        <w:rPr/>
+      </w:pPr>
+      <w:r>
+        <w:rPr>
+          <w:rtl w:val="0"/>
+        </w:rPr>
+      </w:r>
+    </w:p>
+    <w:p>
+      <w:pPr>
+        <w:ind w:left="0" w:firstLine="0"/>
+        <w:rPr/>
+      </w:pPr>
+      <w:r>
+        <w:rPr>
+          <w:rFonts w:ascii="Arial Unicode MS" w:cs="Arial Unicode MS" w:eastAsia="Arial Unicode MS" w:hAnsi="Arial Unicode MS"/>
+          <w:rtl w:val="0"/>
+        </w:rPr>
+        <w:t xml:space="preserve">신고사유▶ 기타(삭제)</w:t>
+      </w:r>
+    </w:p>
+    <w:p>
+      <w:pPr>
+        <w:ind w:left="0" w:firstLine="0"/>
+        <w:rPr/>
+      </w:pPr>
+      <w:r>
+        <w:rPr>
+          <w:rtl w:val="0"/>
+        </w:rPr>
+      </w:r>
+    </w:p>
+    <w:p>
+      <w:pPr>
+        <w:ind w:left="0" w:firstLine="0"/>
+        <w:rPr/>
+      </w:pPr>
+      <w:r>
+        <w:rPr>
+          <w:rFonts w:ascii="Arial Unicode MS" w:cs="Arial Unicode MS" w:eastAsia="Arial Unicode MS" w:hAnsi="Arial Unicode MS"/>
+          <w:rtl w:val="0"/>
+        </w:rPr>
+        <w:t xml:space="preserve">관리자 정보 ▶ PASS( 유저테이블은 곤란)</w:t>
+      </w:r>
+    </w:p>
+    <w:p>
+      <w:pPr>
+        <w:ind w:left="0" w:firstLine="0"/>
+        <w:rPr/>
+      </w:pPr>
+      <w:r>
+        <w:rPr>
+          <w:rtl w:val="0"/>
+        </w:rPr>
+      </w:r>
+    </w:p>
+    <w:p>
+      <w:pPr>
+        <w:ind w:left="0" w:firstLine="0"/>
+        <w:rPr/>
+      </w:pPr>
+      <w:r>
+        <w:rPr>
+          <w:rFonts w:ascii="Arial Unicode MS" w:cs="Arial Unicode MS" w:eastAsia="Arial Unicode MS" w:hAnsi="Arial Unicode MS"/>
+          <w:rtl w:val="0"/>
+        </w:rPr>
+        <w:t xml:space="preserve">축제정보업로드▶  포스터 이미지 파일서버 디렉토리 뷰안에 리소스 링크저장</w:t>
+      </w:r>
+    </w:p>
+    <w:p>
+      <w:pPr>
+        <w:ind w:left="0" w:firstLine="0"/>
+        <w:rPr/>
+      </w:pPr>
+      <w:r>
+        <w:rPr>
+          <w:rtl w:val="0"/>
+        </w:rPr>
+      </w:r>
+    </w:p>
+    <w:p>
+      <w:pPr>
+        <w:ind w:left="0" w:firstLine="0"/>
+        <w:rPr/>
+      </w:pPr>
+      <w:r>
+        <w:rPr>
+          <w:rFonts w:ascii="Arial Unicode MS" w:cs="Arial Unicode MS" w:eastAsia="Arial Unicode MS" w:hAnsi="Arial Unicode MS"/>
+          <w:rtl w:val="0"/>
+        </w:rPr>
+        <w:t xml:space="preserve">축제정보업로드관리▶ 축제정보 업로드 요청이랑 통합(추후에는 나눌필요있을듯 지금은 필요없음 대신에 플래그 ????)</w:t>
+      </w:r>
+    </w:p>
+    <w:p>
+      <w:pPr>
+        <w:ind w:left="0" w:firstLine="0"/>
+        <w:rPr/>
+      </w:pPr>
+      <w:r>
+        <w:rPr>
+          <w:rtl w:val="0"/>
+        </w:rPr>
+      </w:r>
+    </w:p>
+    <w:p>
+      <w:pPr>
+        <w:ind w:left="0" w:firstLine="0"/>
+        <w:rPr/>
+      </w:pPr>
+      <w:r>
+        <w:rPr>
+          <w:rFonts w:ascii="Arial Unicode MS" w:cs="Arial Unicode MS" w:eastAsia="Arial Unicode MS" w:hAnsi="Arial Unicode MS"/>
+          <w:rtl w:val="0"/>
+        </w:rPr>
+        <w:t xml:space="preserve">공지 ▶ PASS</w:t>
+      </w:r>
+    </w:p>
+    <w:p>
+      <w:pPr>
+        <w:ind w:left="0" w:firstLine="0"/>
+        <w:rPr/>
+      </w:pPr>
+      <w:r>
+        <w:rPr>
+          <w:rtl w:val="0"/>
+        </w:rPr>
+      </w:r>
+    </w:p>
+    <w:p>
+      <w:pPr>
+        <w:ind w:left="0" w:firstLine="0"/>
+        <w:rPr/>
+      </w:pPr>
+      <w:r>
+        <w:rPr>
+          <w:rFonts w:ascii="Arial Unicode MS" w:cs="Arial Unicode MS" w:eastAsia="Arial Unicode MS" w:hAnsi="Arial Unicode MS"/>
+          <w:rtl w:val="0"/>
+        </w:rPr>
+        <w:t xml:space="preserve">축제조회수(24시간)▶ 배치</w:t>
+      </w:r>
+    </w:p>
+    <w:p>
+      <w:pPr>
+        <w:ind w:left="0" w:firstLine="0"/>
+        <w:rPr/>
+      </w:pPr>
+      <w:r>
+        <w:rPr>
+          <w:rFonts w:ascii="Arial Unicode MS" w:cs="Arial Unicode MS" w:eastAsia="Arial Unicode MS" w:hAnsi="Arial Unicode MS"/>
+          <w:rtl w:val="0"/>
+        </w:rPr>
+        <w:t xml:space="preserve">라라벨 스케쥴링(배치지원)</w:t>
+      </w:r>
+    </w:p>
+    <w:p>
+      <w:pPr>
+        <w:ind w:left="0" w:firstLine="0"/>
+        <w:rPr/>
+      </w:pPr>
+      <w:r>
+        <w:rPr>
+          <w:rtl w:val="0"/>
+        </w:rPr>
+      </w:r>
+    </w:p>
+    <w:p>
+      <w:pPr>
+        <w:ind w:left="0" w:firstLine="0"/>
+        <w:rPr/>
+      </w:pPr>
+      <w:r>
+        <w:rPr>
+          <w:rFonts w:ascii="Arial Unicode MS" w:cs="Arial Unicode MS" w:eastAsia="Arial Unicode MS" w:hAnsi="Arial Unicode MS"/>
+          <w:rtl w:val="0"/>
+        </w:rPr>
+        <w:t xml:space="preserve">이메일인증 ▶ 따라서 써보고 안되면 ..... 이메일인증관련테이블 이메일 토큰확인 </w:t>
+      </w:r>
+    </w:p>
+    <w:p>
+      <w:pPr>
+        <w:ind w:left="0" w:firstLine="0"/>
+        <w:rPr/>
+      </w:pPr>
+      <w:r>
+        <w:rPr>
+          <w:rFonts w:ascii="Arial Unicode MS" w:cs="Arial Unicode MS" w:eastAsia="Arial Unicode MS" w:hAnsi="Arial Unicode MS"/>
+          <w:rtl w:val="0"/>
+        </w:rPr>
+        <w:t xml:space="preserve">이메일,비밀번호  인증테이블 필요 인증은 안하더라도 이름 성별 이메일</w:t>
+      </w:r>
+    </w:p>
+    <w:p>
+      <w:pPr>
+        <w:ind w:left="0" w:firstLine="0"/>
+        <w:rPr/>
+      </w:pPr>
+      <w:r>
+        <w:rPr>
+          <w:rFonts w:ascii="Arial Unicode MS" w:cs="Arial Unicode MS" w:eastAsia="Arial Unicode MS" w:hAnsi="Arial Unicode MS"/>
+          <w:rtl w:val="0"/>
+        </w:rPr>
+        <w:t xml:space="preserve">아이디찾기라던가 지적받고 3차하던가 </w:t>
+      </w:r>
+    </w:p>
+    <w:p>
+      <w:pPr>
+        <w:ind w:left="0" w:firstLine="0"/>
+        <w:rPr/>
+      </w:pPr>
+      <w:r>
+        <w:rPr>
+          <w:rtl w:val="0"/>
+        </w:rPr>
+      </w:r>
+    </w:p>
+    <w:p>
+      <w:pPr>
+        <w:ind w:left="0" w:firstLine="0"/>
+        <w:rPr/>
+      </w:pPr>
+      <w:r>
+        <w:rPr>
+          <w:rFonts w:ascii="Arial Unicode MS" w:cs="Arial Unicode MS" w:eastAsia="Arial Unicode MS" w:hAnsi="Arial Unicode MS"/>
+          <w:rtl w:val="0"/>
+        </w:rPr>
+        <w:t xml:space="preserve">소셜로그인▶ 3차로</w:t>
+      </w:r>
+    </w:p>
+    <w:p>
+      <w:pPr>
+        <w:ind w:left="0" w:firstLine="0"/>
+        <w:rPr/>
+      </w:pPr>
+      <w:r>
+        <w:rPr>
+          <w:rtl w:val="0"/>
+        </w:rPr>
+      </w:r>
+    </w:p>
+    <w:p>
+      <w:pPr>
+        <w:ind w:left="0" w:firstLine="0"/>
+        <w:rPr/>
+      </w:pPr>
+      <w:r>
+        <w:rPr>
+          <w:rtl w:val="0"/>
+        </w:rPr>
+        <w:t xml:space="preserve">DB▶ OK</w:t>
+      </w:r>
+    </w:p>
+    <w:p>
+      <w:pPr>
+        <w:ind w:left="0" w:firstLine="0"/>
+        <w:rPr/>
+      </w:pPr>
+      <w:r>
+        <w:rPr>
+          <w:rtl w:val="0"/>
+        </w:rPr>
+      </w:r>
+    </w:p>
+    <w:p>
+      <w:pPr>
+        <w:rPr/>
+      </w:pPr>
+      <w:r>
+        <w:rPr>
+          <w:rFonts w:ascii="Arial Unicode MS" w:cs="Arial Unicode MS" w:eastAsia="Arial Unicode MS" w:hAnsi="Arial Unicode MS"/>
+          <w:shd w:fill="fff2cc" w:val="clear"/>
+          <w:rtl w:val="0"/>
+        </w:rPr>
+        <w:t xml:space="preserve">이가원</w:t>
+      </w:r>
+      <w:r>
+        <w:rPr>
+          <w:rFonts w:ascii="Arial Unicode MS" w:cs="Arial Unicode MS" w:eastAsia="Arial Unicode MS" w:hAnsi="Arial Unicode MS"/>
+          <w:rtl w:val="0"/>
+        </w:rPr>
+        <w:t xml:space="preserve">: laravel migration 진행중</w:t>
+      </w:r>
+    </w:p>
+    <w:p>
+      <w:pPr>
+        <w:rPr/>
+      </w:pPr>
+      <w:r>
+        <w:rPr>
+          <w:rtl w:val="0"/>
+        </w:rPr>
+      </w:r>
+    </w:p>
+    <w:p>
+      <w:pPr>
+        <w:rPr/>
+      </w:pPr>
+      <w:r>
+        <w:rPr>
+          <w:rFonts w:ascii="Arial Unicode MS" w:cs="Arial Unicode MS" w:eastAsia="Arial Unicode MS" w:hAnsi="Arial Unicode MS"/>
+          <w:shd w:fill="fff2cc" w:val="clear"/>
+          <w:rtl w:val="0"/>
+        </w:rPr>
+        <w:t xml:space="preserve">김재성</w:t>
+      </w:r>
+      <w:r>
+        <w:rPr>
+          <w:rFonts w:ascii="Arial Unicode MS" w:cs="Arial Unicode MS" w:eastAsia="Arial Unicode MS" w:hAnsi="Arial Unicode MS"/>
+          <w:rtl w:val="0"/>
+        </w:rPr>
+        <w:t xml:space="preserve">: figma 작업 완료, 공통페이지 작업중</w:t>
+      </w:r>
+    </w:p>
+    <w:p>
+      <w:pPr>
+        <w:rPr/>
+      </w:pPr>
+      <w:r>
+        <w:rPr>
+          <w:rtl w:val="0"/>
+        </w:rPr>
+      </w:r>
+    </w:p>
+    <w:p>
+      <w:pPr>
+        <w:rPr/>
+      </w:pPr>
+      <w:r>
+        <w:rPr>
+          <w:rFonts w:ascii="Arial Unicode MS" w:cs="Arial Unicode MS" w:eastAsia="Arial Unicode MS" w:hAnsi="Arial Unicode MS"/>
+          <w:shd w:fill="fff2cc" w:val="clear"/>
+          <w:rtl w:val="0"/>
+        </w:rPr>
+        <w:t xml:space="preserve">박진영</w:t>
+      </w:r>
+      <w:r>
+        <w:rPr>
+          <w:rFonts w:ascii="Arial Unicode MS" w:cs="Arial Unicode MS" w:eastAsia="Arial Unicode MS" w:hAnsi="Arial Unicode MS"/>
+          <w:rtl w:val="0"/>
+        </w:rPr>
+        <w:t xml:space="preserve">: figma 작업 완료, 축제 상세 페이지 작업중</w:t>
+      </w:r>
+    </w:p>
+    <w:p>
+      <w:pPr>
+        <w:rPr/>
+      </w:pPr>
+      <w:r>
+        <w:rPr>
+          <w:rtl w:val="0"/>
+        </w:rPr>
+      </w:r>
+    </w:p>
+    <w:p>
+      <w:pPr>
+        <w:rPr/>
+      </w:pPr>
+      <w:r>
+        <w:rPr>
+          <w:rFonts w:ascii="Arial Unicode MS" w:cs="Arial Unicode MS" w:eastAsia="Arial Unicode MS" w:hAnsi="Arial Unicode MS"/>
+          <w:shd w:fill="fff2cc" w:val="clear"/>
+          <w:rtl w:val="0"/>
+        </w:rPr>
+        <w:t xml:space="preserve">신유진</w:t>
+      </w:r>
+      <w:r>
+        <w:rPr>
+          <w:rFonts w:ascii="Arial Unicode MS" w:cs="Arial Unicode MS" w:eastAsia="Arial Unicode MS" w:hAnsi="Arial Unicode MS"/>
+          <w:rtl w:val="0"/>
+        </w:rPr>
+        <w:t xml:space="preserve">: figma 작업 완료, 자유게시판 페이지 작업중</w:t>
+      </w:r>
+    </w:p>
+    <w:p>
+      <w:pPr>
+        <w:ind w:left="0" w:firstLine="0"/>
+        <w:rPr/>
+      </w:pPr>
+      <w:r>
+        <w:br w:type="page"/>
+      </w:r>
+      <w:r>
+        <w:rPr>
+          <w:rtl w:val="0"/>
+        </w:rPr>
+      </w:r>
+    </w:p>
+    <w:p>
+      <w:pPr>
+        <w:ind w:left="0" w:firstLine="0"/>
+        <w:rPr/>
+      </w:pPr>
+      <w:r>
+        <w:rPr>
+          <w:rtl w:val="0"/>
+        </w:rPr>
+      </w:r>
+    </w:p>
+    <w:p>
+      <w:pPr>
+        <w:rPr>
+          <w:b w:val="1"/>
+          <w:sz w:val="28"/>
+          <w:szCs w:val="28"/>
+        </w:rPr>
+      </w:pPr>
+      <w:r>
+        <w:rPr>
+          <w:rFonts w:ascii="Arial Unicode MS" w:cs="Arial Unicode MS" w:eastAsia="Arial Unicode MS" w:hAnsi="Arial Unicode MS"/>
+          <w:b w:val="1"/>
+          <w:sz w:val="28"/>
+          <w:szCs w:val="28"/>
+          <w:rtl w:val="0"/>
+        </w:rPr>
+        <w:t xml:space="preserve">개발 규칙</w:t>
+      </w:r>
+    </w:p>
+    <w:p>
+      <w:pPr>
+        <w:rPr/>
+      </w:pPr>
+      <w:r>
+        <w:rPr>
+          <w:rtl w:val="0"/>
+        </w:rPr>
+      </w:r>
+    </w:p>
+    <w:p>
+      <w:pPr>
+        <w:rPr/>
+      </w:pPr>
+      <w:r>
+        <w:rPr>
+          <w:rtl w:val="0"/>
+        </w:rPr>
+        <w:t xml:space="preserve">/************************************************</w:t>
+      </w:r>
+    </w:p>
+    <w:p>
+      <w:pPr>
+        <w:rPr/>
+      </w:pPr>
+      <w:r>
+        <w:rPr>
+          <w:rFonts w:ascii="Arial Unicode MS" w:cs="Arial Unicode MS" w:eastAsia="Arial Unicode MS" w:hAnsi="Arial Unicode MS"/>
+          <w:rtl w:val="0"/>
+        </w:rPr>
+        <w:t xml:space="preserve"> * 프로젝트명   : festival_info</w:t>
+      </w:r>
+    </w:p>
+    <w:p>
+      <w:pPr>
+        <w:rPr/>
+      </w:pPr>
+      <w:r>
+        <w:rPr>
+          <w:rFonts w:ascii="Arial Unicode MS" w:cs="Arial Unicode MS" w:eastAsia="Arial Unicode MS" w:hAnsi="Arial Unicode MS"/>
+          <w:rtl w:val="0"/>
+        </w:rPr>
+        <w:t xml:space="preserve"> * 디렉토리     : </w:t>
+      </w:r>
+    </w:p>
+    <w:p>
+      <w:pPr>
+        <w:rPr/>
+      </w:pPr>
+      <w:r>
+        <w:rPr>
+          <w:rFonts w:ascii="Arial Unicode MS" w:cs="Arial Unicode MS" w:eastAsia="Arial Unicode MS" w:hAnsi="Arial Unicode MS"/>
+          <w:rtl w:val="0"/>
+        </w:rPr>
+        <w:t xml:space="preserve"> * 파일명       : </w:t>
+      </w:r>
+    </w:p>
+    <w:p>
+      <w:pPr>
+        <w:rPr/>
+      </w:pPr>
+      <w:r>
+        <w:rPr>
+          <w:rFonts w:ascii="Arial Unicode MS" w:cs="Arial Unicode MS" w:eastAsia="Arial Unicode MS" w:hAnsi="Arial Unicode MS"/>
+          <w:rtl w:val="0"/>
+        </w:rPr>
+        <w:t xml:space="preserve"> * 이력         : </w:t>
+      </w:r>
+    </w:p>
+    <w:p>
+      <w:pPr>
+        <w:rPr/>
+      </w:pPr>
+      <w:r>
+        <w:rPr>
+          <w:rtl w:val="0"/>
+        </w:rPr>
+        <w:t xml:space="preserve"> ************************************************/</w:t>
+      </w:r>
+    </w:p>
+    <w:p>
+      <w:pPr>
+        <w:rPr/>
+      </w:pPr>
+      <w:r>
+        <w:rPr>
+          <w:rtl w:val="0"/>
+        </w:rPr>
+      </w:r>
+    </w:p>
+    <w:p>
+      <w:pPr>
+        <w:ind w:left="0" w:firstLine="0"/>
+        <w:rPr/>
+      </w:pPr>
+      <w:r>
+        <w:rPr>
+          <w:rtl w:val="0"/>
+        </w:rPr>
+        <w:t xml:space="preserve">ex) </w:t>
+      </w:r>
+    </w:p>
+    <w:p>
+      <w:pPr>
+        <w:ind w:left="0" w:firstLine="0"/>
+        <w:rPr/>
+      </w:pPr>
+      <w:r>
+        <w:rPr>
+          <w:rtl w:val="0"/>
+        </w:rPr>
+        <w:t xml:space="preserve">/************************************************</w:t>
+      </w:r>
+    </w:p>
+    <w:p>
+      <w:pPr>
+        <w:ind w:left="0" w:firstLine="0"/>
+        <w:rPr/>
+      </w:pPr>
+      <w:r>
+        <w:rPr>
+          <w:rFonts w:ascii="Arial Unicode MS" w:cs="Arial Unicode MS" w:eastAsia="Arial Unicode MS" w:hAnsi="Arial Unicode MS"/>
+          <w:rtl w:val="0"/>
+        </w:rPr>
+        <w:t xml:space="preserve"> * 프로젝트명   : festival_info</w:t>
+      </w:r>
+    </w:p>
+    <w:p>
+      <w:pPr>
+        <w:ind w:left="0" w:firstLine="0"/>
+        <w:rPr/>
+      </w:pPr>
+      <w:r>
+        <w:rPr>
+          <w:rFonts w:ascii="Arial Unicode MS" w:cs="Arial Unicode MS" w:eastAsia="Arial Unicode MS" w:hAnsi="Arial Unicode MS"/>
+          <w:rtl w:val="0"/>
+        </w:rPr>
+        <w:t xml:space="preserve"> * 디렉토리     : Controllers</w:t>
+      </w:r>
+    </w:p>
+    <w:p>
+      <w:pPr>
+        <w:ind w:left="0" w:firstLine="0"/>
+        <w:rPr/>
+      </w:pPr>
+      <w:r>
+        <w:rPr>
+          <w:rFonts w:ascii="Arial Unicode MS" w:cs="Arial Unicode MS" w:eastAsia="Arial Unicode MS" w:hAnsi="Arial Unicode MS"/>
+          <w:rtl w:val="0"/>
+        </w:rPr>
+        <w:t xml:space="preserve"> * 파일명       : BoardsController.php</w:t>
+      </w:r>
+    </w:p>
+    <w:p>
+      <w:pPr>
+        <w:ind w:left="0" w:firstLine="0"/>
+        <w:rPr/>
+      </w:pPr>
+      <w:r>
+        <w:rPr>
+          <w:rFonts w:ascii="Arial Unicode MS" w:cs="Arial Unicode MS" w:eastAsia="Arial Unicode MS" w:hAnsi="Arial Unicode MS"/>
+          <w:rtl w:val="0"/>
+        </w:rPr>
+        <w:t xml:space="preserve"> * 이력         : v001 0530 GW.Lee new</w:t>
+      </w:r>
+    </w:p>
+    <w:p>
+      <w:pPr>
+        <w:ind w:left="0" w:firstLine="0"/>
+        <w:rPr/>
+      </w:pPr>
+      <w:r>
+        <w:rPr>
+          <w:rtl w:val="0"/>
+        </w:rPr>
+        <w:t xml:space="preserve"> ************************************************/</w:t>
+      </w:r>
+    </w:p>
+    <w:p>
+      <w:pPr>
+        <w:ind w:left="0" w:firstLine="0"/>
+        <w:rPr/>
+      </w:pPr>
       <w:r>
         <w:rPr>
           <w:rtl w:val="0"/>

</xml_diff>

<commit_message>
0614 (docs , src UserController/login udt) 이가원
</commit_message>
<xml_diff>
--- a/docs/회의록.docx
+++ b/docs/회의록.docx
@@ -191,12 +191,12 @@
           <wp:inline distB="114300" distT="114300" distL="114300" distR="114300">
             <wp:extent cx="5791200" cy="3505484"/>
             <wp:effectExtent b="0" l="0" r="0" t="0"/>
-            <wp:docPr id="7" name="image2.png"/>
+            <wp:docPr id="7" name="image4.png"/>
             <a:graphic>
               <a:graphicData uri="http://schemas.openxmlformats.org/drawingml/2006/picture">
                 <pic:pic>
                   <pic:nvPicPr>
-                    <pic:cNvPr id="0" name="image2.png"/>
+                    <pic:cNvPr id="0" name="image4.png"/>
                     <pic:cNvPicPr preferRelativeResize="0"/>
                   </pic:nvPicPr>
                   <pic:blipFill>
@@ -333,7 +333,7 @@
       <w:pPr>
         <w:numPr>
           <w:ilvl w:val="0"/>
-          <w:numId w:val="1"/>
+          <w:numId w:val="2"/>
         </w:numPr>
         <w:ind w:left="720" w:hanging="360"/>
         <w:rPr>
@@ -352,7 +352,7 @@
       <w:pPr>
         <w:numPr>
           <w:ilvl w:val="0"/>
-          <w:numId w:val="1"/>
+          <w:numId w:val="2"/>
         </w:numPr>
         <w:ind w:left="720" w:hanging="360"/>
         <w:rPr>
@@ -371,7 +371,7 @@
       <w:pPr>
         <w:numPr>
           <w:ilvl w:val="0"/>
-          <w:numId w:val="1"/>
+          <w:numId w:val="2"/>
         </w:numPr>
         <w:ind w:left="720" w:hanging="360"/>
         <w:rPr>
@@ -412,7 +412,7 @@
       <w:pPr>
         <w:numPr>
           <w:ilvl w:val="0"/>
-          <w:numId w:val="3"/>
+          <w:numId w:val="4"/>
         </w:numPr>
         <w:ind w:left="720" w:hanging="360"/>
         <w:rPr>
@@ -431,7 +431,7 @@
       <w:pPr>
         <w:numPr>
           <w:ilvl w:val="0"/>
-          <w:numId w:val="3"/>
+          <w:numId w:val="4"/>
         </w:numPr>
         <w:ind w:left="720" w:hanging="360"/>
         <w:rPr>
@@ -450,7 +450,7 @@
       <w:pPr>
         <w:numPr>
           <w:ilvl w:val="0"/>
-          <w:numId w:val="3"/>
+          <w:numId w:val="4"/>
         </w:numPr>
         <w:ind w:left="720" w:hanging="360"/>
         <w:rPr>
@@ -469,7 +469,7 @@
       <w:pPr>
         <w:numPr>
           <w:ilvl w:val="0"/>
-          <w:numId w:val="3"/>
+          <w:numId w:val="4"/>
         </w:numPr>
         <w:ind w:left="720" w:hanging="360"/>
         <w:rPr>
@@ -578,12 +578,12 @@
           <wp:inline distB="114300" distT="114300" distL="114300" distR="114300">
             <wp:extent cx="5731200" cy="4457700"/>
             <wp:effectExtent b="0" l="0" r="0" t="0"/>
-            <wp:docPr id="9" name="image6.png"/>
+            <wp:docPr id="9" name="image8.png"/>
             <a:graphic>
               <a:graphicData uri="http://schemas.openxmlformats.org/drawingml/2006/picture">
                 <pic:pic>
                   <pic:nvPicPr>
-                    <pic:cNvPr id="0" name="image6.png"/>
+                    <pic:cNvPr id="0" name="image8.png"/>
                     <pic:cNvPicPr preferRelativeResize="0"/>
                   </pic:nvPicPr>
                   <pic:blipFill>
@@ -688,12 +688,12 @@
           <wp:inline distB="114300" distT="114300" distL="114300" distR="114300">
             <wp:extent cx="5731200" cy="2654300"/>
             <wp:effectExtent b="0" l="0" r="0" t="0"/>
-            <wp:docPr id="6" name="image5.png"/>
+            <wp:docPr id="6" name="image2.png"/>
             <a:graphic>
               <a:graphicData uri="http://schemas.openxmlformats.org/drawingml/2006/picture">
                 <pic:pic>
                   <pic:nvPicPr>
-                    <pic:cNvPr id="0" name="image5.png"/>
+                    <pic:cNvPr id="0" name="image2.png"/>
                     <pic:cNvPicPr preferRelativeResize="0"/>
                   </pic:nvPicPr>
                   <pic:blipFill>
@@ -964,12 +964,12 @@
           <wp:inline distB="114300" distT="114300" distL="114300" distR="114300">
             <wp:extent cx="5400248" cy="8596313"/>
             <wp:effectExtent b="0" l="0" r="0" t="0"/>
-            <wp:docPr id="3" name="image8.png"/>
+            <wp:docPr id="3" name="image9.png"/>
             <a:graphic>
               <a:graphicData uri="http://schemas.openxmlformats.org/drawingml/2006/picture">
                 <pic:pic>
                   <pic:nvPicPr>
-                    <pic:cNvPr id="0" name="image8.png"/>
+                    <pic:cNvPr id="0" name="image9.png"/>
                     <pic:cNvPicPr preferRelativeResize="0"/>
                   </pic:nvPicPr>
                   <pic:blipFill>
@@ -1028,12 +1028,12 @@
           <wp:inline distB="114300" distT="114300" distL="114300" distR="114300">
             <wp:extent cx="5731200" cy="3759200"/>
             <wp:effectExtent b="0" l="0" r="0" t="0"/>
-            <wp:docPr id="5" name="image9.png"/>
+            <wp:docPr id="5" name="image10.png"/>
             <a:graphic>
               <a:graphicData uri="http://schemas.openxmlformats.org/drawingml/2006/picture">
                 <pic:pic>
                   <pic:nvPicPr>
-                    <pic:cNvPr id="0" name="image9.png"/>
+                    <pic:cNvPr id="0" name="image10.png"/>
                     <pic:cNvPicPr preferRelativeResize="0"/>
                   </pic:nvPicPr>
                   <pic:blipFill>
@@ -1378,7 +1378,7 @@
       <w:pPr>
         <w:numPr>
           <w:ilvl w:val="0"/>
-          <w:numId w:val="4"/>
+          <w:numId w:val="5"/>
         </w:numPr>
         <w:ind w:left="720" w:hanging="360"/>
       </w:pPr>
@@ -1394,7 +1394,7 @@
       <w:pPr>
         <w:numPr>
           <w:ilvl w:val="0"/>
-          <w:numId w:val="4"/>
+          <w:numId w:val="5"/>
         </w:numPr>
         <w:ind w:left="720" w:hanging="360"/>
       </w:pPr>
@@ -1739,7 +1739,7 @@
       <w:pPr>
         <w:numPr>
           <w:ilvl w:val="0"/>
-          <w:numId w:val="5"/>
+          <w:numId w:val="6"/>
         </w:numPr>
         <w:ind w:left="720" w:hanging="360"/>
       </w:pPr>
@@ -1755,7 +1755,7 @@
       <w:pPr>
         <w:numPr>
           <w:ilvl w:val="0"/>
-          <w:numId w:val="5"/>
+          <w:numId w:val="6"/>
         </w:numPr>
         <w:ind w:left="720" w:hanging="360"/>
         <w:rPr>
@@ -1774,7 +1774,7 @@
       <w:pPr>
         <w:numPr>
           <w:ilvl w:val="0"/>
-          <w:numId w:val="5"/>
+          <w:numId w:val="6"/>
         </w:numPr>
         <w:ind w:left="720" w:hanging="360"/>
         <w:rPr>
@@ -1793,7 +1793,7 @@
       <w:pPr>
         <w:numPr>
           <w:ilvl w:val="0"/>
-          <w:numId w:val="5"/>
+          <w:numId w:val="6"/>
         </w:numPr>
         <w:ind w:left="720" w:hanging="360"/>
         <w:rPr>
@@ -1985,7 +1985,7 @@
       <w:pPr>
         <w:numPr>
           <w:ilvl w:val="0"/>
-          <w:numId w:val="2"/>
+          <w:numId w:val="3"/>
         </w:numPr>
         <w:ind w:left="720" w:hanging="360"/>
         <w:rPr>
@@ -2004,7 +2004,7 @@
       <w:pPr>
         <w:numPr>
           <w:ilvl w:val="0"/>
-          <w:numId w:val="2"/>
+          <w:numId w:val="3"/>
         </w:numPr>
         <w:ind w:left="720" w:hanging="360"/>
         <w:rPr>
@@ -2161,12 +2161,12 @@
           <wp:inline distB="114300" distT="114300" distL="114300" distR="114300">
             <wp:extent cx="5205413" cy="2550825"/>
             <wp:effectExtent b="0" l="0" r="0" t="0"/>
-            <wp:docPr id="4" name="image4.png"/>
+            <wp:docPr id="4" name="image3.png"/>
             <a:graphic>
               <a:graphicData uri="http://schemas.openxmlformats.org/drawingml/2006/picture">
                 <pic:pic>
                   <pic:nvPicPr>
-                    <pic:cNvPr id="0" name="image4.png"/>
+                    <pic:cNvPr id="0" name="image3.png"/>
                     <pic:cNvPicPr preferRelativeResize="0"/>
                   </pic:nvPicPr>
                   <pic:blipFill>
@@ -2206,12 +2206,12 @@
           <wp:inline distB="114300" distT="114300" distL="114300" distR="114300">
             <wp:extent cx="5731200" cy="7277100"/>
             <wp:effectExtent b="0" l="0" r="0" t="0"/>
-            <wp:docPr id="8" name="image3.png"/>
+            <wp:docPr id="8" name="image5.png"/>
             <a:graphic>
               <a:graphicData uri="http://schemas.openxmlformats.org/drawingml/2006/picture">
                 <pic:pic>
                   <pic:nvPicPr>
-                    <pic:cNvPr id="0" name="image3.png"/>
+                    <pic:cNvPr id="0" name="image5.png"/>
                     <pic:cNvPicPr preferRelativeResize="0"/>
                   </pic:nvPicPr>
                   <pic:blipFill>
@@ -2366,7 +2366,7 @@
       <w:pPr>
         <w:numPr>
           <w:ilvl w:val="0"/>
-          <w:numId w:val="6"/>
+          <w:numId w:val="7"/>
         </w:numPr>
         <w:ind w:left="720" w:hanging="360"/>
         <w:rPr>
@@ -2385,7 +2385,7 @@
       <w:pPr>
         <w:numPr>
           <w:ilvl w:val="0"/>
-          <w:numId w:val="6"/>
+          <w:numId w:val="7"/>
         </w:numPr>
         <w:ind w:left="720" w:hanging="360"/>
         <w:rPr>
@@ -2404,7 +2404,7 @@
       <w:pPr>
         <w:numPr>
           <w:ilvl w:val="0"/>
-          <w:numId w:val="6"/>
+          <w:numId w:val="7"/>
         </w:numPr>
         <w:ind w:left="720" w:hanging="360"/>
         <w:rPr>
@@ -2977,21 +2977,6 @@
     </w:p>
     <w:p>
       <w:pPr>
-        <w:ind w:left="0" w:firstLine="0"/>
-        <w:rPr/>
-      </w:pPr>
-      <w:r>
-        <w:br w:type="page"/>
-      </w:r>
-      <w:r>
-        <w:rPr>
-          <w:rtl w:val="0"/>
-        </w:rPr>
-      </w:r>
-    </w:p>
-    <w:p>
-      <w:pPr>
-        <w:ind w:left="0" w:firstLine="0"/>
         <w:rPr/>
       </w:pPr>
       <w:r>
@@ -3016,6 +3001,972 @@
           <w:szCs w:val="28"/>
           <w:rtl w:val="0"/>
         </w:rPr>
+        <w:t xml:space="preserve">23.06.14 회의록</w:t>
+      </w:r>
+    </w:p>
+    <w:p>
+      <w:pPr>
+        <w:rPr/>
+      </w:pPr>
+      <w:r>
+        <w:rPr>
+          <w:rtl w:val="0"/>
+        </w:rPr>
+      </w:r>
+    </w:p>
+    <w:p>
+      <w:pPr>
+        <w:rPr/>
+      </w:pPr>
+      <w:r>
+        <w:rPr>
+          <w:rFonts w:ascii="Arial Unicode MS" w:cs="Arial Unicode MS" w:eastAsia="Arial Unicode MS" w:hAnsi="Arial Unicode MS"/>
+          <w:rtl w:val="0"/>
+        </w:rPr>
+        <w:t xml:space="preserve">목표</w:t>
+      </w:r>
+    </w:p>
+    <w:p>
+      <w:pPr>
+        <w:numPr>
+          <w:ilvl w:val="0"/>
+          <w:numId w:val="1"/>
+        </w:numPr>
+        <w:ind w:left="720" w:hanging="360"/>
+        <w:rPr>
+          <w:u w:val="none"/>
+        </w:rPr>
+      </w:pPr>
+      <w:r>
+        <w:rPr>
+          <w:rFonts w:ascii="Arial Unicode MS" w:cs="Arial Unicode MS" w:eastAsia="Arial Unicode MS" w:hAnsi="Arial Unicode MS"/>
+          <w:rtl w:val="0"/>
+        </w:rPr>
+        <w:t xml:space="preserve">공용 DB 생성</w:t>
+      </w:r>
+    </w:p>
+    <w:p>
+      <w:pPr>
+        <w:numPr>
+          <w:ilvl w:val="0"/>
+          <w:numId w:val="1"/>
+        </w:numPr>
+        <w:ind w:left="720" w:hanging="360"/>
+        <w:rPr>
+          <w:u w:val="none"/>
+        </w:rPr>
+      </w:pPr>
+      <w:r>
+        <w:rPr>
+          <w:rFonts w:ascii="Arial Unicode MS" w:cs="Arial Unicode MS" w:eastAsia="Arial Unicode MS" w:hAnsi="Arial Unicode MS"/>
+          <w:rtl w:val="0"/>
+        </w:rPr>
+        <w:t xml:space="preserve">DB 더미데이터 생성</w:t>
+      </w:r>
+    </w:p>
+    <w:p>
+      <w:pPr>
+        <w:numPr>
+          <w:ilvl w:val="0"/>
+          <w:numId w:val="1"/>
+        </w:numPr>
+        <w:ind w:left="720" w:hanging="360"/>
+        <w:rPr>
+          <w:u w:val="none"/>
+        </w:rPr>
+      </w:pPr>
+      <w:r>
+        <w:rPr>
+          <w:rFonts w:ascii="Arial Unicode MS" w:cs="Arial Unicode MS" w:eastAsia="Arial Unicode MS" w:hAnsi="Arial Unicode MS"/>
+          <w:rtl w:val="0"/>
+        </w:rPr>
+        <w:t xml:space="preserve">각자 맡은 페이지 개발</w:t>
+      </w:r>
+    </w:p>
+    <w:p>
+      <w:pPr>
+        <w:rPr/>
+      </w:pPr>
+      <w:r>
+        <w:rPr>
+          <w:rtl w:val="0"/>
+        </w:rPr>
+      </w:r>
+    </w:p>
+    <w:p>
+      <w:pPr>
+        <w:rPr/>
+      </w:pPr>
+      <w:r>
+        <w:rPr>
+          <w:rFonts w:ascii="Arial Unicode MS" w:cs="Arial Unicode MS" w:eastAsia="Arial Unicode MS" w:hAnsi="Arial Unicode MS"/>
+          <w:shd w:fill="fff2cc" w:val="clear"/>
+          <w:rtl w:val="0"/>
+        </w:rPr>
+        <w:t xml:space="preserve">이가원</w:t>
+      </w:r>
+      <w:r>
+        <w:rPr>
+          <w:rFonts w:ascii="Arial Unicode MS" w:cs="Arial Unicode MS" w:eastAsia="Arial Unicode MS" w:hAnsi="Arial Unicode MS"/>
+          <w:rtl w:val="0"/>
+        </w:rPr>
+        <w:t xml:space="preserve">: 공용 DB 생성 완료, DB 더미데이터 생성 완료, 로그인페이지 10% 진행중</w:t>
+      </w:r>
+    </w:p>
+    <w:p>
+      <w:pPr>
+        <w:rPr/>
+      </w:pPr>
+      <w:r>
+        <w:rPr>
+          <w:rtl w:val="0"/>
+        </w:rPr>
+      </w:r>
+    </w:p>
+    <w:p>
+      <w:pPr>
+        <w:rPr/>
+      </w:pPr>
+      <w:r>
+        <w:rPr>
+          <w:rFonts w:ascii="Arial Unicode MS" w:cs="Arial Unicode MS" w:eastAsia="Arial Unicode MS" w:hAnsi="Arial Unicode MS"/>
+          <w:shd w:fill="fff2cc" w:val="clear"/>
+          <w:rtl w:val="0"/>
+        </w:rPr>
+        <w:t xml:space="preserve">김재성</w:t>
+      </w:r>
+      <w:r>
+        <w:rPr>
+          <w:rFonts w:ascii="Arial Unicode MS" w:cs="Arial Unicode MS" w:eastAsia="Arial Unicode MS" w:hAnsi="Arial Unicode MS"/>
+          <w:rtl w:val="0"/>
+        </w:rPr>
+        <w:t xml:space="preserve">: 공통페이지 10% 작업중</w:t>
+      </w:r>
+    </w:p>
+    <w:p>
+      <w:pPr>
+        <w:rPr/>
+      </w:pPr>
+      <w:r>
+        <w:rPr>
+          <w:rtl w:val="0"/>
+        </w:rPr>
+      </w:r>
+    </w:p>
+    <w:p>
+      <w:pPr>
+        <w:rPr/>
+      </w:pPr>
+      <w:r>
+        <w:rPr>
+          <w:rFonts w:ascii="Arial Unicode MS" w:cs="Arial Unicode MS" w:eastAsia="Arial Unicode MS" w:hAnsi="Arial Unicode MS"/>
+          <w:shd w:fill="fff2cc" w:val="clear"/>
+          <w:rtl w:val="0"/>
+        </w:rPr>
+        <w:t xml:space="preserve">박진영</w:t>
+      </w:r>
+      <w:r>
+        <w:rPr>
+          <w:rFonts w:ascii="Arial Unicode MS" w:cs="Arial Unicode MS" w:eastAsia="Arial Unicode MS" w:hAnsi="Arial Unicode MS"/>
+          <w:rtl w:val="0"/>
+        </w:rPr>
+        <w:t xml:space="preserve">: 축제상세페이지 30% 작업중</w:t>
+      </w:r>
+    </w:p>
+    <w:p>
+      <w:pPr>
+        <w:rPr/>
+      </w:pPr>
+      <w:r>
+        <w:rPr>
+          <w:rtl w:val="0"/>
+        </w:rPr>
+      </w:r>
+    </w:p>
+    <w:p>
+      <w:pPr>
+        <w:rPr/>
+      </w:pPr>
+      <w:r>
+        <w:rPr>
+          <w:rFonts w:ascii="Arial Unicode MS" w:cs="Arial Unicode MS" w:eastAsia="Arial Unicode MS" w:hAnsi="Arial Unicode MS"/>
+          <w:shd w:fill="fff2cc" w:val="clear"/>
+          <w:rtl w:val="0"/>
+        </w:rPr>
+        <w:t xml:space="preserve">신유진</w:t>
+      </w:r>
+      <w:r>
+        <w:rPr>
+          <w:rFonts w:ascii="Arial Unicode MS" w:cs="Arial Unicode MS" w:eastAsia="Arial Unicode MS" w:hAnsi="Arial Unicode MS"/>
+          <w:rtl w:val="0"/>
+        </w:rPr>
+        <w:t xml:space="preserve">: 자유게시판 10% 진행중</w:t>
+      </w:r>
+    </w:p>
+    <w:p>
+      <w:pPr>
+        <w:rPr/>
+      </w:pPr>
+      <w:r>
+        <w:rPr>
+          <w:rtl w:val="0"/>
+        </w:rPr>
+      </w:r>
+    </w:p>
+    <w:p>
+      <w:pPr>
+        <w:rPr/>
+      </w:pPr>
+      <w:r>
+        <w:rPr>
+          <w:rFonts w:ascii="Arial Unicode MS" w:cs="Arial Unicode MS" w:eastAsia="Arial Unicode MS" w:hAnsi="Arial Unicode MS"/>
+          <w:rtl w:val="0"/>
+        </w:rPr>
+        <w:t xml:space="preserve">6/14 멘토링</w:t>
+      </w:r>
+    </w:p>
+    <w:p>
+      <w:pPr>
+        <w:rPr/>
+      </w:pPr>
+      <w:r>
+        <w:rPr>
+          <w:rFonts w:ascii="Arial Unicode MS" w:cs="Arial Unicode MS" w:eastAsia="Arial Unicode MS" w:hAnsi="Arial Unicode MS"/>
+          <w:rtl w:val="0"/>
+        </w:rPr>
+        <w:t xml:space="preserve">신고랑 게시판이랑 목록을 구분</w:t>
+      </w:r>
+    </w:p>
+    <w:p>
+      <w:pPr>
+        <w:rPr/>
+      </w:pPr>
+      <w:r>
+        <w:rPr>
+          <w:rFonts w:ascii="Arial Unicode MS" w:cs="Arial Unicode MS" w:eastAsia="Arial Unicode MS" w:hAnsi="Arial Unicode MS"/>
+          <w:rtl w:val="0"/>
+        </w:rPr>
+        <w:t xml:space="preserve">3차로해도 다못할꺼같다</w:t>
+      </w:r>
+    </w:p>
+    <w:p>
+      <w:pPr>
+        <w:rPr/>
+      </w:pPr>
+      <w:r>
+        <w:rPr>
+          <w:rtl w:val="0"/>
+        </w:rPr>
+      </w:r>
+    </w:p>
+    <w:p>
+      <w:pPr>
+        <w:rPr/>
+      </w:pPr>
+      <w:r>
+        <w:rPr>
+          <w:rFonts w:ascii="Arial Unicode MS" w:cs="Arial Unicode MS" w:eastAsia="Arial Unicode MS" w:hAnsi="Arial Unicode MS"/>
+          <w:rtl w:val="0"/>
+        </w:rPr>
+        <w:t xml:space="preserve">빠져도 되는 페이지</w:t>
+      </w:r>
+    </w:p>
+    <w:p>
+      <w:pPr>
+        <w:rPr/>
+      </w:pPr>
+      <w:r>
+        <w:rPr>
+          <w:rFonts w:ascii="Arial Unicode MS" w:cs="Arial Unicode MS" w:eastAsia="Arial Unicode MS" w:hAnsi="Arial Unicode MS"/>
+          <w:rtl w:val="0"/>
+        </w:rPr>
+        <w:t xml:space="preserve">요구 명세서에 유저부분 관리자 부분 구분해서 적는 것이 좋다</w:t>
+      </w:r>
+    </w:p>
+    <w:p>
+      <w:pPr>
+        <w:rPr/>
+      </w:pPr>
+      <w:r>
+        <w:rPr>
+          <w:rFonts w:ascii="Arial Unicode MS" w:cs="Arial Unicode MS" w:eastAsia="Arial Unicode MS" w:hAnsi="Arial Unicode MS"/>
+          <w:rtl w:val="0"/>
+        </w:rPr>
+        <w:t xml:space="preserve">url따로해서 유저가 관리자페이지를 아애 모르게</w:t>
+      </w:r>
+    </w:p>
+    <w:p>
+      <w:pPr>
+        <w:rPr/>
+      </w:pPr>
+      <w:r>
+        <w:rPr>
+          <w:rFonts w:ascii="Arial Unicode MS" w:cs="Arial Unicode MS" w:eastAsia="Arial Unicode MS" w:hAnsi="Arial Unicode MS"/>
+          <w:rtl w:val="0"/>
+        </w:rPr>
+        <w:t xml:space="preserve">너무 많다</w:t>
+      </w:r>
+    </w:p>
+    <w:p>
+      <w:pPr>
+        <w:rPr/>
+      </w:pPr>
+      <w:r>
+        <w:rPr>
+          <w:rFonts w:ascii="Arial Unicode MS" w:cs="Arial Unicode MS" w:eastAsia="Arial Unicode MS" w:hAnsi="Arial Unicode MS"/>
+          <w:rtl w:val="0"/>
+        </w:rPr>
+        <w:t xml:space="preserve">두달만에 힘들다</w:t>
+      </w:r>
+    </w:p>
+    <w:p>
+      <w:pPr>
+        <w:rPr/>
+      </w:pPr>
+      <w:r>
+        <w:rPr>
+          <w:rFonts w:ascii="Arial Unicode MS" w:cs="Arial Unicode MS" w:eastAsia="Arial Unicode MS" w:hAnsi="Arial Unicode MS"/>
+          <w:rtl w:val="0"/>
+        </w:rPr>
+        <w:t xml:space="preserve">자잘한것들이 시간이 많이뺏김</w:t>
+      </w:r>
+    </w:p>
+    <w:p>
+      <w:pPr>
+        <w:rPr/>
+      </w:pPr>
+      <w:r>
+        <w:rPr>
+          <w:rFonts w:ascii="Arial Unicode MS" w:cs="Arial Unicode MS" w:eastAsia="Arial Unicode MS" w:hAnsi="Arial Unicode MS"/>
+          <w:rtl w:val="0"/>
+        </w:rPr>
+        <w:t xml:space="preserve">리스트 검색 필터링 기능들로 일주일이 걸릴수도있습니다</w:t>
+      </w:r>
+    </w:p>
+    <w:p>
+      <w:pPr>
+        <w:rPr/>
+      </w:pPr>
+      <w:r>
+        <w:rPr>
+          <w:rtl w:val="0"/>
+        </w:rPr>
+      </w:r>
+    </w:p>
+    <w:p>
+      <w:pPr>
+        <w:rPr/>
+      </w:pPr>
+      <w:r>
+        <w:rPr>
+          <w:rFonts w:ascii="Arial Unicode MS" w:cs="Arial Unicode MS" w:eastAsia="Arial Unicode MS" w:hAnsi="Arial Unicode MS"/>
+          <w:rtl w:val="0"/>
+        </w:rPr>
+        <w:t xml:space="preserve">우선적인 기본기능부터 체크를 하고 중요도 순으로 나눠서 적을것</w:t>
+      </w:r>
+    </w:p>
+    <w:p>
+      <w:pPr>
+        <w:rPr/>
+      </w:pPr>
+      <w:r>
+        <w:rPr>
+          <w:rFonts w:ascii="Arial Unicode MS" w:cs="Arial Unicode MS" w:eastAsia="Arial Unicode MS" w:hAnsi="Arial Unicode MS"/>
+          <w:rtl w:val="0"/>
+        </w:rPr>
+        <w:t xml:space="preserve">우선적기본적인것 1</w:t>
+      </w:r>
+    </w:p>
+    <w:p>
+      <w:pPr>
+        <w:rPr/>
+      </w:pPr>
+      <w:r>
+        <w:rPr>
+          <w:rFonts w:ascii="Arial Unicode MS" w:cs="Arial Unicode MS" w:eastAsia="Arial Unicode MS" w:hAnsi="Arial Unicode MS"/>
+          <w:rtl w:val="0"/>
+        </w:rPr>
+        <w:t xml:space="preserve">추가로 할것 2</w:t>
+      </w:r>
+    </w:p>
+    <w:p>
+      <w:pPr>
+        <w:rPr/>
+      </w:pPr>
+      <w:r>
+        <w:rPr>
+          <w:rFonts w:ascii="Arial Unicode MS" w:cs="Arial Unicode MS" w:eastAsia="Arial Unicode MS" w:hAnsi="Arial Unicode MS"/>
+          <w:rtl w:val="0"/>
+        </w:rPr>
+        <w:t xml:space="preserve">나중에 할것 3</w:t>
+      </w:r>
+    </w:p>
+    <w:p>
+      <w:pPr>
+        <w:rPr/>
+      </w:pPr>
+      <w:r>
+        <w:rPr>
+          <w:rFonts w:ascii="Arial Unicode MS" w:cs="Arial Unicode MS" w:eastAsia="Arial Unicode MS" w:hAnsi="Arial Unicode MS"/>
+          <w:rtl w:val="0"/>
+        </w:rPr>
+        <w:t xml:space="preserve">3~4단계로</w:t>
+      </w:r>
+    </w:p>
+    <w:p>
+      <w:pPr>
+        <w:rPr/>
+      </w:pPr>
+      <w:r>
+        <w:rPr>
+          <w:rFonts w:ascii="Arial Unicode MS" w:cs="Arial Unicode MS" w:eastAsia="Arial Unicode MS" w:hAnsi="Arial Unicode MS"/>
+          <w:rtl w:val="0"/>
+        </w:rPr>
+        <w:t xml:space="preserve">4단계를 안해도 돌아가는것으로 추천 검색어 등등</w:t>
+      </w:r>
+    </w:p>
+    <w:p>
+      <w:pPr>
+        <w:rPr/>
+      </w:pPr>
+      <w:r>
+        <w:rPr>
+          <w:rtl w:val="0"/>
+        </w:rPr>
+      </w:r>
+    </w:p>
+    <w:p>
+      <w:pPr>
+        <w:rPr/>
+      </w:pPr>
+      <w:r>
+        <w:rPr>
+          <w:rFonts w:ascii="Arial Unicode MS" w:cs="Arial Unicode MS" w:eastAsia="Arial Unicode MS" w:hAnsi="Arial Unicode MS"/>
+          <w:rtl w:val="0"/>
+        </w:rPr>
+        <w:t xml:space="preserve">유저와 관리자 나누고</w:t>
+      </w:r>
+    </w:p>
+    <w:p>
+      <w:pPr>
+        <w:rPr/>
+      </w:pPr>
+      <w:r>
+        <w:rPr>
+          <w:rFonts w:ascii="Arial Unicode MS" w:cs="Arial Unicode MS" w:eastAsia="Arial Unicode MS" w:hAnsi="Arial Unicode MS"/>
+          <w:rtl w:val="0"/>
+        </w:rPr>
+        <w:t xml:space="preserve">우선순위 체크</w:t>
+      </w:r>
+    </w:p>
+    <w:p>
+      <w:pPr>
+        <w:rPr/>
+      </w:pPr>
+      <w:r>
+        <w:rPr>
+          <w:rtl w:val="0"/>
+        </w:rPr>
+      </w:r>
+    </w:p>
+    <w:p>
+      <w:pPr>
+        <w:rPr/>
+      </w:pPr>
+      <w:r>
+        <w:rPr>
+          <w:rtl w:val="0"/>
+        </w:rPr>
+      </w:r>
+    </w:p>
+    <w:p>
+      <w:pPr>
+        <w:rPr/>
+      </w:pPr>
+      <w:r>
+        <w:rPr>
+          <w:rFonts w:ascii="Arial Unicode MS" w:cs="Arial Unicode MS" w:eastAsia="Arial Unicode MS" w:hAnsi="Arial Unicode MS"/>
+          <w:rtl w:val="0"/>
+        </w:rPr>
+        <w:t xml:space="preserve">앞에 한개 더잇어야됨 헤더 푸터 같이 있어야됨</w:t>
+      </w:r>
+    </w:p>
+    <w:p>
+      <w:pPr>
+        <w:rPr/>
+      </w:pPr>
+      <w:r>
+        <w:rPr>
+          <w:rFonts w:ascii="Arial Unicode MS" w:cs="Arial Unicode MS" w:eastAsia="Arial Unicode MS" w:hAnsi="Arial Unicode MS"/>
+          <w:rtl w:val="0"/>
+        </w:rPr>
+        <w:t xml:space="preserve">메인안에 뭐뭐 잇어야 되는지</w:t>
+      </w:r>
+    </w:p>
+    <w:p>
+      <w:pPr>
+        <w:rPr/>
+      </w:pPr>
+      <w:r>
+        <w:rPr>
+          <w:rFonts w:ascii="Arial Unicode MS" w:cs="Arial Unicode MS" w:eastAsia="Arial Unicode MS" w:hAnsi="Arial Unicode MS"/>
+          <w:rtl w:val="0"/>
+        </w:rPr>
+        <w:t xml:space="preserve">회사에서는 메뉴에 게시판이잇다 공지사항 자유게시판 공지사항안에 무슨무슨거잇는지</w:t>
+      </w:r>
+    </w:p>
+    <w:p>
+      <w:pPr>
+        <w:rPr/>
+      </w:pPr>
+      <w:r>
+        <w:rPr>
+          <w:rFonts w:ascii="Arial Unicode MS" w:cs="Arial Unicode MS" w:eastAsia="Arial Unicode MS" w:hAnsi="Arial Unicode MS"/>
+          <w:rtl w:val="0"/>
+        </w:rPr>
+        <w:t xml:space="preserve">네비바 메뉴니까 잇어야되고</w:t>
+      </w:r>
+    </w:p>
+    <w:p>
+      <w:pPr>
+        <w:rPr/>
+      </w:pPr>
+      <w:r>
+        <w:rPr>
+          <w:rtl w:val="0"/>
+        </w:rPr>
+      </w:r>
+    </w:p>
+    <w:p>
+      <w:pPr>
+        <w:rPr/>
+      </w:pPr>
+      <w:r>
+        <w:rPr>
+          <w:rFonts w:ascii="Arial Unicode MS" w:cs="Arial Unicode MS" w:eastAsia="Arial Unicode MS" w:hAnsi="Arial Unicode MS"/>
+          <w:rtl w:val="0"/>
+        </w:rPr>
+        <w:t xml:space="preserve">날씨라이브러리 에이피아이 작은노력에 더욱 돋보일수잇는것 이면 조금 올려도된다</w:t>
+      </w:r>
+    </w:p>
+    <w:p>
+      <w:pPr>
+        <w:rPr/>
+      </w:pPr>
+      <w:r>
+        <w:rPr>
+          <w:rFonts w:ascii="Arial Unicode MS" w:cs="Arial Unicode MS" w:eastAsia="Arial Unicode MS" w:hAnsi="Arial Unicode MS"/>
+          <w:rtl w:val="0"/>
+        </w:rPr>
+        <w:t xml:space="preserve">날씨를 눌럿을때 그지역의 축제를 보여주느냐</w:t>
+      </w:r>
+    </w:p>
+    <w:p>
+      <w:pPr>
+        <w:rPr/>
+      </w:pPr>
+      <w:r>
+        <w:rPr>
+          <w:rFonts w:ascii="Arial Unicode MS" w:cs="Arial Unicode MS" w:eastAsia="Arial Unicode MS" w:hAnsi="Arial Unicode MS"/>
+          <w:rtl w:val="0"/>
+        </w:rPr>
+        <w:t xml:space="preserve">**************전국날씨 슬라이드 고칠일은 없</w:t>
+      </w:r>
+    </w:p>
+    <w:p>
+      <w:pPr>
+        <w:rPr/>
+      </w:pPr>
+      <w:r>
+        <w:rPr>
+          <w:rtl w:val="0"/>
+        </w:rPr>
+      </w:r>
+    </w:p>
+    <w:p>
+      <w:pPr>
+        <w:rPr/>
+      </w:pPr>
+      <w:r>
+        <w:rPr>
+          <w:rFonts w:ascii="Arial Unicode MS" w:cs="Arial Unicode MS" w:eastAsia="Arial Unicode MS" w:hAnsi="Arial Unicode MS"/>
+          <w:rtl w:val="0"/>
+        </w:rPr>
+        <w:t xml:space="preserve">인기검색어 가져와서 db에 넣어놓고 보여주면 쉽다</w:t>
+      </w:r>
+    </w:p>
+    <w:p>
+      <w:pPr>
+        <w:rPr/>
+      </w:pPr>
+      <w:r>
+        <w:rPr>
+          <w:rFonts w:ascii="Arial Unicode MS" w:cs="Arial Unicode MS" w:eastAsia="Arial Unicode MS" w:hAnsi="Arial Unicode MS"/>
+          <w:rtl w:val="0"/>
+        </w:rPr>
+        <w:t xml:space="preserve">인기검색어는 사용자들이 검색창에 입력하는것을 DB저장해놓고 빈도수 파악해서 통계</w:t>
+      </w:r>
+    </w:p>
+    <w:p>
+      <w:pPr>
+        <w:rPr/>
+      </w:pPr>
+      <w:r>
+        <w:rPr>
+          <w:rFonts w:ascii="Arial Unicode MS" w:cs="Arial Unicode MS" w:eastAsia="Arial Unicode MS" w:hAnsi="Arial Unicode MS"/>
+          <w:rtl w:val="0"/>
+        </w:rPr>
+        <w:t xml:space="preserve">***********최신레코드 열개돌리는거 쉽게 구현가능</w:t>
+      </w:r>
+    </w:p>
+    <w:p>
+      <w:pPr>
+        <w:rPr/>
+      </w:pPr>
+      <w:r>
+        <w:rPr>
+          <w:rFonts w:ascii="Arial Unicode MS" w:cs="Arial Unicode MS" w:eastAsia="Arial Unicode MS" w:hAnsi="Arial Unicode MS"/>
+          <w:rtl w:val="0"/>
+        </w:rPr>
+        <w:t xml:space="preserve">네이버 검색어 순위등 가져와서 넣어봣습니다.실시간으로 갱신</w:t>
+      </w:r>
+    </w:p>
+    <w:p>
+      <w:pPr>
+        <w:rPr/>
+      </w:pPr>
+      <w:r>
+        <w:rPr>
+          <w:rtl w:val="0"/>
+        </w:rPr>
+      </w:r>
+    </w:p>
+    <w:p>
+      <w:pPr>
+        <w:rPr/>
+      </w:pPr>
+      <w:r>
+        <w:rPr>
+          <w:rFonts w:ascii="Arial Unicode MS" w:cs="Arial Unicode MS" w:eastAsia="Arial Unicode MS" w:hAnsi="Arial Unicode MS"/>
+          <w:rtl w:val="0"/>
+        </w:rPr>
+        <w:t xml:space="preserve">회의록 양식 한번 만들어볼까</w:t>
+      </w:r>
+    </w:p>
+    <w:p>
+      <w:pPr>
+        <w:rPr/>
+      </w:pPr>
+      <w:r>
+        <w:rPr>
+          <w:rtl w:val="0"/>
+        </w:rPr>
+      </w:r>
+    </w:p>
+    <w:p>
+      <w:pPr>
+        <w:rPr/>
+      </w:pPr>
+      <w:r>
+        <w:rPr>
+          <w:rFonts w:ascii="Arial Unicode MS" w:cs="Arial Unicode MS" w:eastAsia="Arial Unicode MS" w:hAnsi="Arial Unicode MS"/>
+          <w:rtl w:val="0"/>
+        </w:rPr>
+        <w:t xml:space="preserve">축제 히트수 축제리스트 클릭해서 들어갈때마다 히트수 카운트수 소팅하고 돌리는것</w:t>
+      </w:r>
+    </w:p>
+    <w:p>
+      <w:pPr>
+        <w:rPr/>
+      </w:pPr>
+      <w:r>
+        <w:rPr>
+          <w:rFonts w:ascii="Arial Unicode MS" w:cs="Arial Unicode MS" w:eastAsia="Arial Unicode MS" w:hAnsi="Arial Unicode MS"/>
+          <w:rtl w:val="0"/>
+        </w:rPr>
+        <w:t xml:space="preserve">쿼리문 한개로 가능 클릭할떄마다 히트수 올라가도록 </w:t>
+      </w:r>
+    </w:p>
+    <w:p>
+      <w:pPr>
+        <w:rPr/>
+      </w:pPr>
+      <w:r>
+        <w:rPr>
+          <w:rFonts w:ascii="Arial Unicode MS" w:cs="Arial Unicode MS" w:eastAsia="Arial Unicode MS" w:hAnsi="Arial Unicode MS"/>
+          <w:rtl w:val="0"/>
+        </w:rPr>
+        <w:t xml:space="preserve">24시간 해도 상관없습니다.</w:t>
+      </w:r>
+    </w:p>
+    <w:p>
+      <w:pPr>
+        <w:rPr/>
+      </w:pPr>
+      <w:r>
+        <w:rPr>
+          <w:rFonts w:ascii="Arial Unicode MS" w:cs="Arial Unicode MS" w:eastAsia="Arial Unicode MS" w:hAnsi="Arial Unicode MS"/>
+          <w:rtl w:val="0"/>
+        </w:rPr>
+        <w:t xml:space="preserve">소팅해서 10개 가져오면 되니까 이대로 놔두고 클릭시 카운트 올라가게만</w:t>
+      </w:r>
+    </w:p>
+    <w:p>
+      <w:pPr>
+        <w:rPr/>
+      </w:pPr>
+      <w:r>
+        <w:rPr>
+          <w:rFonts w:ascii="Arial Unicode MS" w:cs="Arial Unicode MS" w:eastAsia="Arial Unicode MS" w:hAnsi="Arial Unicode MS"/>
+          <w:rtl w:val="0"/>
+        </w:rPr>
+        <w:t xml:space="preserve">날짜지나면 클릭을 못하게?</w:t>
+      </w:r>
+    </w:p>
+    <w:p>
+      <w:pPr>
+        <w:rPr/>
+      </w:pPr>
+      <w:r>
+        <w:rPr>
+          <w:rFonts w:ascii="Arial Unicode MS" w:cs="Arial Unicode MS" w:eastAsia="Arial Unicode MS" w:hAnsi="Arial Unicode MS"/>
+          <w:rtl w:val="0"/>
+        </w:rPr>
+        <w:t xml:space="preserve">컬럼하나를 추가해서 클릭할때마다 올라가게 해서하는것이 좋고 3차로 넣어서</w:t>
+      </w:r>
+    </w:p>
+    <w:p>
+      <w:pPr>
+        <w:rPr/>
+      </w:pPr>
+      <w:r>
+        <w:rPr>
+          <w:rFonts w:ascii="Arial Unicode MS" w:cs="Arial Unicode MS" w:eastAsia="Arial Unicode MS" w:hAnsi="Arial Unicode MS"/>
+          <w:rtl w:val="0"/>
+        </w:rPr>
+        <w:t xml:space="preserve">2차에서 3차로 갈때 발전된 모습을 보이기 위해</w:t>
+      </w:r>
+    </w:p>
+    <w:p>
+      <w:pPr>
+        <w:rPr/>
+      </w:pPr>
+      <w:r>
+        <w:rPr>
+          <w:rFonts w:ascii="Arial Unicode MS" w:cs="Arial Unicode MS" w:eastAsia="Arial Unicode MS" w:hAnsi="Arial Unicode MS"/>
+          <w:rtl w:val="0"/>
+        </w:rPr>
+        <w:t xml:space="preserve">지난리스트는 회색으로 일단 우선은 진행하지말고</w:t>
+      </w:r>
+    </w:p>
+    <w:p>
+      <w:pPr>
+        <w:rPr/>
+      </w:pPr>
+      <w:r>
+        <w:rPr>
+          <w:rFonts w:ascii="Arial Unicode MS" w:cs="Arial Unicode MS" w:eastAsia="Arial Unicode MS" w:hAnsi="Arial Unicode MS"/>
+          <w:rtl w:val="0"/>
+        </w:rPr>
+        <w:t xml:space="preserve">지난 축제보기 같은걸로 따로 빼는것 추천</w:t>
+      </w:r>
+    </w:p>
+    <w:p>
+      <w:pPr>
+        <w:rPr/>
+      </w:pPr>
+      <w:r>
+        <w:rPr>
+          <w:rtl w:val="0"/>
+        </w:rPr>
+      </w:r>
+    </w:p>
+    <w:p>
+      <w:pPr>
+        <w:rPr/>
+      </w:pPr>
+      <w:r>
+        <w:rPr>
+          <w:rFonts w:ascii="Arial Unicode MS" w:cs="Arial Unicode MS" w:eastAsia="Arial Unicode MS" w:hAnsi="Arial Unicode MS"/>
+          <w:rtl w:val="0"/>
+        </w:rPr>
+        <w:t xml:space="preserve">날씨나 검색에 기능동작안하게 만들어놓고 이미지같은것으로 추가 예정입니다로 하고</w:t>
+      </w:r>
+    </w:p>
+    <w:p>
+      <w:pPr>
+        <w:rPr/>
+      </w:pPr>
+      <w:r>
+        <w:rPr>
+          <w:rFonts w:ascii="Arial Unicode MS" w:cs="Arial Unicode MS" w:eastAsia="Arial Unicode MS" w:hAnsi="Arial Unicode MS"/>
+          <w:rtl w:val="0"/>
+        </w:rPr>
+        <w:t xml:space="preserve">날씨슬라이드 버튼 좌우라고 입력해놓기 날씨정보 출력 헤더 부분에</w:t>
+      </w:r>
+    </w:p>
+    <w:p>
+      <w:pPr>
+        <w:rPr/>
+      </w:pPr>
+      <w:r>
+        <w:rPr>
+          <w:rtl w:val="0"/>
+        </w:rPr>
+      </w:r>
+    </w:p>
+    <w:p>
+      <w:pPr>
+        <w:rPr/>
+      </w:pPr>
+      <w:r>
+        <w:rPr>
+          <w:rFonts w:ascii="Arial Unicode MS" w:cs="Arial Unicode MS" w:eastAsia="Arial Unicode MS" w:hAnsi="Arial Unicode MS"/>
+          <w:rtl w:val="0"/>
+        </w:rPr>
+        <w:t xml:space="preserve">기능별로 나누는게 좋은거같습니다.</w:t>
+      </w:r>
+    </w:p>
+    <w:p>
+      <w:pPr>
+        <w:rPr/>
+      </w:pPr>
+      <w:r>
+        <w:rPr>
+          <w:rFonts w:ascii="Arial Unicode MS" w:cs="Arial Unicode MS" w:eastAsia="Arial Unicode MS" w:hAnsi="Arial Unicode MS"/>
+          <w:rtl w:val="0"/>
+        </w:rPr>
+        <w:t xml:space="preserve">작업할때 헷갈릴수있기때문</w:t>
+      </w:r>
+    </w:p>
+    <w:p>
+      <w:pPr>
+        <w:rPr/>
+      </w:pPr>
+      <w:r>
+        <w:rPr>
+          <w:rtl w:val="0"/>
+        </w:rPr>
+      </w:r>
+    </w:p>
+    <w:p>
+      <w:pPr>
+        <w:rPr/>
+      </w:pPr>
+      <w:r>
+        <w:rPr>
+          <w:rFonts w:ascii="Arial Unicode MS" w:cs="Arial Unicode MS" w:eastAsia="Arial Unicode MS" w:hAnsi="Arial Unicode MS"/>
+          <w:rtl w:val="0"/>
+        </w:rPr>
+        <w:t xml:space="preserve">금요일날 올수잇을예정</w:t>
+      </w:r>
+    </w:p>
+    <w:p>
+      <w:pPr>
+        <w:rPr/>
+      </w:pPr>
+      <w:r>
+        <w:rPr>
+          <w:rFonts w:ascii="Arial Unicode MS" w:cs="Arial Unicode MS" w:eastAsia="Arial Unicode MS" w:hAnsi="Arial Unicode MS"/>
+          <w:rtl w:val="0"/>
+        </w:rPr>
+        <w:t xml:space="preserve">합칠것은 합치고 중복인것은 취소선으로? 표시할수잇도록</w:t>
+      </w:r>
+    </w:p>
+    <w:p>
+      <w:pPr>
+        <w:rPr/>
+      </w:pPr>
+      <w:r>
+        <w:rPr>
+          <w:rFonts w:ascii="Arial Unicode MS" w:cs="Arial Unicode MS" w:eastAsia="Arial Unicode MS" w:hAnsi="Arial Unicode MS"/>
+          <w:rtl w:val="0"/>
+        </w:rPr>
+        <w:t xml:space="preserve">이틀간 진행상황을 보고</w:t>
+      </w:r>
+    </w:p>
+    <w:p>
+      <w:pPr>
+        <w:rPr/>
+      </w:pPr>
+      <w:r>
+        <w:rPr>
+          <w:rtl w:val="0"/>
+        </w:rPr>
+      </w:r>
+    </w:p>
+    <w:p>
+      <w:pPr>
+        <w:rPr/>
+      </w:pPr>
+      <w:r>
+        <w:rPr>
+          <w:rtl w:val="0"/>
+        </w:rPr>
+      </w:r>
+    </w:p>
+    <w:p>
+      <w:pPr>
+        <w:rPr/>
+      </w:pPr>
+      <w:r>
+        <w:rPr>
+          <w:rtl w:val="0"/>
+        </w:rPr>
+      </w:r>
+    </w:p>
+    <w:p>
+      <w:pPr>
+        <w:rPr/>
+      </w:pPr>
+      <w:r>
+        <w:rPr>
+          <w:rtl w:val="0"/>
+        </w:rPr>
+        <w:t xml:space="preserve">https://youtu.be/xBRZfCnB76A</w:t>
+      </w:r>
+    </w:p>
+    <w:p>
+      <w:pPr>
+        <w:ind w:left="0" w:firstLine="0"/>
+        <w:rPr/>
+      </w:pPr>
+      <w:r>
+        <w:br w:type="page"/>
+      </w:r>
+      <w:r>
+        <w:rPr>
+          <w:rtl w:val="0"/>
+        </w:rPr>
+      </w:r>
+    </w:p>
+    <w:p>
+      <w:pPr>
+        <w:ind w:left="0" w:firstLine="0"/>
+        <w:rPr/>
+      </w:pPr>
+      <w:r>
+        <w:rPr>
+          <w:rtl w:val="0"/>
+        </w:rPr>
+      </w:r>
+    </w:p>
+    <w:p>
+      <w:pPr>
+        <w:rPr>
+          <w:b w:val="1"/>
+          <w:sz w:val="28"/>
+          <w:szCs w:val="28"/>
+        </w:rPr>
+      </w:pPr>
+      <w:r>
+        <w:rPr>
+          <w:rFonts w:ascii="Arial Unicode MS" w:cs="Arial Unicode MS" w:eastAsia="Arial Unicode MS" w:hAnsi="Arial Unicode MS"/>
+          <w:b w:val="1"/>
+          <w:sz w:val="28"/>
+          <w:szCs w:val="28"/>
+          <w:rtl w:val="0"/>
+        </w:rPr>
         <w:t xml:space="preserve">개발 규칙</w:t>
       </w:r>
     </w:p>
@@ -3182,7 +4133,7 @@
           <w:rFonts w:ascii="Arial Unicode MS" w:cs="Arial Unicode MS" w:eastAsia="Arial Unicode MS" w:hAnsi="Arial Unicode MS"/>
           <w:rtl w:val="0"/>
         </w:rPr>
-        <w:t xml:space="preserve"> * 이력         : v001 0530 GW.Lee new</w:t>
+        <w:t xml:space="preserve"> * 이력         : v001 0530 이가원 new</w:t>
       </w:r>
     </w:p>
     <w:p>
@@ -3202,6 +4153,123 @@
         <w:ind w:left="0" w:firstLine="0"/>
         <w:rPr/>
       </w:pPr>
+      <w:r>
+        <w:rPr>
+          <w:rtl w:val="0"/>
+        </w:rPr>
+      </w:r>
+    </w:p>
+    <w:p>
+      <w:pPr>
+        <w:ind w:left="0" w:firstLine="0"/>
+        <w:rPr/>
+      </w:pPr>
+      <w:r>
+        <w:rPr>
+          <w:rFonts w:ascii="Arial Unicode MS" w:cs="Arial Unicode MS" w:eastAsia="Arial Unicode MS" w:hAnsi="Arial Unicode MS"/>
+          <w:rtl w:val="0"/>
+        </w:rPr>
+        <w:t xml:space="preserve">공용 DB 아이디, 비밀번호 </w:t>
+      </w:r>
+    </w:p>
+    <w:p>
+      <w:pPr>
+        <w:ind w:left="0" w:firstLine="0"/>
+        <w:rPr/>
+      </w:pPr>
+      <w:r>
+        <w:rPr>
+          <w:rtl w:val="0"/>
+        </w:rPr>
+      </w:r>
+    </w:p>
+    <w:p>
+      <w:pPr>
+        <w:ind w:left="0" w:firstLine="0"/>
+        <w:rPr/>
+      </w:pPr>
+      <w:r>
+        <w:rPr>
+          <w:rtl w:val="0"/>
+        </w:rPr>
+        <w:t xml:space="preserve">IP: 192.168.0.118</w:t>
+      </w:r>
+    </w:p>
+    <w:p>
+      <w:pPr>
+        <w:ind w:left="0" w:firstLine="0"/>
+        <w:rPr/>
+      </w:pPr>
+      <w:r>
+        <w:rPr>
+          <w:rtl w:val="0"/>
+        </w:rPr>
+        <w:t xml:space="preserve">ID: fesinfo1</w:t>
+      </w:r>
+    </w:p>
+    <w:p>
+      <w:pPr>
+        <w:ind w:left="0" w:firstLine="0"/>
+        <w:rPr/>
+      </w:pPr>
+      <w:r>
+        <w:rPr>
+          <w:rtl w:val="0"/>
+        </w:rPr>
+        <w:t xml:space="preserve">PW: root506</w:t>
+      </w:r>
+    </w:p>
+    <w:p>
+      <w:pPr>
+        <w:ind w:left="0" w:firstLine="0"/>
+        <w:rPr/>
+      </w:pPr>
+      <w:r>
+        <w:rPr>
+          <w:rtl w:val="0"/>
+        </w:rPr>
+      </w:r>
+    </w:p>
+    <w:p>
+      <w:pPr>
+        <w:ind w:left="0" w:firstLine="0"/>
+        <w:rPr/>
+      </w:pPr>
+      <w:r>
+        <w:rPr/>
+        <w:drawing>
+          <wp:inline distB="114300" distT="114300" distL="114300" distR="114300">
+            <wp:extent cx="4762500" cy="4762500"/>
+            <wp:effectExtent b="0" l="0" r="0" t="0"/>
+            <wp:docPr id="10" name="image6.png"/>
+            <a:graphic>
+              <a:graphicData uri="http://schemas.openxmlformats.org/drawingml/2006/picture">
+                <pic:pic>
+                  <pic:nvPicPr>
+                    <pic:cNvPr id="0" name="image6.png"/>
+                    <pic:cNvPicPr preferRelativeResize="0"/>
+                  </pic:nvPicPr>
+                  <pic:blipFill>
+                    <a:blip r:embed="rId17"/>
+                    <a:srcRect b="0" l="0" r="0" t="0"/>
+                    <a:stretch>
+                      <a:fillRect/>
+                    </a:stretch>
+                  </pic:blipFill>
+                  <pic:spPr>
+                    <a:xfrm>
+                      <a:off x="0" y="0"/>
+                      <a:ext cx="4762500" cy="4762500"/>
+                    </a:xfrm>
+                    <a:prstGeom prst="rect"/>
+                    <a:ln/>
+                  </pic:spPr>
+                </pic:pic>
+              </a:graphicData>
+            </a:graphic>
+          </wp:inline>
+        </w:drawing>
+      </w:r>
       <w:r>
         <w:rPr>
           <w:rtl w:val="0"/>
@@ -3770,6 +4838,116 @@
     </w:lvl>
   </w:abstractNum>
   <w:abstractNum w:abstractNumId="6">
+    <w:lvl w:ilvl="0">
+      <w:start w:val="1"/>
+      <w:numFmt w:val="decimal"/>
+      <w:lvlText w:val="%1."/>
+      <w:lvlJc w:val="left"/>
+      <w:pPr>
+        <w:ind w:left="720" w:hanging="360"/>
+      </w:pPr>
+      <w:rPr>
+        <w:u w:val="none"/>
+      </w:rPr>
+    </w:lvl>
+    <w:lvl w:ilvl="1">
+      <w:start w:val="1"/>
+      <w:numFmt w:val="lowerLetter"/>
+      <w:lvlText w:val="%2."/>
+      <w:lvlJc w:val="left"/>
+      <w:pPr>
+        <w:ind w:left="1440" w:hanging="360"/>
+      </w:pPr>
+      <w:rPr>
+        <w:u w:val="none"/>
+      </w:rPr>
+    </w:lvl>
+    <w:lvl w:ilvl="2">
+      <w:start w:val="1"/>
+      <w:numFmt w:val="lowerRoman"/>
+      <w:lvlText w:val="%3."/>
+      <w:lvlJc w:val="right"/>
+      <w:pPr>
+        <w:ind w:left="2160" w:hanging="360"/>
+      </w:pPr>
+      <w:rPr>
+        <w:u w:val="none"/>
+      </w:rPr>
+    </w:lvl>
+    <w:lvl w:ilvl="3">
+      <w:start w:val="1"/>
+      <w:numFmt w:val="decimal"/>
+      <w:lvlText w:val="%4."/>
+      <w:lvlJc w:val="left"/>
+      <w:pPr>
+        <w:ind w:left="2880" w:hanging="360"/>
+      </w:pPr>
+      <w:rPr>
+        <w:u w:val="none"/>
+      </w:rPr>
+    </w:lvl>
+    <w:lvl w:ilvl="4">
+      <w:start w:val="1"/>
+      <w:numFmt w:val="lowerLetter"/>
+      <w:lvlText w:val="%5."/>
+      <w:lvlJc w:val="left"/>
+      <w:pPr>
+        <w:ind w:left="3600" w:hanging="360"/>
+      </w:pPr>
+      <w:rPr>
+        <w:u w:val="none"/>
+      </w:rPr>
+    </w:lvl>
+    <w:lvl w:ilvl="5">
+      <w:start w:val="1"/>
+      <w:numFmt w:val="lowerRoman"/>
+      <w:lvlText w:val="%6."/>
+      <w:lvlJc w:val="right"/>
+      <w:pPr>
+        <w:ind w:left="4320" w:hanging="360"/>
+      </w:pPr>
+      <w:rPr>
+        <w:u w:val="none"/>
+      </w:rPr>
+    </w:lvl>
+    <w:lvl w:ilvl="6">
+      <w:start w:val="1"/>
+      <w:numFmt w:val="decimal"/>
+      <w:lvlText w:val="%7."/>
+      <w:lvlJc w:val="left"/>
+      <w:pPr>
+        <w:ind w:left="5040" w:hanging="360"/>
+      </w:pPr>
+      <w:rPr>
+        <w:u w:val="none"/>
+      </w:rPr>
+    </w:lvl>
+    <w:lvl w:ilvl="7">
+      <w:start w:val="1"/>
+      <w:numFmt w:val="lowerLetter"/>
+      <w:lvlText w:val="%8."/>
+      <w:lvlJc w:val="left"/>
+      <w:pPr>
+        <w:ind w:left="5760" w:hanging="360"/>
+      </w:pPr>
+      <w:rPr>
+        <w:u w:val="none"/>
+      </w:rPr>
+    </w:lvl>
+    <w:lvl w:ilvl="8">
+      <w:start w:val="1"/>
+      <w:numFmt w:val="lowerRoman"/>
+      <w:lvlText w:val="%9."/>
+      <w:lvlJc w:val="right"/>
+      <w:pPr>
+        <w:ind w:left="6480" w:hanging="360"/>
+      </w:pPr>
+      <w:rPr>
+        <w:u w:val="none"/>
+      </w:rPr>
+    </w:lvl>
+  </w:abstractNum>
+  <w:abstractNum w:abstractNumId="7">
     <w:lvl w:ilvl="0">
       <w:start w:val="1"/>
       <w:numFmt w:val="decimal"/>
@@ -3896,6 +5074,9 @@
   </w:num>
   <w:num w:numId="6">
     <w:abstractNumId w:val="6"/>
+  </w:num>
+  <w:num w:numId="7">
+    <w:abstractNumId w:val="7"/>
   </w:num>
 </w:numbering>
 </file>

</xml_diff>

<commit_message>
0619 (docs udt) 이가원
</commit_message>
<xml_diff>
--- a/docs/회의록.docx
+++ b/docs/회의록.docx
@@ -595,12 +595,12 @@
           <wp:inline distB="114300" distT="114300" distL="114300" distR="114300">
             <wp:extent cx="5731200" cy="4457700"/>
             <wp:effectExtent b="0" l="0" r="0" t="0"/>
-            <wp:docPr id="9" name="image7.png"/>
+            <wp:docPr id="9" name="image8.png"/>
             <a:graphic>
               <a:graphicData uri="http://schemas.openxmlformats.org/drawingml/2006/picture">
                 <pic:pic>
                   <pic:nvPicPr>
-                    <pic:cNvPr id="0" name="image7.png"/>
+                    <pic:cNvPr id="0" name="image8.png"/>
                     <pic:cNvPicPr preferRelativeResize="0"/>
                   </pic:nvPicPr>
                   <pic:blipFill>
@@ -776,6 +776,60 @@
     </w:p>
     <w:p>
       <w:pPr>
+        <w:shd w:fill="ffffff" w:val="clear"/>
+        <w:spacing w:line="325.71428571428567" w:lineRule="auto"/>
+        <w:rPr>
+          <w:rFonts w:ascii="Consolas" w:cs="Consolas" w:eastAsia="Consolas" w:hAnsi="Consolas"/>
+          <w:color w:val="0000ff"/>
+          <w:sz w:val="21"/>
+          <w:szCs w:val="21"/>
+          <w:shd w:fill="fff2cc" w:val="clear"/>
+        </w:rPr>
+      </w:pPr>
+      <w:r>
+        <w:rPr>
+          <w:rtl w:val="0"/>
+        </w:rPr>
+      </w:r>
+    </w:p>
+    <w:p>
+      <w:pPr>
+        <w:rPr>
+          <w:shd w:fill="fff2cc" w:val="clear"/>
+        </w:rPr>
+      </w:pPr>
+      <w:r>
+        <w:rPr>
+          <w:rtl w:val="0"/>
+        </w:rPr>
+      </w:r>
+    </w:p>
+    <w:p>
+      <w:pPr>
+        <w:rPr>
+          <w:shd w:fill="fff2cc" w:val="clear"/>
+        </w:rPr>
+      </w:pPr>
+      <w:r>
+        <w:rPr>
+          <w:rtl w:val="0"/>
+        </w:rPr>
+      </w:r>
+    </w:p>
+    <w:p>
+      <w:pPr>
+        <w:rPr>
+          <w:shd w:fill="fff2cc" w:val="clear"/>
+        </w:rPr>
+      </w:pPr>
+      <w:r>
+        <w:rPr>
+          <w:rtl w:val="0"/>
+        </w:rPr>
+      </w:r>
+    </w:p>
+    <w:p>
+      <w:pPr>
         <w:rPr>
           <w:shd w:fill="fff2cc" w:val="clear"/>
         </w:rPr>
@@ -1395,7 +1449,7 @@
       <w:pPr>
         <w:numPr>
           <w:ilvl w:val="0"/>
-          <w:numId w:val="7"/>
+          <w:numId w:val="8"/>
         </w:numPr>
         <w:ind w:left="720" w:hanging="360"/>
       </w:pPr>
@@ -1411,7 +1465,7 @@
       <w:pPr>
         <w:numPr>
           <w:ilvl w:val="0"/>
-          <w:numId w:val="7"/>
+          <w:numId w:val="8"/>
         </w:numPr>
         <w:ind w:left="720" w:hanging="360"/>
       </w:pPr>
@@ -1642,12 +1696,12 @@
           <wp:inline distB="114300" distT="114300" distL="114300" distR="114300">
             <wp:extent cx="5731200" cy="4330700"/>
             <wp:effectExtent b="0" l="0" r="0" t="0"/>
-            <wp:docPr id="1" name="image6.png"/>
+            <wp:docPr id="1" name="image3.png"/>
             <a:graphic>
               <a:graphicData uri="http://schemas.openxmlformats.org/drawingml/2006/picture">
                 <pic:pic>
                   <pic:nvPicPr>
-                    <pic:cNvPr id="0" name="image6.png"/>
+                    <pic:cNvPr id="0" name="image3.png"/>
                     <pic:cNvPicPr preferRelativeResize="0"/>
                   </pic:nvPicPr>
                   <pic:blipFill>
@@ -1756,7 +1810,7 @@
       <w:pPr>
         <w:numPr>
           <w:ilvl w:val="0"/>
-          <w:numId w:val="8"/>
+          <w:numId w:val="9"/>
         </w:numPr>
         <w:ind w:left="720" w:hanging="360"/>
       </w:pPr>
@@ -1772,7 +1826,7 @@
       <w:pPr>
         <w:numPr>
           <w:ilvl w:val="0"/>
-          <w:numId w:val="8"/>
+          <w:numId w:val="9"/>
         </w:numPr>
         <w:ind w:left="720" w:hanging="360"/>
         <w:rPr>
@@ -1791,7 +1845,7 @@
       <w:pPr>
         <w:numPr>
           <w:ilvl w:val="0"/>
-          <w:numId w:val="8"/>
+          <w:numId w:val="9"/>
         </w:numPr>
         <w:ind w:left="720" w:hanging="360"/>
         <w:rPr>
@@ -1810,7 +1864,7 @@
       <w:pPr>
         <w:numPr>
           <w:ilvl w:val="0"/>
-          <w:numId w:val="8"/>
+          <w:numId w:val="9"/>
         </w:numPr>
         <w:ind w:left="720" w:hanging="360"/>
         <w:rPr>
@@ -2178,12 +2232,12 @@
           <wp:inline distB="114300" distT="114300" distL="114300" distR="114300">
             <wp:extent cx="5205413" cy="2550825"/>
             <wp:effectExtent b="0" l="0" r="0" t="0"/>
-            <wp:docPr id="4" name="image5.png"/>
+            <wp:docPr id="4" name="image6.png"/>
             <a:graphic>
               <a:graphicData uri="http://schemas.openxmlformats.org/drawingml/2006/picture">
                 <pic:pic>
                   <pic:nvPicPr>
-                    <pic:cNvPr id="0" name="image5.png"/>
+                    <pic:cNvPr id="0" name="image6.png"/>
                     <pic:cNvPicPr preferRelativeResize="0"/>
                   </pic:nvPicPr>
                   <pic:blipFill>
@@ -2223,12 +2277,12 @@
           <wp:inline distB="114300" distT="114300" distL="114300" distR="114300">
             <wp:extent cx="5731200" cy="7277100"/>
             <wp:effectExtent b="0" l="0" r="0" t="0"/>
-            <wp:docPr id="8" name="image3.png"/>
+            <wp:docPr id="8" name="image5.png"/>
             <a:graphic>
               <a:graphicData uri="http://schemas.openxmlformats.org/drawingml/2006/picture">
                 <pic:pic>
                   <pic:nvPicPr>
-                    <pic:cNvPr id="0" name="image3.png"/>
+                    <pic:cNvPr id="0" name="image5.png"/>
                     <pic:cNvPicPr preferRelativeResize="0"/>
                   </pic:nvPicPr>
                   <pic:blipFill>
@@ -2383,7 +2437,7 @@
       <w:pPr>
         <w:numPr>
           <w:ilvl w:val="0"/>
-          <w:numId w:val="9"/>
+          <w:numId w:val="11"/>
         </w:numPr>
         <w:ind w:left="720" w:hanging="360"/>
         <w:rPr>
@@ -2402,7 +2456,7 @@
       <w:pPr>
         <w:numPr>
           <w:ilvl w:val="0"/>
-          <w:numId w:val="9"/>
+          <w:numId w:val="11"/>
         </w:numPr>
         <w:ind w:left="720" w:hanging="360"/>
         <w:rPr>
@@ -2421,7 +2475,7 @@
       <w:pPr>
         <w:numPr>
           <w:ilvl w:val="0"/>
-          <w:numId w:val="9"/>
+          <w:numId w:val="11"/>
         </w:numPr>
         <w:ind w:left="720" w:hanging="360"/>
         <w:rPr>
@@ -4179,21 +4233,6 @@
     </w:p>
     <w:p>
       <w:pPr>
-        <w:ind w:left="0" w:firstLine="0"/>
-        <w:rPr/>
-      </w:pPr>
-      <w:r>
-        <w:br w:type="page"/>
-      </w:r>
-      <w:r>
-        <w:rPr>
-          <w:rtl w:val="0"/>
-        </w:rPr>
-      </w:r>
-    </w:p>
-    <w:p>
-      <w:pPr>
-        <w:ind w:left="0" w:firstLine="0"/>
         <w:rPr/>
       </w:pPr>
       <w:r>
@@ -4218,6 +4257,682 @@
           <w:szCs w:val="28"/>
           <w:rtl w:val="0"/>
         </w:rPr>
+        <w:t xml:space="preserve">23.06.16 회의록</w:t>
+      </w:r>
+    </w:p>
+    <w:p>
+      <w:pPr>
+        <w:rPr/>
+      </w:pPr>
+      <w:r>
+        <w:rPr>
+          <w:rtl w:val="0"/>
+        </w:rPr>
+      </w:r>
+    </w:p>
+    <w:p>
+      <w:pPr>
+        <w:rPr/>
+      </w:pPr>
+      <w:r>
+        <w:rPr>
+          <w:rFonts w:ascii="Arial Unicode MS" w:cs="Arial Unicode MS" w:eastAsia="Arial Unicode MS" w:hAnsi="Arial Unicode MS"/>
+          <w:rtl w:val="0"/>
+        </w:rPr>
+        <w:t xml:space="preserve">목표</w:t>
+      </w:r>
+    </w:p>
+    <w:p>
+      <w:pPr>
+        <w:numPr>
+          <w:ilvl w:val="0"/>
+          <w:numId w:val="10"/>
+        </w:numPr>
+        <w:ind w:left="720" w:hanging="360"/>
+        <w:rPr>
+          <w:u w:val="none"/>
+        </w:rPr>
+      </w:pPr>
+      <w:r>
+        <w:rPr>
+          <w:rtl w:val="0"/>
+        </w:rPr>
+      </w:r>
+    </w:p>
+    <w:p>
+      <w:pPr>
+        <w:rPr/>
+      </w:pPr>
+      <w:r>
+        <w:rPr>
+          <w:rtl w:val="0"/>
+        </w:rPr>
+      </w:r>
+    </w:p>
+    <w:p>
+      <w:pPr>
+        <w:rPr/>
+      </w:pPr>
+      <w:r>
+        <w:rPr>
+          <w:rFonts w:ascii="Arial Unicode MS" w:cs="Arial Unicode MS" w:eastAsia="Arial Unicode MS" w:hAnsi="Arial Unicode MS"/>
+          <w:shd w:fill="fff2cc" w:val="clear"/>
+          <w:rtl w:val="0"/>
+        </w:rPr>
+        <w:t xml:space="preserve">이가원</w:t>
+      </w:r>
+      <w:r>
+        <w:rPr>
+          <w:rFonts w:ascii="Arial Unicode MS" w:cs="Arial Unicode MS" w:eastAsia="Arial Unicode MS" w:hAnsi="Arial Unicode MS"/>
+          <w:rtl w:val="0"/>
+        </w:rPr>
+        <w:t xml:space="preserve">: 요구사항정의서 수정 완료, ERD 수정 완료</w:t>
+      </w:r>
+    </w:p>
+    <w:p>
+      <w:pPr>
+        <w:rPr/>
+      </w:pPr>
+      <w:r>
+        <w:rPr>
+          <w:rtl w:val="0"/>
+        </w:rPr>
+      </w:r>
+    </w:p>
+    <w:p>
+      <w:pPr>
+        <w:rPr/>
+      </w:pPr>
+      <w:r>
+        <w:rPr>
+          <w:rFonts w:ascii="Arial Unicode MS" w:cs="Arial Unicode MS" w:eastAsia="Arial Unicode MS" w:hAnsi="Arial Unicode MS"/>
+          <w:shd w:fill="fff2cc" w:val="clear"/>
+          <w:rtl w:val="0"/>
+        </w:rPr>
+        <w:t xml:space="preserve">김재성</w:t>
+      </w:r>
+      <w:r>
+        <w:rPr>
+          <w:rFonts w:ascii="Arial Unicode MS" w:cs="Arial Unicode MS" w:eastAsia="Arial Unicode MS" w:hAnsi="Arial Unicode MS"/>
+          <w:rtl w:val="0"/>
+        </w:rPr>
+        <w:t xml:space="preserve">: 공통페이지, 메인페이지 작업 중</w:t>
+      </w:r>
+    </w:p>
+    <w:p>
+      <w:pPr>
+        <w:rPr/>
+      </w:pPr>
+      <w:r>
+        <w:rPr>
+          <w:rtl w:val="0"/>
+        </w:rPr>
+      </w:r>
+    </w:p>
+    <w:p>
+      <w:pPr>
+        <w:rPr/>
+      </w:pPr>
+      <w:r>
+        <w:rPr>
+          <w:rFonts w:ascii="Arial Unicode MS" w:cs="Arial Unicode MS" w:eastAsia="Arial Unicode MS" w:hAnsi="Arial Unicode MS"/>
+          <w:shd w:fill="fff2cc" w:val="clear"/>
+          <w:rtl w:val="0"/>
+        </w:rPr>
+        <w:t xml:space="preserve">박진영</w:t>
+      </w:r>
+      <w:r>
+        <w:rPr>
+          <w:rFonts w:ascii="Arial Unicode MS" w:cs="Arial Unicode MS" w:eastAsia="Arial Unicode MS" w:hAnsi="Arial Unicode MS"/>
+          <w:rtl w:val="0"/>
+        </w:rPr>
+        <w:t xml:space="preserve">: 축제 상세페이지 작업 중</w:t>
+      </w:r>
+    </w:p>
+    <w:p>
+      <w:pPr>
+        <w:rPr/>
+      </w:pPr>
+      <w:r>
+        <w:rPr>
+          <w:rtl w:val="0"/>
+        </w:rPr>
+      </w:r>
+    </w:p>
+    <w:p>
+      <w:pPr>
+        <w:rPr/>
+      </w:pPr>
+      <w:r>
+        <w:rPr>
+          <w:rFonts w:ascii="Arial Unicode MS" w:cs="Arial Unicode MS" w:eastAsia="Arial Unicode MS" w:hAnsi="Arial Unicode MS"/>
+          <w:shd w:fill="fff2cc" w:val="clear"/>
+          <w:rtl w:val="0"/>
+        </w:rPr>
+        <w:t xml:space="preserve">신유진</w:t>
+      </w:r>
+      <w:r>
+        <w:rPr>
+          <w:rFonts w:ascii="Arial Unicode MS" w:cs="Arial Unicode MS" w:eastAsia="Arial Unicode MS" w:hAnsi="Arial Unicode MS"/>
+          <w:rtl w:val="0"/>
+        </w:rPr>
+        <w:t xml:space="preserve">: 자유게시판 리스트, 상세페이지 작업 중</w:t>
+      </w:r>
+    </w:p>
+    <w:p>
+      <w:pPr>
+        <w:rPr/>
+      </w:pPr>
+      <w:r>
+        <w:rPr>
+          <w:rtl w:val="0"/>
+        </w:rPr>
+      </w:r>
+    </w:p>
+    <w:p>
+      <w:pPr>
+        <w:rPr/>
+      </w:pPr>
+      <w:r>
+        <w:rPr>
+          <w:rFonts w:ascii="Arial Unicode MS" w:cs="Arial Unicode MS" w:eastAsia="Arial Unicode MS" w:hAnsi="Arial Unicode MS"/>
+          <w:rtl w:val="0"/>
+        </w:rPr>
+        <w:t xml:space="preserve">6/16 php풀스택반 1조(축제 정보 사이트) 멘토링 요약본입니다.</w:t>
+      </w:r>
+    </w:p>
+    <w:p>
+      <w:pPr>
+        <w:rPr/>
+      </w:pPr>
+      <w:r>
+        <w:rPr>
+          <w:rFonts w:ascii="Arial Unicode MS" w:cs="Arial Unicode MS" w:eastAsia="Arial Unicode MS" w:hAnsi="Arial Unicode MS"/>
+          <w:rtl w:val="0"/>
+        </w:rPr>
+        <w:t xml:space="preserve">참여 조원: 이가원(팀장) 김재성 박진영 신유진</w:t>
+      </w:r>
+    </w:p>
+    <w:p>
+      <w:pPr>
+        <w:rPr/>
+      </w:pPr>
+      <w:r>
+        <w:rPr>
+          <w:rtl w:val="0"/>
+        </w:rPr>
+      </w:r>
+    </w:p>
+    <w:p>
+      <w:pPr>
+        <w:rPr/>
+      </w:pPr>
+      <w:r>
+        <w:rPr>
+          <w:rFonts w:ascii="Arial Unicode MS" w:cs="Arial Unicode MS" w:eastAsia="Arial Unicode MS" w:hAnsi="Arial Unicode MS"/>
+          <w:rtl w:val="0"/>
+        </w:rPr>
+        <w:t xml:space="preserve">지난 시간에 3차 프로젝트용 구현할 기능 2차 프로젝트 때는 모양만 만들어 놓으라고 했던 조언 아예 기능 자체를 뺐다가 3차 때 추가하는 방향으로 변경 </w:t>
+      </w:r>
+    </w:p>
+    <w:p>
+      <w:pPr>
+        <w:rPr/>
+      </w:pPr>
+      <w:r>
+        <w:rPr>
+          <w:rtl w:val="0"/>
+        </w:rPr>
+      </w:r>
+    </w:p>
+    <w:p>
+      <w:pPr>
+        <w:rPr/>
+      </w:pPr>
+      <w:r>
+        <w:rPr>
+          <w:rFonts w:ascii="Arial Unicode MS" w:cs="Arial Unicode MS" w:eastAsia="Arial Unicode MS" w:hAnsi="Arial Unicode MS"/>
+          <w:rtl w:val="0"/>
+        </w:rPr>
+        <w:t xml:space="preserve">메인 페이지 지도 기능은 추가하려면 모든 지역의 기능을 전부 구현해야 함, 예를 들어 서울은 있는데 대구는 선택이 안 되면 안 됨</w:t>
+      </w:r>
+    </w:p>
+    <w:p>
+      <w:pPr>
+        <w:rPr/>
+      </w:pPr>
+      <w:r>
+        <w:rPr>
+          <w:rtl w:val="0"/>
+        </w:rPr>
+      </w:r>
+    </w:p>
+    <w:p>
+      <w:pPr>
+        <w:rPr/>
+      </w:pPr>
+      <w:r>
+        <w:rPr>
+          <w:rFonts w:ascii="Arial Unicode MS" w:cs="Arial Unicode MS" w:eastAsia="Arial Unicode MS" w:hAnsi="Arial Unicode MS"/>
+          <w:rtl w:val="0"/>
+        </w:rPr>
+        <w:t xml:space="preserve">관리자 전용 페이지는 실제 서비스하는 페이지에 비해 디자인 등 간소화해도 괜찮음, 대신 관리할 때 편리하도록 css hover 기능 등 적극 활용할 것</w:t>
+      </w:r>
+    </w:p>
+    <w:p>
+      <w:pPr>
+        <w:rPr/>
+      </w:pPr>
+      <w:r>
+        <w:rPr>
+          <w:rtl w:val="0"/>
+        </w:rPr>
+      </w:r>
+    </w:p>
+    <w:p>
+      <w:pPr>
+        <w:rPr/>
+      </w:pPr>
+      <w:r>
+        <w:rPr>
+          <w:rFonts w:ascii="Arial Unicode MS" w:cs="Arial Unicode MS" w:eastAsia="Arial Unicode MS" w:hAnsi="Arial Unicode MS"/>
+          <w:rtl w:val="0"/>
+        </w:rPr>
+        <w:t xml:space="preserve">카카오맵 api 검색 가능 횟수 체크할 것, 다만 학원 프로젝트용으로는 접속량이 많지 않으므로 괜찮음</w:t>
+      </w:r>
+    </w:p>
+    <w:p>
+      <w:pPr>
+        <w:rPr/>
+      </w:pPr>
+      <w:r>
+        <w:rPr>
+          <w:rtl w:val="0"/>
+        </w:rPr>
+      </w:r>
+    </w:p>
+    <w:p>
+      <w:pPr>
+        <w:rPr/>
+      </w:pPr>
+      <w:r>
+        <w:rPr>
+          <w:rFonts w:ascii="Arial Unicode MS" w:cs="Arial Unicode MS" w:eastAsia="Arial Unicode MS" w:hAnsi="Arial Unicode MS"/>
+          <w:rtl w:val="0"/>
+        </w:rPr>
+        <w:t xml:space="preserve">관리자 페이지는 url 따로 빼서 일반 유저에게 노출되지 않도록 할 것</w:t>
+      </w:r>
+    </w:p>
+    <w:p>
+      <w:pPr>
+        <w:rPr/>
+      </w:pPr>
+      <w:r>
+        <w:rPr>
+          <w:rtl w:val="0"/>
+        </w:rPr>
+      </w:r>
+    </w:p>
+    <w:p>
+      <w:pPr>
+        <w:rPr/>
+      </w:pPr>
+      <w:r>
+        <w:rPr>
+          <w:rFonts w:ascii="Arial Unicode MS" w:cs="Arial Unicode MS" w:eastAsia="Arial Unicode MS" w:hAnsi="Arial Unicode MS"/>
+          <w:rtl w:val="0"/>
+        </w:rPr>
+        <w:t xml:space="preserve">코드 버전 관리의 경우 버전1-&gt;버전2로 올릴 때는 사이트가 완전히 바뀔 때이기 때문에 1.1.. 이런식으로 관리할 것</w:t>
+      </w:r>
+    </w:p>
+    <w:p>
+      <w:pPr>
+        <w:rPr/>
+      </w:pPr>
+      <w:r>
+        <w:rPr>
+          <w:rtl w:val="0"/>
+        </w:rPr>
+      </w:r>
+    </w:p>
+    <w:p>
+      <w:pPr>
+        <w:rPr/>
+      </w:pPr>
+      <w:r>
+        <w:rPr>
+          <w:rFonts w:ascii="Arial Unicode MS" w:cs="Arial Unicode MS" w:eastAsia="Arial Unicode MS" w:hAnsi="Arial Unicode MS"/>
+          <w:rtl w:val="0"/>
+        </w:rPr>
+        <w:t xml:space="preserve">코드는 매번 덮어써서 기존 내용 없애지 말고 매일 따로 복사해서 백업해두기</w:t>
+      </w:r>
+    </w:p>
+    <w:p>
+      <w:pPr>
+        <w:rPr/>
+      </w:pPr>
+      <w:r>
+        <w:rPr>
+          <w:rtl w:val="0"/>
+        </w:rPr>
+      </w:r>
+    </w:p>
+    <w:p>
+      <w:pPr>
+        <w:rPr/>
+      </w:pPr>
+      <w:r>
+        <w:rPr>
+          <w:rFonts w:ascii="Arial Unicode MS" w:cs="Arial Unicode MS" w:eastAsia="Arial Unicode MS" w:hAnsi="Arial Unicode MS"/>
+          <w:rtl w:val="0"/>
+        </w:rPr>
+        <w:t xml:space="preserve">팀원별로 분량 분배 잘 하기, 일찍 끝나는 사람은 늦게 끝나는 사람 분량 받아오거나 서포트</w:t>
+      </w:r>
+    </w:p>
+    <w:p>
+      <w:pPr>
+        <w:rPr/>
+      </w:pPr>
+      <w:r>
+        <w:rPr>
+          <w:rtl w:val="0"/>
+        </w:rPr>
+      </w:r>
+    </w:p>
+    <w:p>
+      <w:pPr>
+        <w:rPr/>
+      </w:pPr>
+      <w:r>
+        <w:rPr>
+          <w:rFonts w:ascii="Arial Unicode MS" w:cs="Arial Unicode MS" w:eastAsia="Arial Unicode MS" w:hAnsi="Arial Unicode MS"/>
+          <w:rtl w:val="0"/>
+        </w:rPr>
+        <w:t xml:space="preserve">우선순위 위주로 개발하고 시간이 모자라면 후순위 페이지는 과감하게 빼기</w:t>
+      </w:r>
+    </w:p>
+    <w:p>
+      <w:pPr>
+        <w:rPr/>
+      </w:pPr>
+      <w:r>
+        <w:rPr>
+          <w:rtl w:val="0"/>
+        </w:rPr>
+      </w:r>
+    </w:p>
+    <w:p>
+      <w:pPr>
+        <w:rPr/>
+      </w:pPr>
+      <w:r>
+        <w:rPr>
+          <w:rFonts w:ascii="Arial Unicode MS" w:cs="Arial Unicode MS" w:eastAsia="Arial Unicode MS" w:hAnsi="Arial Unicode MS"/>
+          <w:rtl w:val="0"/>
+        </w:rPr>
+        <w:t xml:space="preserve">디자인의 경우 '템플릿 몬스터' 등 템플릿 활용하면 적은 노력으로 화려하고 예쁜 웹사이트 꾸밀 수 있음</w:t>
+      </w:r>
+    </w:p>
+    <w:p>
+      <w:pPr>
+        <w:rPr/>
+      </w:pPr>
+      <w:r>
+        <w:rPr>
+          <w:rtl w:val="0"/>
+        </w:rPr>
+      </w:r>
+    </w:p>
+    <w:p>
+      <w:pPr>
+        <w:rPr>
+          <w:b w:val="1"/>
+          <w:sz w:val="28"/>
+          <w:szCs w:val="28"/>
+        </w:rPr>
+      </w:pPr>
+      <w:r>
+        <w:rPr>
+          <w:rFonts w:ascii="Arial Unicode MS" w:cs="Arial Unicode MS" w:eastAsia="Arial Unicode MS" w:hAnsi="Arial Unicode MS"/>
+          <w:b w:val="1"/>
+          <w:sz w:val="28"/>
+          <w:szCs w:val="28"/>
+          <w:rtl w:val="0"/>
+        </w:rPr>
+        <w:t xml:space="preserve">23.06.19 회의록</w:t>
+      </w:r>
+    </w:p>
+    <w:p>
+      <w:pPr>
+        <w:rPr/>
+      </w:pPr>
+      <w:r>
+        <w:rPr>
+          <w:rtl w:val="0"/>
+        </w:rPr>
+      </w:r>
+    </w:p>
+    <w:p>
+      <w:pPr>
+        <w:rPr/>
+      </w:pPr>
+      <w:r>
+        <w:rPr>
+          <w:rFonts w:ascii="Arial Unicode MS" w:cs="Arial Unicode MS" w:eastAsia="Arial Unicode MS" w:hAnsi="Arial Unicode MS"/>
+          <w:rtl w:val="0"/>
+        </w:rPr>
+        <w:t xml:space="preserve">목표</w:t>
+      </w:r>
+    </w:p>
+    <w:p>
+      <w:pPr>
+        <w:numPr>
+          <w:ilvl w:val="0"/>
+          <w:numId w:val="7"/>
+        </w:numPr>
+        <w:ind w:left="720" w:hanging="360"/>
+        <w:rPr>
+          <w:u w:val="none"/>
+        </w:rPr>
+      </w:pPr>
+      <w:r>
+        <w:rPr>
+          <w:rFonts w:ascii="Arial Unicode MS" w:cs="Arial Unicode MS" w:eastAsia="Arial Unicode MS" w:hAnsi="Arial Unicode MS"/>
+          <w:rtl w:val="0"/>
+        </w:rPr>
+        <w:t xml:space="preserve">각자 맡은 페이지 개발</w:t>
+      </w:r>
+    </w:p>
+    <w:p>
+      <w:pPr>
+        <w:rPr/>
+      </w:pPr>
+      <w:r>
+        <w:rPr>
+          <w:rtl w:val="0"/>
+        </w:rPr>
+      </w:r>
+    </w:p>
+    <w:p>
+      <w:pPr>
+        <w:rPr/>
+      </w:pPr>
+      <w:r>
+        <w:rPr>
+          <w:rFonts w:ascii="Arial Unicode MS" w:cs="Arial Unicode MS" w:eastAsia="Arial Unicode MS" w:hAnsi="Arial Unicode MS"/>
+          <w:shd w:fill="fff2cc" w:val="clear"/>
+          <w:rtl w:val="0"/>
+        </w:rPr>
+        <w:t xml:space="preserve">이가원</w:t>
+      </w:r>
+      <w:r>
+        <w:rPr>
+          <w:rFonts w:ascii="Arial Unicode MS" w:cs="Arial Unicode MS" w:eastAsia="Arial Unicode MS" w:hAnsi="Arial Unicode MS"/>
+          <w:rtl w:val="0"/>
+        </w:rPr>
+        <w:t xml:space="preserve">: 회원가입페이지 작업 중</w:t>
+      </w:r>
+    </w:p>
+    <w:p>
+      <w:pPr>
+        <w:rPr/>
+      </w:pPr>
+      <w:r>
+        <w:rPr>
+          <w:rtl w:val="0"/>
+        </w:rPr>
+      </w:r>
+    </w:p>
+    <w:p>
+      <w:pPr>
+        <w:rPr/>
+      </w:pPr>
+      <w:r>
+        <w:rPr>
+          <w:rFonts w:ascii="Arial Unicode MS" w:cs="Arial Unicode MS" w:eastAsia="Arial Unicode MS" w:hAnsi="Arial Unicode MS"/>
+          <w:shd w:fill="fff2cc" w:val="clear"/>
+          <w:rtl w:val="0"/>
+        </w:rPr>
+        <w:t xml:space="preserve">김재성</w:t>
+      </w:r>
+      <w:r>
+        <w:rPr>
+          <w:rFonts w:ascii="Arial Unicode MS" w:cs="Arial Unicode MS" w:eastAsia="Arial Unicode MS" w:hAnsi="Arial Unicode MS"/>
+          <w:rtl w:val="0"/>
+        </w:rPr>
+        <w:t xml:space="preserve">: 공통페이지, 메인페이지 작업 중</w:t>
+      </w:r>
+    </w:p>
+    <w:p>
+      <w:pPr>
+        <w:rPr/>
+      </w:pPr>
+      <w:r>
+        <w:rPr>
+          <w:rtl w:val="0"/>
+        </w:rPr>
+      </w:r>
+    </w:p>
+    <w:p>
+      <w:pPr>
+        <w:rPr/>
+      </w:pPr>
+      <w:r>
+        <w:rPr>
+          <w:rFonts w:ascii="Arial Unicode MS" w:cs="Arial Unicode MS" w:eastAsia="Arial Unicode MS" w:hAnsi="Arial Unicode MS"/>
+          <w:shd w:fill="fff2cc" w:val="clear"/>
+          <w:rtl w:val="0"/>
+        </w:rPr>
+        <w:t xml:space="preserve">박진영</w:t>
+      </w:r>
+      <w:r>
+        <w:rPr>
+          <w:rFonts w:ascii="Arial Unicode MS" w:cs="Arial Unicode MS" w:eastAsia="Arial Unicode MS" w:hAnsi="Arial Unicode MS"/>
+          <w:rtl w:val="0"/>
+        </w:rPr>
+        <w:t xml:space="preserve">: 축제 상세페이지 작업 중</w:t>
+      </w:r>
+    </w:p>
+    <w:p>
+      <w:pPr>
+        <w:rPr/>
+      </w:pPr>
+      <w:r>
+        <w:rPr>
+          <w:rtl w:val="0"/>
+        </w:rPr>
+      </w:r>
+    </w:p>
+    <w:p>
+      <w:pPr>
+        <w:rPr/>
+      </w:pPr>
+      <w:r>
+        <w:rPr>
+          <w:rFonts w:ascii="Arial Unicode MS" w:cs="Arial Unicode MS" w:eastAsia="Arial Unicode MS" w:hAnsi="Arial Unicode MS"/>
+          <w:shd w:fill="fff2cc" w:val="clear"/>
+          <w:rtl w:val="0"/>
+        </w:rPr>
+        <w:t xml:space="preserve">신유진</w:t>
+      </w:r>
+      <w:r>
+        <w:rPr>
+          <w:rFonts w:ascii="Arial Unicode MS" w:cs="Arial Unicode MS" w:eastAsia="Arial Unicode MS" w:hAnsi="Arial Unicode MS"/>
+          <w:rtl w:val="0"/>
+        </w:rPr>
+        <w:t xml:space="preserve">: 자유게시판 리스트, 상세페이지 작업 중</w:t>
+      </w:r>
+    </w:p>
+    <w:p>
+      <w:pPr>
+        <w:rPr/>
+      </w:pPr>
+      <w:r>
+        <w:rPr>
+          <w:rtl w:val="0"/>
+        </w:rPr>
+      </w:r>
+    </w:p>
+    <w:p>
+      <w:pPr>
+        <w:rPr/>
+      </w:pPr>
+      <w:r>
+        <w:rPr>
+          <w:rtl w:val="0"/>
+        </w:rPr>
+      </w:r>
+    </w:p>
+    <w:p>
+      <w:pPr>
+        <w:rPr/>
+      </w:pPr>
+      <w:r>
+        <w:rPr>
+          <w:rtl w:val="0"/>
+        </w:rPr>
+      </w:r>
+    </w:p>
+    <w:p>
+      <w:pPr>
+        <w:rPr/>
+      </w:pPr>
+      <w:r>
+        <w:br w:type="page"/>
+      </w:r>
+      <w:r>
+        <w:rPr>
+          <w:rtl w:val="0"/>
+        </w:rPr>
+      </w:r>
+    </w:p>
+    <w:p>
+      <w:pPr>
+        <w:ind w:left="0" w:firstLine="0"/>
+        <w:rPr/>
+      </w:pPr>
+      <w:r>
+        <w:rPr>
+          <w:rtl w:val="0"/>
+        </w:rPr>
+      </w:r>
+    </w:p>
+    <w:p>
+      <w:pPr>
+        <w:rPr>
+          <w:b w:val="1"/>
+          <w:sz w:val="28"/>
+          <w:szCs w:val="28"/>
+        </w:rPr>
+      </w:pPr>
+      <w:r>
+        <w:rPr>
+          <w:rFonts w:ascii="Arial Unicode MS" w:cs="Arial Unicode MS" w:eastAsia="Arial Unicode MS" w:hAnsi="Arial Unicode MS"/>
+          <w:b w:val="1"/>
+          <w:sz w:val="28"/>
+          <w:szCs w:val="28"/>
+          <w:rtl w:val="0"/>
+        </w:rPr>
         <w:t xml:space="preserve">개발 규칙</w:t>
       </w:r>
     </w:p>
@@ -4486,6 +5201,16 @@
         <w:ind w:left="0" w:firstLine="0"/>
         <w:rPr/>
       </w:pPr>
+      <w:hyperlink r:id="rId17">
+        <w:r>
+          <w:rPr>
+            <w:color w:val="1155cc"/>
+            <w:u w:val="single"/>
+            <w:rtl w:val="0"/>
+          </w:rPr>
+          <w:t xml:space="preserve">https://itddaa.com/?gclid=Cj0KCQjw7aqkBhDPARIsAKGa0oL5Ah1ZpFolwFnb2XbkWK8qZVh0BdPzF9nkgjcXHrjRvfa8Gm03OfQaApviEALw_wcB</w:t>
+        </w:r>
+      </w:hyperlink>
       <w:r>
         <w:rPr>
           <w:rtl w:val="0"/>
@@ -4508,3592 +5233,16 @@
         <w:ind w:left="0" w:firstLine="0"/>
         <w:rPr/>
       </w:pPr>
-      <w:r>
-        <w:rPr>
-          <w:rtl w:val="0"/>
-        </w:rPr>
-      </w:r>
-    </w:p>
-    <w:p>
-      <w:pPr>
-        <w:ind w:left="0" w:firstLine="0"/>
-        <w:rPr/>
-      </w:pPr>
-      <w:r>
-        <w:rPr>
-          <w:rtl w:val="0"/>
-        </w:rPr>
-      </w:r>
-    </w:p>
-    <w:p>
-      <w:pPr>
-        <w:ind w:left="0" w:firstLine="0"/>
-        <w:rPr/>
-      </w:pPr>
-      <w:r>
-        <w:rPr>
-          <w:rtl w:val="0"/>
-        </w:rPr>
-      </w:r>
-    </w:p>
-    <w:p>
-      <w:pPr>
-        <w:ind w:left="0" w:firstLine="0"/>
-        <w:rPr/>
-      </w:pPr>
-      <w:r>
-        <w:rPr>
-          <w:rtl w:val="0"/>
-        </w:rPr>
-      </w:r>
-    </w:p>
-    <w:p>
-      <w:pPr>
-        <w:ind w:left="0" w:firstLine="0"/>
-        <w:rPr/>
-      </w:pPr>
-      <w:r>
-        <w:rPr>
-          <w:rtl w:val="0"/>
-        </w:rPr>
-      </w:r>
-    </w:p>
-    <w:p>
-      <w:pPr>
-        <w:ind w:left="0" w:firstLine="0"/>
-        <w:rPr/>
-      </w:pPr>
-      <w:r>
-        <w:rPr>
-          <w:rtl w:val="0"/>
-        </w:rPr>
-      </w:r>
-    </w:p>
-    <w:p>
-      <w:pPr>
-        <w:ind w:left="0" w:firstLine="0"/>
-        <w:rPr/>
-      </w:pPr>
-      <w:r>
-        <w:rPr>
-          <w:rtl w:val="0"/>
-        </w:rPr>
-      </w:r>
-    </w:p>
-    <w:p>
-      <w:pPr>
-        <w:ind w:left="0" w:firstLine="0"/>
-        <w:rPr/>
-      </w:pPr>
-      <w:r>
-        <w:rPr>
-          <w:rtl w:val="0"/>
-        </w:rPr>
-      </w:r>
-    </w:p>
-    <w:p>
-      <w:pPr>
-        <w:ind w:left="0" w:firstLine="0"/>
-        <w:rPr/>
-      </w:pPr>
-      <w:r>
-        <w:rPr>
-          <w:rtl w:val="0"/>
-        </w:rPr>
-      </w:r>
-    </w:p>
-    <w:p>
-      <w:pPr>
-        <w:ind w:left="0" w:firstLine="0"/>
-        <w:rPr/>
-      </w:pPr>
-      <w:r>
-        <w:rPr>
-          <w:rtl w:val="0"/>
-        </w:rPr>
-      </w:r>
-    </w:p>
-    <w:p>
-      <w:pPr>
-        <w:ind w:left="0" w:firstLine="0"/>
-        <w:rPr/>
-      </w:pPr>
-      <w:r>
-        <w:rPr>
-          <w:rtl w:val="0"/>
-        </w:rPr>
-      </w:r>
-    </w:p>
-    <w:p>
-      <w:pPr>
-        <w:ind w:left="0" w:firstLine="0"/>
-        <w:rPr/>
-      </w:pPr>
-      <w:r>
-        <w:rPr>
-          <w:rtl w:val="0"/>
-        </w:rPr>
-      </w:r>
-    </w:p>
-    <w:p>
-      <w:pPr>
-        <w:ind w:left="0" w:firstLine="0"/>
-        <w:rPr/>
-      </w:pPr>
-      <w:r>
-        <w:rPr>
-          <w:rtl w:val="0"/>
-        </w:rPr>
-      </w:r>
-    </w:p>
-    <w:p>
-      <w:pPr>
-        <w:ind w:left="0" w:firstLine="0"/>
-        <w:rPr/>
-      </w:pPr>
-      <w:r>
-        <w:rPr>
-          <w:rtl w:val="0"/>
-        </w:rPr>
-      </w:r>
-    </w:p>
-    <w:p>
-      <w:pPr>
-        <w:ind w:left="0" w:firstLine="0"/>
-        <w:rPr/>
-      </w:pPr>
-      <w:r>
-        <w:rPr>
-          <w:rtl w:val="0"/>
-        </w:rPr>
-      </w:r>
-    </w:p>
-    <w:p>
-      <w:pPr>
-        <w:ind w:left="0" w:firstLine="0"/>
-        <w:rPr/>
-      </w:pPr>
-      <w:r>
-        <w:rPr>
-          <w:rtl w:val="0"/>
-        </w:rPr>
-      </w:r>
-    </w:p>
-    <w:p>
-      <w:pPr>
-        <w:ind w:left="0" w:firstLine="0"/>
-        <w:rPr/>
-      </w:pPr>
-      <w:r>
-        <w:rPr>
-          <w:rtl w:val="0"/>
-        </w:rPr>
-      </w:r>
-    </w:p>
-    <w:p>
-      <w:pPr>
-        <w:ind w:left="0" w:firstLine="0"/>
-        <w:rPr/>
-      </w:pPr>
-      <w:r>
-        <w:rPr>
-          <w:rtl w:val="0"/>
-        </w:rPr>
-      </w:r>
-    </w:p>
-    <w:p>
-      <w:pPr>
-        <w:ind w:left="0" w:firstLine="0"/>
-        <w:rPr/>
-      </w:pPr>
-      <w:r>
-        <w:rPr>
-          <w:rtl w:val="0"/>
-        </w:rPr>
-      </w:r>
-    </w:p>
-    <w:p>
-      <w:pPr>
-        <w:ind w:left="0" w:firstLine="0"/>
-        <w:rPr/>
-      </w:pPr>
-      <w:r>
-        <w:rPr>
-          <w:rtl w:val="0"/>
-        </w:rPr>
-      </w:r>
-    </w:p>
-    <w:p>
-      <w:pPr>
-        <w:ind w:left="0" w:firstLine="0"/>
-        <w:rPr/>
-      </w:pPr>
-      <w:r>
-        <w:rPr>
-          <w:rtl w:val="0"/>
-        </w:rPr>
-      </w:r>
-    </w:p>
-    <w:p>
-      <w:pPr>
-        <w:ind w:left="0" w:firstLine="0"/>
-        <w:rPr/>
-      </w:pPr>
-      <w:r>
-        <w:rPr>
-          <w:rtl w:val="0"/>
-        </w:rPr>
-      </w:r>
-    </w:p>
-    <w:p>
-      <w:pPr>
-        <w:ind w:left="0" w:firstLine="0"/>
-        <w:rPr/>
-      </w:pPr>
-      <w:r>
-        <w:rPr>
-          <w:rtl w:val="0"/>
-        </w:rPr>
-      </w:r>
-    </w:p>
-    <w:p>
-      <w:pPr>
-        <w:ind w:left="0" w:firstLine="0"/>
-        <w:rPr/>
-      </w:pPr>
-      <w:r>
-        <w:rPr>
-          <w:rtl w:val="0"/>
-        </w:rPr>
-      </w:r>
-    </w:p>
-    <w:p>
-      <w:pPr>
-        <w:ind w:left="0" w:firstLine="0"/>
-        <w:rPr/>
-      </w:pPr>
-      <w:r>
-        <w:rPr>
-          <w:rtl w:val="0"/>
-        </w:rPr>
-      </w:r>
-    </w:p>
-    <w:p>
-      <w:pPr>
-        <w:ind w:left="0" w:firstLine="0"/>
-        <w:rPr/>
-      </w:pPr>
-      <w:r>
-        <w:rPr>
-          <w:rtl w:val="0"/>
-        </w:rPr>
-      </w:r>
-    </w:p>
-    <w:p>
-      <w:pPr>
-        <w:ind w:left="0" w:firstLine="0"/>
-        <w:rPr/>
-      </w:pPr>
-      <w:r>
-        <w:rPr>
-          <w:rtl w:val="0"/>
-        </w:rPr>
-      </w:r>
-    </w:p>
-    <w:p>
-      <w:pPr>
-        <w:ind w:left="0" w:firstLine="0"/>
-        <w:rPr/>
-      </w:pPr>
-      <w:r>
-        <w:rPr>
-          <w:rtl w:val="0"/>
-        </w:rPr>
-      </w:r>
-    </w:p>
-    <w:p>
-      <w:pPr>
-        <w:ind w:left="0" w:firstLine="0"/>
-        <w:rPr/>
-      </w:pPr>
-      <w:r>
-        <w:rPr>
-          <w:rtl w:val="0"/>
-        </w:rPr>
-      </w:r>
-    </w:p>
-    <w:p>
-      <w:pPr>
-        <w:ind w:left="0" w:firstLine="0"/>
-        <w:rPr/>
-      </w:pPr>
-      <w:r>
-        <w:rPr>
-          <w:rtl w:val="0"/>
-        </w:rPr>
-      </w:r>
-    </w:p>
-    <w:p>
-      <w:pPr>
-        <w:ind w:left="0" w:firstLine="0"/>
-        <w:rPr/>
-      </w:pPr>
-      <w:r>
-        <w:rPr>
-          <w:rtl w:val="0"/>
-        </w:rPr>
-      </w:r>
-    </w:p>
-    <w:p>
-      <w:pPr>
-        <w:ind w:left="0" w:firstLine="0"/>
-        <w:rPr/>
-      </w:pPr>
-      <w:r>
-        <w:rPr>
-          <w:rtl w:val="0"/>
-        </w:rPr>
-      </w:r>
-    </w:p>
-    <w:p>
-      <w:pPr>
-        <w:ind w:left="0" w:firstLine="0"/>
-        <w:rPr/>
-      </w:pPr>
-      <w:r>
-        <w:rPr>
-          <w:rtl w:val="0"/>
-        </w:rPr>
-      </w:r>
-    </w:p>
-    <w:p>
-      <w:pPr>
-        <w:ind w:left="0" w:firstLine="0"/>
-        <w:rPr/>
-      </w:pPr>
-      <w:r>
-        <w:rPr>
-          <w:rtl w:val="0"/>
-        </w:rPr>
-      </w:r>
-    </w:p>
-    <w:p>
-      <w:pPr>
-        <w:ind w:left="0" w:firstLine="0"/>
-        <w:rPr/>
-      </w:pPr>
-      <w:r>
-        <w:rPr>
-          <w:rtl w:val="0"/>
-        </w:rPr>
-      </w:r>
-    </w:p>
-    <w:p>
-      <w:pPr>
-        <w:ind w:left="0" w:firstLine="0"/>
-        <w:rPr/>
-      </w:pPr>
-      <w:r>
-        <w:rPr>
-          <w:rtl w:val="0"/>
-        </w:rPr>
-      </w:r>
-    </w:p>
-    <w:p>
-      <w:pPr>
-        <w:ind w:left="0" w:firstLine="0"/>
-        <w:rPr/>
-      </w:pPr>
-      <w:r>
-        <w:rPr>
-          <w:rtl w:val="0"/>
-        </w:rPr>
-      </w:r>
-    </w:p>
-    <w:p>
-      <w:pPr>
-        <w:ind w:left="0" w:firstLine="0"/>
-        <w:rPr/>
-      </w:pPr>
-      <w:r>
-        <w:rPr>
-          <w:rtl w:val="0"/>
-        </w:rPr>
-      </w:r>
-    </w:p>
-    <w:p>
-      <w:pPr>
-        <w:ind w:left="0" w:firstLine="0"/>
-        <w:rPr/>
-      </w:pPr>
-      <w:r>
-        <w:rPr>
-          <w:rtl w:val="0"/>
-        </w:rPr>
-      </w:r>
-    </w:p>
-    <w:p>
-      <w:pPr>
-        <w:ind w:left="0" w:firstLine="0"/>
-        <w:rPr/>
-      </w:pPr>
-      <w:r>
-        <w:rPr>
-          <w:rtl w:val="0"/>
-        </w:rPr>
-      </w:r>
-    </w:p>
-    <w:p>
-      <w:pPr>
-        <w:ind w:left="0" w:firstLine="0"/>
-        <w:rPr/>
-      </w:pPr>
-      <w:r>
-        <w:rPr>
-          <w:rtl w:val="0"/>
-        </w:rPr>
-      </w:r>
-    </w:p>
-    <w:p>
-      <w:pPr>
-        <w:ind w:left="0" w:firstLine="0"/>
-        <w:rPr/>
-      </w:pPr>
-      <w:r>
-        <w:rPr>
-          <w:rtl w:val="0"/>
-        </w:rPr>
-      </w:r>
-    </w:p>
-    <w:p>
-      <w:pPr>
-        <w:ind w:left="0" w:firstLine="0"/>
-        <w:rPr/>
-      </w:pPr>
-      <w:r>
-        <w:rPr>
-          <w:rtl w:val="0"/>
-        </w:rPr>
-      </w:r>
-    </w:p>
-    <w:p>
-      <w:pPr>
-        <w:ind w:left="0" w:firstLine="0"/>
-        <w:rPr/>
-      </w:pPr>
-      <w:r>
-        <w:rPr>
-          <w:rtl w:val="0"/>
-        </w:rPr>
-      </w:r>
-    </w:p>
-    <w:p>
-      <w:pPr>
-        <w:ind w:left="0" w:firstLine="0"/>
-        <w:rPr/>
-      </w:pPr>
-      <w:r>
-        <w:rPr>
-          <w:rtl w:val="0"/>
-        </w:rPr>
-      </w:r>
-    </w:p>
-    <w:p>
-      <w:pPr>
-        <w:ind w:left="0" w:firstLine="0"/>
-        <w:rPr/>
-      </w:pPr>
-      <w:r>
-        <w:rPr>
-          <w:rtl w:val="0"/>
-        </w:rPr>
-      </w:r>
-    </w:p>
-    <w:p>
-      <w:pPr>
-        <w:ind w:left="0" w:firstLine="0"/>
-        <w:rPr/>
-      </w:pPr>
-      <w:r>
-        <w:rPr>
-          <w:rtl w:val="0"/>
-        </w:rPr>
-      </w:r>
-    </w:p>
-    <w:p>
-      <w:pPr>
-        <w:ind w:left="0" w:firstLine="0"/>
-        <w:rPr/>
-      </w:pPr>
-      <w:r>
-        <w:rPr>
-          <w:rtl w:val="0"/>
-        </w:rPr>
-      </w:r>
-    </w:p>
-    <w:p>
-      <w:pPr>
-        <w:ind w:left="0" w:firstLine="0"/>
-        <w:rPr/>
-      </w:pPr>
-      <w:r>
-        <w:rPr>
-          <w:rtl w:val="0"/>
-        </w:rPr>
-      </w:r>
-    </w:p>
-    <w:p>
-      <w:pPr>
-        <w:ind w:left="0" w:firstLine="0"/>
-        <w:rPr/>
-      </w:pPr>
-      <w:r>
-        <w:rPr>
-          <w:rtl w:val="0"/>
-        </w:rPr>
-      </w:r>
-    </w:p>
-    <w:p>
-      <w:pPr>
-        <w:ind w:left="0" w:firstLine="0"/>
-        <w:rPr/>
-      </w:pPr>
-      <w:r>
-        <w:rPr>
-          <w:rtl w:val="0"/>
-        </w:rPr>
-      </w:r>
-    </w:p>
-    <w:p>
-      <w:pPr>
-        <w:ind w:left="0" w:firstLine="0"/>
-        <w:rPr/>
-      </w:pPr>
-      <w:r>
-        <w:rPr>
-          <w:rtl w:val="0"/>
-        </w:rPr>
-      </w:r>
-    </w:p>
-    <w:p>
-      <w:pPr>
-        <w:ind w:left="0" w:firstLine="0"/>
-        <w:rPr/>
-      </w:pPr>
-      <w:r>
-        <w:rPr>
-          <w:rtl w:val="0"/>
-        </w:rPr>
-      </w:r>
-    </w:p>
-    <w:p>
-      <w:pPr>
-        <w:ind w:left="0" w:firstLine="0"/>
-        <w:rPr/>
-      </w:pPr>
-      <w:r>
-        <w:rPr>
-          <w:rtl w:val="0"/>
-        </w:rPr>
-      </w:r>
-    </w:p>
-    <w:p>
-      <w:pPr>
-        <w:ind w:left="0" w:firstLine="0"/>
-        <w:rPr/>
-      </w:pPr>
-      <w:r>
-        <w:rPr>
-          <w:rtl w:val="0"/>
-        </w:rPr>
-      </w:r>
-    </w:p>
-    <w:p>
-      <w:pPr>
-        <w:ind w:left="0" w:firstLine="0"/>
-        <w:rPr/>
-      </w:pPr>
-      <w:r>
-        <w:rPr>
-          <w:rtl w:val="0"/>
-        </w:rPr>
-      </w:r>
-    </w:p>
-    <w:p>
-      <w:pPr>
-        <w:ind w:left="0" w:firstLine="0"/>
-        <w:rPr/>
-      </w:pPr>
-      <w:r>
-        <w:rPr>
-          <w:rtl w:val="0"/>
-        </w:rPr>
-      </w:r>
-    </w:p>
-    <w:p>
-      <w:pPr>
-        <w:ind w:left="0" w:firstLine="0"/>
-        <w:rPr/>
-      </w:pPr>
-      <w:r>
-        <w:rPr>
-          <w:rtl w:val="0"/>
-        </w:rPr>
-      </w:r>
-    </w:p>
-    <w:p>
-      <w:pPr>
-        <w:ind w:left="0" w:firstLine="0"/>
-        <w:rPr/>
-      </w:pPr>
-      <w:r>
-        <w:rPr>
-          <w:rtl w:val="0"/>
-        </w:rPr>
-      </w:r>
-    </w:p>
-    <w:p>
-      <w:pPr>
-        <w:ind w:left="0" w:firstLine="0"/>
-        <w:rPr/>
-      </w:pPr>
-      <w:r>
-        <w:rPr>
-          <w:rtl w:val="0"/>
-        </w:rPr>
-      </w:r>
-    </w:p>
-    <w:p>
-      <w:pPr>
-        <w:ind w:left="0" w:firstLine="0"/>
-        <w:rPr/>
-      </w:pPr>
-      <w:r>
-        <w:rPr>
-          <w:rtl w:val="0"/>
-        </w:rPr>
-      </w:r>
-    </w:p>
-    <w:p>
-      <w:pPr>
-        <w:ind w:left="0" w:firstLine="0"/>
-        <w:rPr/>
-      </w:pPr>
-      <w:r>
-        <w:rPr>
-          <w:rtl w:val="0"/>
-        </w:rPr>
-      </w:r>
-    </w:p>
-    <w:p>
-      <w:pPr>
-        <w:ind w:left="0" w:firstLine="0"/>
-        <w:rPr/>
-      </w:pPr>
-      <w:r>
-        <w:rPr>
-          <w:rtl w:val="0"/>
-        </w:rPr>
-      </w:r>
-    </w:p>
-    <w:p>
-      <w:pPr>
-        <w:ind w:left="0" w:firstLine="0"/>
-        <w:rPr/>
-      </w:pPr>
-      <w:r>
-        <w:rPr>
-          <w:rtl w:val="0"/>
-        </w:rPr>
-      </w:r>
-    </w:p>
-    <w:p>
-      <w:pPr>
-        <w:ind w:left="0" w:firstLine="0"/>
-        <w:rPr/>
-      </w:pPr>
-      <w:r>
-        <w:rPr>
-          <w:rtl w:val="0"/>
-        </w:rPr>
-      </w:r>
-    </w:p>
-    <w:p>
-      <w:pPr>
-        <w:ind w:left="0" w:firstLine="0"/>
-        <w:rPr/>
-      </w:pPr>
-      <w:r>
-        <w:rPr>
-          <w:rtl w:val="0"/>
-        </w:rPr>
-      </w:r>
-    </w:p>
-    <w:p>
-      <w:pPr>
-        <w:ind w:left="0" w:firstLine="0"/>
-        <w:rPr/>
-      </w:pPr>
-      <w:r>
-        <w:rPr>
-          <w:rtl w:val="0"/>
-        </w:rPr>
-      </w:r>
-    </w:p>
-    <w:p>
-      <w:pPr>
-        <w:ind w:left="0" w:firstLine="0"/>
-        <w:rPr/>
-      </w:pPr>
-      <w:r>
-        <w:rPr>
-          <w:rtl w:val="0"/>
-        </w:rPr>
-      </w:r>
-    </w:p>
-    <w:p>
-      <w:pPr>
-        <w:ind w:left="0" w:firstLine="0"/>
-        <w:rPr/>
-      </w:pPr>
-      <w:r>
-        <w:rPr>
-          <w:rtl w:val="0"/>
-        </w:rPr>
-      </w:r>
-    </w:p>
-    <w:p>
-      <w:pPr>
-        <w:ind w:left="0" w:firstLine="0"/>
-        <w:rPr/>
-      </w:pPr>
-      <w:r>
-        <w:rPr>
-          <w:rtl w:val="0"/>
-        </w:rPr>
-      </w:r>
-    </w:p>
-    <w:p>
-      <w:pPr>
-        <w:ind w:left="0" w:firstLine="0"/>
-        <w:rPr/>
-      </w:pPr>
-      <w:r>
-        <w:rPr>
-          <w:rtl w:val="0"/>
-        </w:rPr>
-      </w:r>
-    </w:p>
-    <w:p>
-      <w:pPr>
-        <w:ind w:left="0" w:firstLine="0"/>
-        <w:rPr/>
-      </w:pPr>
-      <w:r>
-        <w:rPr>
-          <w:rtl w:val="0"/>
-        </w:rPr>
-      </w:r>
-    </w:p>
-    <w:p>
-      <w:pPr>
-        <w:ind w:left="0" w:firstLine="0"/>
-        <w:rPr/>
-      </w:pPr>
-      <w:r>
-        <w:rPr>
-          <w:rtl w:val="0"/>
-        </w:rPr>
-      </w:r>
-    </w:p>
-    <w:p>
-      <w:pPr>
-        <w:ind w:left="0" w:firstLine="0"/>
-        <w:rPr/>
-      </w:pPr>
-      <w:r>
-        <w:rPr>
-          <w:rtl w:val="0"/>
-        </w:rPr>
-      </w:r>
-    </w:p>
-    <w:p>
-      <w:pPr>
-        <w:ind w:left="0" w:firstLine="0"/>
-        <w:rPr/>
-      </w:pPr>
-      <w:r>
-        <w:rPr>
-          <w:rtl w:val="0"/>
-        </w:rPr>
-      </w:r>
-    </w:p>
-    <w:p>
-      <w:pPr>
-        <w:ind w:left="0" w:firstLine="0"/>
-        <w:rPr/>
-      </w:pPr>
-      <w:r>
-        <w:rPr>
-          <w:rtl w:val="0"/>
-        </w:rPr>
-      </w:r>
-    </w:p>
-    <w:p>
-      <w:pPr>
-        <w:ind w:left="0" w:firstLine="0"/>
-        <w:rPr/>
-      </w:pPr>
-      <w:r>
-        <w:rPr>
-          <w:rtl w:val="0"/>
-        </w:rPr>
-      </w:r>
-    </w:p>
-    <w:p>
-      <w:pPr>
-        <w:ind w:left="0" w:firstLine="0"/>
-        <w:rPr/>
-      </w:pPr>
-      <w:r>
-        <w:rPr>
-          <w:rtl w:val="0"/>
-        </w:rPr>
-      </w:r>
-    </w:p>
-    <w:p>
-      <w:pPr>
-        <w:ind w:left="0" w:firstLine="0"/>
-        <w:rPr/>
-      </w:pPr>
-      <w:r>
-        <w:rPr>
-          <w:rtl w:val="0"/>
-        </w:rPr>
-      </w:r>
-    </w:p>
-    <w:p>
-      <w:pPr>
-        <w:ind w:left="0" w:firstLine="0"/>
-        <w:rPr/>
-      </w:pPr>
-      <w:r>
-        <w:rPr>
-          <w:rtl w:val="0"/>
-        </w:rPr>
-      </w:r>
-    </w:p>
-    <w:p>
-      <w:pPr>
-        <w:ind w:left="0" w:firstLine="0"/>
-        <w:rPr/>
-      </w:pPr>
-      <w:r>
-        <w:rPr>
-          <w:rtl w:val="0"/>
-        </w:rPr>
-      </w:r>
-    </w:p>
-    <w:p>
-      <w:pPr>
-        <w:ind w:left="0" w:firstLine="0"/>
-        <w:rPr/>
-      </w:pPr>
-      <w:r>
-        <w:rPr>
-          <w:rtl w:val="0"/>
-        </w:rPr>
-      </w:r>
-    </w:p>
-    <w:p>
-      <w:pPr>
-        <w:ind w:left="0" w:firstLine="0"/>
-        <w:rPr/>
-      </w:pPr>
-      <w:r>
-        <w:rPr>
-          <w:rtl w:val="0"/>
-        </w:rPr>
-      </w:r>
-    </w:p>
-    <w:p>
-      <w:pPr>
-        <w:ind w:left="0" w:firstLine="0"/>
-        <w:rPr/>
-      </w:pPr>
-      <w:r>
-        <w:rPr>
-          <w:rtl w:val="0"/>
-        </w:rPr>
-      </w:r>
-    </w:p>
-    <w:p>
-      <w:pPr>
-        <w:ind w:left="0" w:firstLine="0"/>
-        <w:rPr/>
-      </w:pPr>
-      <w:r>
-        <w:rPr>
-          <w:rtl w:val="0"/>
-        </w:rPr>
-      </w:r>
-    </w:p>
-    <w:p>
-      <w:pPr>
-        <w:ind w:left="0" w:firstLine="0"/>
-        <w:rPr/>
-      </w:pPr>
-      <w:r>
-        <w:rPr>
-          <w:rtl w:val="0"/>
-        </w:rPr>
-      </w:r>
-    </w:p>
-    <w:p>
-      <w:pPr>
-        <w:ind w:left="0" w:firstLine="0"/>
-        <w:rPr/>
-      </w:pPr>
-      <w:r>
-        <w:rPr>
-          <w:rtl w:val="0"/>
-        </w:rPr>
-      </w:r>
-    </w:p>
-    <w:p>
-      <w:pPr>
-        <w:ind w:left="0" w:firstLine="0"/>
-        <w:rPr/>
-      </w:pPr>
-      <w:r>
-        <w:rPr>
-          <w:rtl w:val="0"/>
-        </w:rPr>
-      </w:r>
-    </w:p>
-    <w:p>
-      <w:pPr>
-        <w:ind w:left="0" w:firstLine="0"/>
-        <w:rPr/>
-      </w:pPr>
-      <w:r>
-        <w:rPr>
-          <w:rtl w:val="0"/>
-        </w:rPr>
-      </w:r>
-    </w:p>
-    <w:p>
-      <w:pPr>
-        <w:ind w:left="0" w:firstLine="0"/>
-        <w:rPr/>
-      </w:pPr>
-      <w:r>
-        <w:rPr>
-          <w:rtl w:val="0"/>
-        </w:rPr>
-      </w:r>
-    </w:p>
-    <w:p>
-      <w:pPr>
-        <w:ind w:left="0" w:firstLine="0"/>
-        <w:rPr/>
-      </w:pPr>
-      <w:r>
-        <w:rPr>
-          <w:rtl w:val="0"/>
-        </w:rPr>
-      </w:r>
-    </w:p>
-    <w:p>
-      <w:pPr>
-        <w:ind w:left="0" w:firstLine="0"/>
-        <w:rPr/>
-      </w:pPr>
-      <w:r>
-        <w:rPr>
-          <w:rtl w:val="0"/>
-        </w:rPr>
-      </w:r>
-    </w:p>
-    <w:p>
-      <w:pPr>
-        <w:ind w:left="0" w:firstLine="0"/>
-        <w:rPr/>
-      </w:pPr>
-      <w:r>
-        <w:rPr>
-          <w:rtl w:val="0"/>
-        </w:rPr>
-      </w:r>
-    </w:p>
-    <w:p>
-      <w:pPr>
-        <w:ind w:left="0" w:firstLine="0"/>
-        <w:rPr/>
-      </w:pPr>
-      <w:r>
-        <w:rPr>
-          <w:rtl w:val="0"/>
-        </w:rPr>
-      </w:r>
-    </w:p>
-    <w:p>
-      <w:pPr>
-        <w:ind w:left="0" w:firstLine="0"/>
-        <w:rPr/>
-      </w:pPr>
-      <w:r>
-        <w:rPr>
-          <w:rtl w:val="0"/>
-        </w:rPr>
-      </w:r>
-    </w:p>
-    <w:p>
-      <w:pPr>
-        <w:ind w:left="0" w:firstLine="0"/>
-        <w:rPr/>
-      </w:pPr>
-      <w:r>
-        <w:rPr>
-          <w:rtl w:val="0"/>
-        </w:rPr>
-      </w:r>
-    </w:p>
-    <w:p>
-      <w:pPr>
-        <w:ind w:left="0" w:firstLine="0"/>
-        <w:rPr/>
-      </w:pPr>
-      <w:r>
-        <w:rPr>
-          <w:rtl w:val="0"/>
-        </w:rPr>
-      </w:r>
-    </w:p>
-    <w:p>
-      <w:pPr>
-        <w:ind w:left="0" w:firstLine="0"/>
-        <w:rPr/>
-      </w:pPr>
-      <w:r>
-        <w:rPr>
-          <w:rtl w:val="0"/>
-        </w:rPr>
-      </w:r>
-    </w:p>
-    <w:p>
-      <w:pPr>
-        <w:ind w:left="0" w:firstLine="0"/>
-        <w:rPr/>
-      </w:pPr>
-      <w:r>
-        <w:rPr>
-          <w:rtl w:val="0"/>
-        </w:rPr>
-      </w:r>
-    </w:p>
-    <w:p>
-      <w:pPr>
-        <w:ind w:left="0" w:firstLine="0"/>
-        <w:rPr/>
-      </w:pPr>
-      <w:r>
-        <w:rPr>
-          <w:rtl w:val="0"/>
-        </w:rPr>
-      </w:r>
-    </w:p>
-    <w:p>
-      <w:pPr>
-        <w:ind w:left="0" w:firstLine="0"/>
-        <w:rPr/>
-      </w:pPr>
-      <w:r>
-        <w:rPr>
-          <w:rtl w:val="0"/>
-        </w:rPr>
-      </w:r>
-    </w:p>
-    <w:p>
-      <w:pPr>
-        <w:ind w:left="0" w:firstLine="0"/>
-        <w:rPr/>
-      </w:pPr>
-      <w:r>
-        <w:rPr>
-          <w:rtl w:val="0"/>
-        </w:rPr>
-      </w:r>
-    </w:p>
-    <w:p>
-      <w:pPr>
-        <w:ind w:left="0" w:firstLine="0"/>
-        <w:rPr/>
-      </w:pPr>
-      <w:r>
-        <w:rPr>
-          <w:rtl w:val="0"/>
-        </w:rPr>
-      </w:r>
-    </w:p>
-    <w:p>
-      <w:pPr>
-        <w:ind w:left="0" w:firstLine="0"/>
-        <w:rPr/>
-      </w:pPr>
-      <w:r>
-        <w:rPr>
-          <w:rtl w:val="0"/>
-        </w:rPr>
-      </w:r>
-    </w:p>
-    <w:p>
-      <w:pPr>
-        <w:ind w:left="0" w:firstLine="0"/>
-        <w:rPr/>
-      </w:pPr>
-      <w:r>
-        <w:rPr>
-          <w:rtl w:val="0"/>
-        </w:rPr>
-      </w:r>
-    </w:p>
-    <w:p>
-      <w:pPr>
-        <w:ind w:left="0" w:firstLine="0"/>
-        <w:rPr/>
-      </w:pPr>
-      <w:r>
-        <w:rPr>
-          <w:rtl w:val="0"/>
-        </w:rPr>
-      </w:r>
-    </w:p>
-    <w:p>
-      <w:pPr>
-        <w:ind w:left="0" w:firstLine="0"/>
-        <w:rPr/>
-      </w:pPr>
-      <w:r>
-        <w:rPr>
-          <w:rtl w:val="0"/>
-        </w:rPr>
-      </w:r>
-    </w:p>
-    <w:p>
-      <w:pPr>
-        <w:ind w:left="0" w:firstLine="0"/>
-        <w:rPr/>
-      </w:pPr>
-      <w:r>
-        <w:rPr>
-          <w:rtl w:val="0"/>
-        </w:rPr>
-      </w:r>
-    </w:p>
-    <w:p>
-      <w:pPr>
-        <w:ind w:left="0" w:firstLine="0"/>
-        <w:rPr/>
-      </w:pPr>
-      <w:r>
-        <w:rPr>
-          <w:rtl w:val="0"/>
-        </w:rPr>
-      </w:r>
-    </w:p>
-    <w:p>
-      <w:pPr>
-        <w:ind w:left="0" w:firstLine="0"/>
-        <w:rPr/>
-      </w:pPr>
-      <w:r>
-        <w:rPr>
-          <w:rtl w:val="0"/>
-        </w:rPr>
-      </w:r>
-    </w:p>
-    <w:p>
-      <w:pPr>
-        <w:ind w:left="0" w:firstLine="0"/>
-        <w:rPr/>
-      </w:pPr>
-      <w:r>
-        <w:rPr>
-          <w:rtl w:val="0"/>
-        </w:rPr>
-      </w:r>
-    </w:p>
-    <w:p>
-      <w:pPr>
-        <w:ind w:left="0" w:firstLine="0"/>
-        <w:rPr/>
-      </w:pPr>
-      <w:r>
-        <w:rPr>
-          <w:rtl w:val="0"/>
-        </w:rPr>
-      </w:r>
-    </w:p>
-    <w:p>
-      <w:pPr>
-        <w:ind w:left="0" w:firstLine="0"/>
-        <w:rPr/>
-      </w:pPr>
-      <w:r>
-        <w:rPr>
-          <w:rtl w:val="0"/>
-        </w:rPr>
-      </w:r>
-    </w:p>
-    <w:p>
-      <w:pPr>
-        <w:ind w:left="0" w:firstLine="0"/>
-        <w:rPr/>
-      </w:pPr>
-      <w:r>
-        <w:rPr>
-          <w:rtl w:val="0"/>
-        </w:rPr>
-      </w:r>
-    </w:p>
-    <w:p>
-      <w:pPr>
-        <w:ind w:left="0" w:firstLine="0"/>
-        <w:rPr/>
-      </w:pPr>
-      <w:r>
-        <w:rPr>
-          <w:rtl w:val="0"/>
-        </w:rPr>
-      </w:r>
-    </w:p>
-    <w:p>
-      <w:pPr>
-        <w:ind w:left="0" w:firstLine="0"/>
-        <w:rPr/>
-      </w:pPr>
-      <w:r>
-        <w:rPr>
-          <w:rtl w:val="0"/>
-        </w:rPr>
-      </w:r>
-    </w:p>
-    <w:p>
-      <w:pPr>
-        <w:ind w:left="0" w:firstLine="0"/>
-        <w:rPr/>
-      </w:pPr>
-      <w:r>
-        <w:rPr>
-          <w:rtl w:val="0"/>
-        </w:rPr>
-      </w:r>
-    </w:p>
-    <w:p>
-      <w:pPr>
-        <w:ind w:left="0" w:firstLine="0"/>
-        <w:rPr/>
-      </w:pPr>
-      <w:r>
-        <w:rPr>
-          <w:rtl w:val="0"/>
-        </w:rPr>
-      </w:r>
-    </w:p>
-    <w:p>
-      <w:pPr>
-        <w:ind w:left="0" w:firstLine="0"/>
-        <w:rPr/>
-      </w:pPr>
-      <w:r>
-        <w:rPr>
-          <w:rtl w:val="0"/>
-        </w:rPr>
-      </w:r>
-    </w:p>
-    <w:p>
-      <w:pPr>
-        <w:ind w:left="0" w:firstLine="0"/>
-        <w:rPr/>
-      </w:pPr>
-      <w:r>
-        <w:rPr>
-          <w:rtl w:val="0"/>
-        </w:rPr>
-      </w:r>
-    </w:p>
-    <w:p>
-      <w:pPr>
-        <w:ind w:left="0" w:firstLine="0"/>
-        <w:rPr/>
-      </w:pPr>
-      <w:r>
-        <w:rPr>
-          <w:rtl w:val="0"/>
-        </w:rPr>
-      </w:r>
-    </w:p>
-    <w:p>
-      <w:pPr>
-        <w:ind w:left="0" w:firstLine="0"/>
-        <w:rPr/>
-      </w:pPr>
-      <w:r>
-        <w:rPr>
-          <w:rtl w:val="0"/>
-        </w:rPr>
-      </w:r>
-    </w:p>
-    <w:p>
-      <w:pPr>
-        <w:ind w:left="0" w:firstLine="0"/>
-        <w:rPr/>
-      </w:pPr>
-      <w:r>
-        <w:rPr>
-          <w:rtl w:val="0"/>
-        </w:rPr>
-      </w:r>
-    </w:p>
-    <w:p>
-      <w:pPr>
-        <w:ind w:left="0" w:firstLine="0"/>
-        <w:rPr/>
-      </w:pPr>
-      <w:r>
-        <w:rPr>
-          <w:rtl w:val="0"/>
-        </w:rPr>
-      </w:r>
-    </w:p>
-    <w:p>
-      <w:pPr>
-        <w:ind w:left="0" w:firstLine="0"/>
-        <w:rPr/>
-      </w:pPr>
-      <w:r>
-        <w:rPr>
-          <w:rtl w:val="0"/>
-        </w:rPr>
-      </w:r>
-    </w:p>
-    <w:p>
-      <w:pPr>
-        <w:ind w:left="0" w:firstLine="0"/>
-        <w:rPr/>
-      </w:pPr>
-      <w:r>
-        <w:rPr>
-          <w:rtl w:val="0"/>
-        </w:rPr>
-      </w:r>
-    </w:p>
-    <w:p>
-      <w:pPr>
-        <w:ind w:left="0" w:firstLine="0"/>
-        <w:rPr/>
-      </w:pPr>
-      <w:r>
-        <w:rPr>
-          <w:rtl w:val="0"/>
-        </w:rPr>
-      </w:r>
-    </w:p>
-    <w:p>
-      <w:pPr>
-        <w:ind w:left="0" w:firstLine="0"/>
-        <w:rPr/>
-      </w:pPr>
-      <w:r>
-        <w:rPr>
-          <w:rtl w:val="0"/>
-        </w:rPr>
-      </w:r>
-    </w:p>
-    <w:p>
-      <w:pPr>
-        <w:ind w:left="0" w:firstLine="0"/>
-        <w:rPr/>
-      </w:pPr>
-      <w:r>
-        <w:rPr>
-          <w:rtl w:val="0"/>
-        </w:rPr>
-      </w:r>
-    </w:p>
-    <w:p>
-      <w:pPr>
-        <w:ind w:left="0" w:firstLine="0"/>
-        <w:rPr/>
-      </w:pPr>
-      <w:r>
-        <w:rPr>
-          <w:rtl w:val="0"/>
-        </w:rPr>
-      </w:r>
-    </w:p>
-    <w:p>
-      <w:pPr>
-        <w:ind w:left="0" w:firstLine="0"/>
-        <w:rPr/>
-      </w:pPr>
-      <w:r>
-        <w:rPr>
-          <w:rtl w:val="0"/>
-        </w:rPr>
-      </w:r>
-    </w:p>
-    <w:p>
-      <w:pPr>
-        <w:ind w:left="0" w:firstLine="0"/>
-        <w:rPr/>
-      </w:pPr>
-      <w:r>
-        <w:rPr>
-          <w:rtl w:val="0"/>
-        </w:rPr>
-      </w:r>
-    </w:p>
-    <w:p>
-      <w:pPr>
-        <w:ind w:left="0" w:firstLine="0"/>
-        <w:rPr/>
-      </w:pPr>
-      <w:r>
-        <w:rPr>
-          <w:rtl w:val="0"/>
-        </w:rPr>
-      </w:r>
-    </w:p>
-    <w:p>
-      <w:pPr>
-        <w:ind w:left="0" w:firstLine="0"/>
-        <w:rPr/>
-      </w:pPr>
-      <w:r>
-        <w:rPr>
-          <w:rtl w:val="0"/>
-        </w:rPr>
-      </w:r>
-    </w:p>
-    <w:p>
-      <w:pPr>
-        <w:ind w:left="0" w:firstLine="0"/>
-        <w:rPr/>
-      </w:pPr>
-      <w:r>
-        <w:rPr>
-          <w:rtl w:val="0"/>
-        </w:rPr>
-      </w:r>
-    </w:p>
-    <w:p>
-      <w:pPr>
-        <w:ind w:left="0" w:firstLine="0"/>
-        <w:rPr/>
-      </w:pPr>
-      <w:r>
-        <w:rPr>
-          <w:rtl w:val="0"/>
-        </w:rPr>
-      </w:r>
-    </w:p>
-    <w:p>
-      <w:pPr>
-        <w:ind w:left="0" w:firstLine="0"/>
-        <w:rPr/>
-      </w:pPr>
-      <w:r>
-        <w:rPr>
-          <w:rtl w:val="0"/>
-        </w:rPr>
-      </w:r>
-    </w:p>
-    <w:p>
-      <w:pPr>
-        <w:ind w:left="0" w:firstLine="0"/>
-        <w:rPr/>
-      </w:pPr>
-      <w:r>
-        <w:rPr>
-          <w:rtl w:val="0"/>
-        </w:rPr>
-      </w:r>
-    </w:p>
-    <w:p>
-      <w:pPr>
-        <w:ind w:left="0" w:firstLine="0"/>
-        <w:rPr/>
-      </w:pPr>
-      <w:r>
-        <w:rPr>
-          <w:rtl w:val="0"/>
-        </w:rPr>
-      </w:r>
-    </w:p>
-    <w:p>
-      <w:pPr>
-        <w:ind w:left="0" w:firstLine="0"/>
-        <w:rPr/>
-      </w:pPr>
-      <w:r>
-        <w:rPr>
-          <w:rtl w:val="0"/>
-        </w:rPr>
-      </w:r>
-    </w:p>
-    <w:p>
-      <w:pPr>
-        <w:ind w:left="0" w:firstLine="0"/>
-        <w:rPr/>
-      </w:pPr>
-      <w:r>
-        <w:rPr>
-          <w:rtl w:val="0"/>
-        </w:rPr>
-      </w:r>
-    </w:p>
-    <w:p>
-      <w:pPr>
-        <w:ind w:left="0" w:firstLine="0"/>
-        <w:rPr/>
-      </w:pPr>
-      <w:r>
-        <w:rPr>
-          <w:rtl w:val="0"/>
-        </w:rPr>
-      </w:r>
-    </w:p>
-    <w:p>
-      <w:pPr>
-        <w:ind w:left="0" w:firstLine="0"/>
-        <w:rPr/>
-      </w:pPr>
-      <w:r>
-        <w:rPr>
-          <w:rtl w:val="0"/>
-        </w:rPr>
-      </w:r>
-    </w:p>
-    <w:p>
-      <w:pPr>
-        <w:ind w:left="0" w:firstLine="0"/>
-        <w:rPr/>
-      </w:pPr>
-      <w:r>
-        <w:rPr>
-          <w:rtl w:val="0"/>
-        </w:rPr>
-      </w:r>
-    </w:p>
-    <w:p>
-      <w:pPr>
-        <w:ind w:left="0" w:firstLine="0"/>
-        <w:rPr/>
-      </w:pPr>
-      <w:r>
-        <w:rPr>
-          <w:rtl w:val="0"/>
-        </w:rPr>
-      </w:r>
-    </w:p>
-    <w:p>
-      <w:pPr>
-        <w:ind w:left="0" w:firstLine="0"/>
-        <w:rPr/>
-      </w:pPr>
-      <w:r>
-        <w:rPr>
-          <w:rtl w:val="0"/>
-        </w:rPr>
-      </w:r>
-    </w:p>
-    <w:p>
-      <w:pPr>
-        <w:ind w:left="0" w:firstLine="0"/>
-        <w:rPr/>
-      </w:pPr>
-      <w:r>
-        <w:rPr>
-          <w:rtl w:val="0"/>
-        </w:rPr>
-      </w:r>
-    </w:p>
-    <w:p>
-      <w:pPr>
-        <w:ind w:left="0" w:firstLine="0"/>
-        <w:rPr/>
-      </w:pPr>
-      <w:r>
-        <w:rPr>
-          <w:rtl w:val="0"/>
-        </w:rPr>
-      </w:r>
-    </w:p>
-    <w:p>
-      <w:pPr>
-        <w:ind w:left="0" w:firstLine="0"/>
-        <w:rPr/>
-      </w:pPr>
-      <w:r>
-        <w:rPr>
-          <w:rtl w:val="0"/>
-        </w:rPr>
-      </w:r>
-    </w:p>
-    <w:p>
-      <w:pPr>
-        <w:ind w:left="0" w:firstLine="0"/>
-        <w:rPr/>
-      </w:pPr>
-      <w:r>
-        <w:rPr>
-          <w:rtl w:val="0"/>
-        </w:rPr>
-      </w:r>
-    </w:p>
-    <w:p>
-      <w:pPr>
-        <w:ind w:left="0" w:firstLine="0"/>
-        <w:rPr/>
-      </w:pPr>
-      <w:r>
-        <w:rPr>
-          <w:rtl w:val="0"/>
-        </w:rPr>
-      </w:r>
-    </w:p>
-    <w:p>
-      <w:pPr>
-        <w:ind w:left="0" w:firstLine="0"/>
-        <w:rPr/>
-      </w:pPr>
-      <w:r>
-        <w:rPr>
-          <w:rtl w:val="0"/>
-        </w:rPr>
-      </w:r>
-    </w:p>
-    <w:p>
-      <w:pPr>
-        <w:ind w:left="0" w:firstLine="0"/>
-        <w:rPr/>
-      </w:pPr>
-      <w:r>
-        <w:rPr>
-          <w:rtl w:val="0"/>
-        </w:rPr>
-      </w:r>
-    </w:p>
-    <w:p>
-      <w:pPr>
-        <w:ind w:left="0" w:firstLine="0"/>
-        <w:rPr/>
-      </w:pPr>
-      <w:r>
-        <w:rPr>
-          <w:rtl w:val="0"/>
-        </w:rPr>
-      </w:r>
-    </w:p>
-    <w:p>
-      <w:pPr>
-        <w:ind w:left="0" w:firstLine="0"/>
-        <w:rPr/>
-      </w:pPr>
-      <w:r>
-        <w:rPr>
-          <w:rtl w:val="0"/>
-        </w:rPr>
-      </w:r>
-    </w:p>
-    <w:p>
-      <w:pPr>
-        <w:ind w:left="0" w:firstLine="0"/>
-        <w:rPr/>
-      </w:pPr>
-      <w:r>
-        <w:rPr>
-          <w:rtl w:val="0"/>
-        </w:rPr>
-      </w:r>
-    </w:p>
-    <w:p>
-      <w:pPr>
-        <w:ind w:left="0" w:firstLine="0"/>
-        <w:rPr/>
-      </w:pPr>
-      <w:r>
-        <w:rPr>
-          <w:rtl w:val="0"/>
-        </w:rPr>
-      </w:r>
-    </w:p>
-    <w:p>
-      <w:pPr>
-        <w:ind w:left="0" w:firstLine="0"/>
-        <w:rPr/>
-      </w:pPr>
-      <w:r>
-        <w:rPr>
-          <w:rtl w:val="0"/>
-        </w:rPr>
-      </w:r>
-    </w:p>
-    <w:p>
-      <w:pPr>
-        <w:ind w:left="0" w:firstLine="0"/>
-        <w:rPr/>
-      </w:pPr>
-      <w:r>
-        <w:rPr>
-          <w:rtl w:val="0"/>
-        </w:rPr>
-      </w:r>
-    </w:p>
-    <w:p>
-      <w:pPr>
-        <w:ind w:left="0" w:firstLine="0"/>
-        <w:rPr/>
-      </w:pPr>
-      <w:r>
-        <w:rPr>
-          <w:rtl w:val="0"/>
-        </w:rPr>
-      </w:r>
-    </w:p>
-    <w:p>
-      <w:pPr>
-        <w:ind w:left="0" w:firstLine="0"/>
-        <w:rPr/>
-      </w:pPr>
-      <w:r>
-        <w:rPr>
-          <w:rtl w:val="0"/>
-        </w:rPr>
-      </w:r>
-    </w:p>
-    <w:p>
-      <w:pPr>
-        <w:ind w:left="0" w:firstLine="0"/>
-        <w:rPr/>
-      </w:pPr>
-      <w:r>
-        <w:rPr>
-          <w:rtl w:val="0"/>
-        </w:rPr>
-      </w:r>
-    </w:p>
-    <w:p>
-      <w:pPr>
-        <w:ind w:left="0" w:firstLine="0"/>
-        <w:rPr/>
-      </w:pPr>
-      <w:r>
-        <w:rPr>
-          <w:rtl w:val="0"/>
-        </w:rPr>
-      </w:r>
-    </w:p>
-    <w:p>
-      <w:pPr>
-        <w:ind w:left="0" w:firstLine="0"/>
-        <w:rPr/>
-      </w:pPr>
-      <w:r>
-        <w:rPr>
-          <w:rtl w:val="0"/>
-        </w:rPr>
-      </w:r>
-    </w:p>
-    <w:p>
-      <w:pPr>
-        <w:ind w:left="0" w:firstLine="0"/>
-        <w:rPr/>
-      </w:pPr>
-      <w:r>
-        <w:rPr>
-          <w:rtl w:val="0"/>
-        </w:rPr>
-      </w:r>
-    </w:p>
-    <w:p>
-      <w:pPr>
-        <w:ind w:left="0" w:firstLine="0"/>
-        <w:rPr/>
-      </w:pPr>
-      <w:r>
-        <w:rPr>
-          <w:rtl w:val="0"/>
-        </w:rPr>
-      </w:r>
-    </w:p>
-    <w:p>
-      <w:pPr>
-        <w:ind w:left="0" w:firstLine="0"/>
-        <w:rPr/>
-      </w:pPr>
-      <w:r>
-        <w:rPr>
-          <w:rtl w:val="0"/>
-        </w:rPr>
-      </w:r>
-    </w:p>
-    <w:p>
-      <w:pPr>
-        <w:ind w:left="0" w:firstLine="0"/>
-        <w:rPr/>
-      </w:pPr>
-      <w:r>
-        <w:rPr>
-          <w:rtl w:val="0"/>
-        </w:rPr>
-      </w:r>
-    </w:p>
-    <w:p>
-      <w:pPr>
-        <w:ind w:left="0" w:firstLine="0"/>
-        <w:rPr/>
-      </w:pPr>
-      <w:r>
-        <w:rPr>
-          <w:rtl w:val="0"/>
-        </w:rPr>
-      </w:r>
-    </w:p>
-    <w:p>
-      <w:pPr>
-        <w:ind w:left="0" w:firstLine="0"/>
-        <w:rPr/>
-      </w:pPr>
-      <w:r>
-        <w:rPr>
-          <w:rtl w:val="0"/>
-        </w:rPr>
-      </w:r>
-    </w:p>
-    <w:p>
-      <w:pPr>
-        <w:ind w:left="0" w:firstLine="0"/>
-        <w:rPr/>
-      </w:pPr>
-      <w:r>
-        <w:rPr>
-          <w:rtl w:val="0"/>
-        </w:rPr>
-      </w:r>
-    </w:p>
-    <w:p>
-      <w:pPr>
-        <w:ind w:left="0" w:firstLine="0"/>
-        <w:rPr/>
-      </w:pPr>
-      <w:r>
-        <w:rPr>
-          <w:rtl w:val="0"/>
-        </w:rPr>
-      </w:r>
-    </w:p>
-    <w:p>
-      <w:pPr>
-        <w:ind w:left="0" w:firstLine="0"/>
-        <w:rPr/>
-      </w:pPr>
-      <w:r>
-        <w:rPr>
-          <w:rtl w:val="0"/>
-        </w:rPr>
-      </w:r>
-    </w:p>
-    <w:p>
-      <w:pPr>
-        <w:ind w:left="0" w:firstLine="0"/>
-        <w:rPr/>
-      </w:pPr>
-      <w:r>
-        <w:rPr>
-          <w:rtl w:val="0"/>
-        </w:rPr>
-      </w:r>
-    </w:p>
-    <w:p>
-      <w:pPr>
-        <w:ind w:left="0" w:firstLine="0"/>
-        <w:rPr/>
-      </w:pPr>
-      <w:r>
-        <w:rPr>
-          <w:rtl w:val="0"/>
-        </w:rPr>
-      </w:r>
-    </w:p>
-    <w:p>
-      <w:pPr>
-        <w:ind w:left="0" w:firstLine="0"/>
-        <w:rPr/>
-      </w:pPr>
-      <w:r>
-        <w:rPr>
-          <w:rtl w:val="0"/>
-        </w:rPr>
-      </w:r>
-    </w:p>
-    <w:p>
-      <w:pPr>
-        <w:ind w:left="0" w:firstLine="0"/>
-        <w:rPr/>
-      </w:pPr>
-      <w:r>
-        <w:rPr>
-          <w:rtl w:val="0"/>
-        </w:rPr>
-      </w:r>
-    </w:p>
-    <w:p>
-      <w:pPr>
-        <w:ind w:left="0" w:firstLine="0"/>
-        <w:rPr/>
-      </w:pPr>
-      <w:r>
-        <w:rPr>
-          <w:rtl w:val="0"/>
-        </w:rPr>
-      </w:r>
-    </w:p>
-    <w:p>
-      <w:pPr>
-        <w:ind w:left="0" w:firstLine="0"/>
-        <w:rPr/>
-      </w:pPr>
-      <w:r>
-        <w:rPr>
-          <w:rtl w:val="0"/>
-        </w:rPr>
-      </w:r>
-    </w:p>
-    <w:p>
-      <w:pPr>
-        <w:ind w:left="0" w:firstLine="0"/>
-        <w:rPr/>
-      </w:pPr>
-      <w:r>
-        <w:rPr>
-          <w:rtl w:val="0"/>
-        </w:rPr>
-      </w:r>
-    </w:p>
-    <w:p>
-      <w:pPr>
-        <w:ind w:left="0" w:firstLine="0"/>
-        <w:rPr/>
-      </w:pPr>
-      <w:r>
-        <w:rPr>
-          <w:rtl w:val="0"/>
-        </w:rPr>
-      </w:r>
-    </w:p>
-    <w:p>
-      <w:pPr>
-        <w:ind w:left="0" w:firstLine="0"/>
-        <w:rPr/>
-      </w:pPr>
-      <w:r>
-        <w:rPr>
-          <w:rtl w:val="0"/>
-        </w:rPr>
-      </w:r>
-    </w:p>
-    <w:p>
-      <w:pPr>
-        <w:ind w:left="0" w:firstLine="0"/>
-        <w:rPr/>
-      </w:pPr>
-      <w:r>
-        <w:rPr>
-          <w:rtl w:val="0"/>
-        </w:rPr>
-      </w:r>
-    </w:p>
-    <w:p>
-      <w:pPr>
-        <w:ind w:left="0" w:firstLine="0"/>
-        <w:rPr/>
-      </w:pPr>
-      <w:r>
-        <w:rPr>
-          <w:rtl w:val="0"/>
-        </w:rPr>
-      </w:r>
-    </w:p>
-    <w:p>
-      <w:pPr>
-        <w:ind w:left="0" w:firstLine="0"/>
-        <w:rPr/>
-      </w:pPr>
-      <w:r>
-        <w:rPr>
-          <w:rtl w:val="0"/>
-        </w:rPr>
-      </w:r>
-    </w:p>
-    <w:p>
-      <w:pPr>
-        <w:ind w:left="0" w:firstLine="0"/>
-        <w:rPr/>
-      </w:pPr>
-      <w:r>
-        <w:rPr>
-          <w:rtl w:val="0"/>
-        </w:rPr>
-      </w:r>
-    </w:p>
-    <w:p>
-      <w:pPr>
-        <w:ind w:left="0" w:firstLine="0"/>
-        <w:rPr/>
-      </w:pPr>
-      <w:r>
-        <w:rPr>
-          <w:rtl w:val="0"/>
-        </w:rPr>
-      </w:r>
-    </w:p>
-    <w:p>
-      <w:pPr>
-        <w:ind w:left="0" w:firstLine="0"/>
-        <w:rPr/>
-      </w:pPr>
-      <w:r>
-        <w:rPr>
-          <w:rtl w:val="0"/>
-        </w:rPr>
-      </w:r>
-    </w:p>
-    <w:p>
-      <w:pPr>
-        <w:ind w:left="0" w:firstLine="0"/>
-        <w:rPr/>
-      </w:pPr>
-      <w:r>
-        <w:rPr>
-          <w:rtl w:val="0"/>
-        </w:rPr>
-      </w:r>
-    </w:p>
-    <w:p>
-      <w:pPr>
-        <w:ind w:left="0" w:firstLine="0"/>
-        <w:rPr/>
-      </w:pPr>
-      <w:r>
-        <w:rPr>
-          <w:rtl w:val="0"/>
-        </w:rPr>
-      </w:r>
-    </w:p>
-    <w:p>
-      <w:pPr>
-        <w:ind w:left="0" w:firstLine="0"/>
-        <w:rPr/>
-      </w:pPr>
-      <w:r>
-        <w:rPr>
-          <w:rtl w:val="0"/>
-        </w:rPr>
-      </w:r>
-    </w:p>
-    <w:p>
-      <w:pPr>
-        <w:ind w:left="0" w:firstLine="0"/>
-        <w:rPr/>
-      </w:pPr>
-      <w:r>
-        <w:rPr>
-          <w:rtl w:val="0"/>
-        </w:rPr>
-      </w:r>
-    </w:p>
-    <w:p>
-      <w:pPr>
-        <w:ind w:left="0" w:firstLine="0"/>
-        <w:rPr/>
-      </w:pPr>
-      <w:r>
-        <w:rPr>
-          <w:rtl w:val="0"/>
-        </w:rPr>
-      </w:r>
-    </w:p>
-    <w:p>
-      <w:pPr>
-        <w:ind w:left="0" w:firstLine="0"/>
-        <w:rPr/>
-      </w:pPr>
-      <w:r>
-        <w:rPr>
-          <w:rtl w:val="0"/>
-        </w:rPr>
-      </w:r>
-    </w:p>
-    <w:p>
-      <w:pPr>
-        <w:ind w:left="0" w:firstLine="0"/>
-        <w:rPr/>
-      </w:pPr>
-      <w:r>
-        <w:rPr>
-          <w:rtl w:val="0"/>
-        </w:rPr>
-      </w:r>
-    </w:p>
-    <w:p>
-      <w:pPr>
-        <w:ind w:left="0" w:firstLine="0"/>
-        <w:rPr/>
-      </w:pPr>
-      <w:r>
-        <w:rPr>
-          <w:rtl w:val="0"/>
-        </w:rPr>
-      </w:r>
-    </w:p>
-    <w:p>
-      <w:pPr>
-        <w:ind w:left="0" w:firstLine="0"/>
-        <w:rPr/>
-      </w:pPr>
-      <w:r>
-        <w:rPr>
-          <w:rtl w:val="0"/>
-        </w:rPr>
-      </w:r>
-    </w:p>
-    <w:p>
-      <w:pPr>
-        <w:ind w:left="0" w:firstLine="0"/>
-        <w:rPr/>
-      </w:pPr>
-      <w:r>
-        <w:rPr>
-          <w:rtl w:val="0"/>
-        </w:rPr>
-      </w:r>
-    </w:p>
-    <w:p>
-      <w:pPr>
-        <w:ind w:left="0" w:firstLine="0"/>
-        <w:rPr/>
-      </w:pPr>
-      <w:r>
-        <w:rPr>
-          <w:rtl w:val="0"/>
-        </w:rPr>
-      </w:r>
-    </w:p>
-    <w:p>
-      <w:pPr>
-        <w:ind w:left="0" w:firstLine="0"/>
-        <w:rPr/>
-      </w:pPr>
-      <w:r>
-        <w:rPr>
-          <w:rtl w:val="0"/>
-        </w:rPr>
-      </w:r>
-    </w:p>
-    <w:p>
-      <w:pPr>
-        <w:ind w:left="0" w:firstLine="0"/>
-        <w:rPr/>
-      </w:pPr>
-      <w:r>
-        <w:rPr>
-          <w:rtl w:val="0"/>
-        </w:rPr>
-      </w:r>
-    </w:p>
-    <w:p>
-      <w:pPr>
-        <w:ind w:left="0" w:firstLine="0"/>
-        <w:rPr/>
-      </w:pPr>
-      <w:r>
-        <w:rPr>
-          <w:rtl w:val="0"/>
-        </w:rPr>
-      </w:r>
-    </w:p>
-    <w:p>
-      <w:pPr>
-        <w:ind w:left="0" w:firstLine="0"/>
-        <w:rPr/>
-      </w:pPr>
-      <w:r>
-        <w:rPr>
-          <w:rtl w:val="0"/>
-        </w:rPr>
-      </w:r>
-    </w:p>
-    <w:p>
-      <w:pPr>
-        <w:ind w:left="0" w:firstLine="0"/>
-        <w:rPr/>
-      </w:pPr>
-      <w:r>
-        <w:rPr>
-          <w:rtl w:val="0"/>
-        </w:rPr>
-      </w:r>
-    </w:p>
-    <w:p>
-      <w:pPr>
-        <w:ind w:left="0" w:firstLine="0"/>
-        <w:rPr/>
-      </w:pPr>
-      <w:r>
-        <w:rPr>
-          <w:rtl w:val="0"/>
-        </w:rPr>
-      </w:r>
-    </w:p>
-    <w:p>
-      <w:pPr>
-        <w:ind w:left="0" w:firstLine="0"/>
-        <w:rPr/>
-      </w:pPr>
-      <w:r>
-        <w:rPr>
-          <w:rtl w:val="0"/>
-        </w:rPr>
-      </w:r>
-    </w:p>
-    <w:p>
-      <w:pPr>
-        <w:ind w:left="0" w:firstLine="0"/>
-        <w:rPr/>
-      </w:pPr>
-      <w:r>
-        <w:rPr>
-          <w:rtl w:val="0"/>
-        </w:rPr>
-      </w:r>
-    </w:p>
-    <w:p>
-      <w:pPr>
-        <w:ind w:left="0" w:firstLine="0"/>
-        <w:rPr/>
-      </w:pPr>
-      <w:r>
-        <w:rPr>
-          <w:rtl w:val="0"/>
-        </w:rPr>
-      </w:r>
-    </w:p>
-    <w:p>
-      <w:pPr>
-        <w:ind w:left="0" w:firstLine="0"/>
-        <w:rPr/>
-      </w:pPr>
-      <w:r>
-        <w:rPr>
-          <w:rtl w:val="0"/>
-        </w:rPr>
-      </w:r>
-    </w:p>
-    <w:p>
-      <w:pPr>
-        <w:ind w:left="0" w:firstLine="0"/>
-        <w:rPr/>
-      </w:pPr>
-      <w:r>
-        <w:rPr>
-          <w:rtl w:val="0"/>
-        </w:rPr>
-      </w:r>
-    </w:p>
-    <w:p>
-      <w:pPr>
-        <w:ind w:left="0" w:firstLine="0"/>
-        <w:rPr/>
-      </w:pPr>
-      <w:r>
-        <w:rPr>
-          <w:rtl w:val="0"/>
-        </w:rPr>
-      </w:r>
-    </w:p>
-    <w:p>
-      <w:pPr>
-        <w:ind w:left="0" w:firstLine="0"/>
-        <w:rPr/>
-      </w:pPr>
-      <w:r>
-        <w:rPr>
-          <w:rtl w:val="0"/>
-        </w:rPr>
-      </w:r>
-    </w:p>
-    <w:p>
-      <w:pPr>
-        <w:ind w:left="0" w:firstLine="0"/>
-        <w:rPr/>
-      </w:pPr>
-      <w:r>
-        <w:rPr>
-          <w:rtl w:val="0"/>
-        </w:rPr>
-      </w:r>
-    </w:p>
-    <w:p>
-      <w:pPr>
-        <w:ind w:left="0" w:firstLine="0"/>
-        <w:rPr/>
-      </w:pPr>
-      <w:r>
-        <w:rPr>
-          <w:rtl w:val="0"/>
-        </w:rPr>
-      </w:r>
-    </w:p>
-    <w:p>
-      <w:pPr>
-        <w:ind w:left="0" w:firstLine="0"/>
-        <w:rPr/>
-      </w:pPr>
-      <w:r>
-        <w:rPr>
-          <w:rtl w:val="0"/>
-        </w:rPr>
-      </w:r>
-    </w:p>
-    <w:p>
-      <w:pPr>
-        <w:ind w:left="0" w:firstLine="0"/>
-        <w:rPr/>
-      </w:pPr>
-      <w:r>
-        <w:rPr>
-          <w:rtl w:val="0"/>
-        </w:rPr>
-      </w:r>
-    </w:p>
-    <w:p>
-      <w:pPr>
-        <w:ind w:left="0" w:firstLine="0"/>
-        <w:rPr/>
-      </w:pPr>
-      <w:r>
-        <w:rPr>
-          <w:rtl w:val="0"/>
-        </w:rPr>
-      </w:r>
-    </w:p>
-    <w:p>
-      <w:pPr>
-        <w:ind w:left="0" w:firstLine="0"/>
-        <w:rPr/>
-      </w:pPr>
-      <w:r>
-        <w:rPr>
-          <w:rtl w:val="0"/>
-        </w:rPr>
-      </w:r>
-    </w:p>
-    <w:p>
-      <w:pPr>
-        <w:ind w:left="0" w:firstLine="0"/>
-        <w:rPr/>
-      </w:pPr>
-      <w:r>
-        <w:rPr>
-          <w:rtl w:val="0"/>
-        </w:rPr>
-      </w:r>
-    </w:p>
-    <w:p>
-      <w:pPr>
-        <w:ind w:left="0" w:firstLine="0"/>
-        <w:rPr/>
-      </w:pPr>
-      <w:r>
-        <w:rPr>
-          <w:rtl w:val="0"/>
-        </w:rPr>
-      </w:r>
-    </w:p>
-    <w:p>
-      <w:pPr>
-        <w:ind w:left="0" w:firstLine="0"/>
-        <w:rPr/>
-      </w:pPr>
-      <w:r>
-        <w:rPr>
-          <w:rtl w:val="0"/>
-        </w:rPr>
-      </w:r>
-    </w:p>
-    <w:p>
-      <w:pPr>
-        <w:ind w:left="0" w:firstLine="0"/>
-        <w:rPr/>
-      </w:pPr>
-      <w:r>
-        <w:rPr>
-          <w:rtl w:val="0"/>
-        </w:rPr>
-      </w:r>
-    </w:p>
-    <w:p>
-      <w:pPr>
-        <w:ind w:left="0" w:firstLine="0"/>
-        <w:rPr/>
-      </w:pPr>
-      <w:r>
-        <w:rPr>
-          <w:rtl w:val="0"/>
-        </w:rPr>
-      </w:r>
-    </w:p>
-    <w:p>
-      <w:pPr>
-        <w:ind w:left="0" w:firstLine="0"/>
-        <w:rPr/>
-      </w:pPr>
-      <w:r>
-        <w:rPr>
-          <w:rtl w:val="0"/>
-        </w:rPr>
-      </w:r>
-    </w:p>
-    <w:p>
-      <w:pPr>
-        <w:ind w:left="0" w:firstLine="0"/>
-        <w:rPr/>
-      </w:pPr>
-      <w:r>
-        <w:rPr>
-          <w:rtl w:val="0"/>
-        </w:rPr>
-      </w:r>
-    </w:p>
-    <w:p>
-      <w:pPr>
-        <w:ind w:left="0" w:firstLine="0"/>
-        <w:rPr/>
-      </w:pPr>
-      <w:r>
-        <w:rPr>
-          <w:rtl w:val="0"/>
-        </w:rPr>
-      </w:r>
-    </w:p>
-    <w:p>
-      <w:pPr>
-        <w:ind w:left="0" w:firstLine="0"/>
-        <w:rPr/>
-      </w:pPr>
-      <w:r>
-        <w:rPr>
-          <w:rtl w:val="0"/>
-        </w:rPr>
-      </w:r>
-    </w:p>
-    <w:p>
-      <w:pPr>
-        <w:ind w:left="0" w:firstLine="0"/>
-        <w:rPr/>
-      </w:pPr>
-      <w:r>
-        <w:rPr>
-          <w:rtl w:val="0"/>
-        </w:rPr>
-      </w:r>
-    </w:p>
-    <w:p>
-      <w:pPr>
-        <w:ind w:left="0" w:firstLine="0"/>
-        <w:rPr/>
-      </w:pPr>
-      <w:r>
-        <w:rPr>
-          <w:rtl w:val="0"/>
-        </w:rPr>
-      </w:r>
-    </w:p>
-    <w:p>
-      <w:pPr>
-        <w:ind w:left="0" w:firstLine="0"/>
-        <w:rPr/>
-      </w:pPr>
-      <w:r>
-        <w:rPr>
-          <w:rtl w:val="0"/>
-        </w:rPr>
-      </w:r>
-    </w:p>
-    <w:p>
-      <w:pPr>
-        <w:ind w:left="0" w:firstLine="0"/>
-        <w:rPr/>
-      </w:pPr>
-      <w:r>
-        <w:rPr>
-          <w:rtl w:val="0"/>
-        </w:rPr>
-      </w:r>
-    </w:p>
-    <w:p>
-      <w:pPr>
-        <w:ind w:left="0" w:firstLine="0"/>
-        <w:rPr/>
-      </w:pPr>
-      <w:r>
-        <w:rPr>
-          <w:rtl w:val="0"/>
-        </w:rPr>
-      </w:r>
-    </w:p>
-    <w:p>
-      <w:pPr>
-        <w:ind w:left="0" w:firstLine="0"/>
-        <w:rPr/>
-      </w:pPr>
-      <w:r>
-        <w:rPr>
-          <w:rtl w:val="0"/>
-        </w:rPr>
-      </w:r>
-    </w:p>
-    <w:p>
-      <w:pPr>
-        <w:ind w:left="0" w:firstLine="0"/>
-        <w:rPr/>
-      </w:pPr>
-      <w:r>
-        <w:rPr>
-          <w:rtl w:val="0"/>
-        </w:rPr>
-      </w:r>
-    </w:p>
-    <w:p>
-      <w:pPr>
-        <w:ind w:left="0" w:firstLine="0"/>
-        <w:rPr/>
-      </w:pPr>
-      <w:r>
-        <w:rPr>
-          <w:rtl w:val="0"/>
-        </w:rPr>
-      </w:r>
-    </w:p>
-    <w:p>
-      <w:pPr>
-        <w:ind w:left="0" w:firstLine="0"/>
-        <w:rPr/>
-      </w:pPr>
-      <w:r>
-        <w:rPr>
-          <w:rtl w:val="0"/>
-        </w:rPr>
-      </w:r>
-    </w:p>
-    <w:p>
-      <w:pPr>
-        <w:ind w:left="0" w:firstLine="0"/>
-        <w:rPr/>
-      </w:pPr>
-      <w:r>
-        <w:rPr>
-          <w:rtl w:val="0"/>
-        </w:rPr>
-      </w:r>
-    </w:p>
-    <w:p>
-      <w:pPr>
-        <w:ind w:left="0" w:firstLine="0"/>
-        <w:rPr/>
-      </w:pPr>
-      <w:r>
-        <w:rPr>
-          <w:rtl w:val="0"/>
-        </w:rPr>
-      </w:r>
-    </w:p>
-    <w:p>
-      <w:pPr>
-        <w:ind w:left="0" w:firstLine="0"/>
-        <w:rPr/>
-      </w:pPr>
-      <w:r>
-        <w:rPr>
-          <w:rtl w:val="0"/>
-        </w:rPr>
-      </w:r>
-    </w:p>
-    <w:p>
-      <w:pPr>
-        <w:ind w:left="0" w:firstLine="0"/>
-        <w:rPr/>
-      </w:pPr>
-      <w:r>
-        <w:rPr>
-          <w:rtl w:val="0"/>
-        </w:rPr>
-      </w:r>
-    </w:p>
-    <w:p>
-      <w:pPr>
-        <w:ind w:left="0" w:firstLine="0"/>
-        <w:rPr/>
-      </w:pPr>
-      <w:r>
-        <w:rPr>
-          <w:rtl w:val="0"/>
-        </w:rPr>
-      </w:r>
-    </w:p>
-    <w:p>
-      <w:pPr>
-        <w:ind w:left="0" w:firstLine="0"/>
-        <w:rPr/>
-      </w:pPr>
-      <w:r>
-        <w:rPr>
-          <w:rtl w:val="0"/>
-        </w:rPr>
-      </w:r>
-    </w:p>
-    <w:p>
-      <w:pPr>
-        <w:ind w:left="0" w:firstLine="0"/>
-        <w:rPr/>
-      </w:pPr>
-      <w:r>
-        <w:rPr>
-          <w:rtl w:val="0"/>
-        </w:rPr>
-      </w:r>
-    </w:p>
-    <w:p>
-      <w:pPr>
-        <w:ind w:left="0" w:firstLine="0"/>
-        <w:rPr/>
-      </w:pPr>
-      <w:r>
-        <w:rPr>
-          <w:rtl w:val="0"/>
-        </w:rPr>
-      </w:r>
-    </w:p>
-    <w:p>
-      <w:pPr>
-        <w:ind w:left="0" w:firstLine="0"/>
-        <w:rPr/>
-      </w:pPr>
-      <w:r>
-        <w:rPr>
-          <w:rtl w:val="0"/>
-        </w:rPr>
-      </w:r>
-    </w:p>
-    <w:p>
-      <w:pPr>
-        <w:ind w:left="0" w:firstLine="0"/>
-        <w:rPr/>
-      </w:pPr>
-      <w:r>
-        <w:rPr>
-          <w:rtl w:val="0"/>
-        </w:rPr>
-      </w:r>
-    </w:p>
-    <w:p>
-      <w:pPr>
-        <w:ind w:left="0" w:firstLine="0"/>
-        <w:rPr/>
-      </w:pPr>
-      <w:r>
-        <w:rPr>
-          <w:rtl w:val="0"/>
-        </w:rPr>
-      </w:r>
-    </w:p>
-    <w:p>
-      <w:pPr>
-        <w:ind w:left="0" w:firstLine="0"/>
-        <w:rPr/>
-      </w:pPr>
-      <w:r>
-        <w:rPr>
-          <w:rtl w:val="0"/>
-        </w:rPr>
-      </w:r>
-    </w:p>
-    <w:p>
-      <w:pPr>
-        <w:ind w:left="0" w:firstLine="0"/>
-        <w:rPr/>
-      </w:pPr>
-      <w:r>
-        <w:rPr>
-          <w:rtl w:val="0"/>
-        </w:rPr>
-      </w:r>
-    </w:p>
-    <w:p>
-      <w:pPr>
-        <w:ind w:left="0" w:firstLine="0"/>
-        <w:rPr/>
-      </w:pPr>
-      <w:r>
-        <w:rPr>
-          <w:rtl w:val="0"/>
-        </w:rPr>
-      </w:r>
-    </w:p>
-    <w:p>
-      <w:pPr>
-        <w:ind w:left="0" w:firstLine="0"/>
-        <w:rPr/>
-      </w:pPr>
-      <w:r>
-        <w:rPr>
-          <w:rtl w:val="0"/>
-        </w:rPr>
-      </w:r>
-    </w:p>
-    <w:p>
-      <w:pPr>
-        <w:ind w:left="0" w:firstLine="0"/>
-        <w:rPr/>
-      </w:pPr>
-      <w:r>
-        <w:rPr>
-          <w:rtl w:val="0"/>
-        </w:rPr>
-      </w:r>
-    </w:p>
-    <w:p>
-      <w:pPr>
-        <w:ind w:left="0" w:firstLine="0"/>
-        <w:rPr/>
-      </w:pPr>
-      <w:r>
-        <w:rPr>
-          <w:rtl w:val="0"/>
-        </w:rPr>
-      </w:r>
-    </w:p>
-    <w:p>
-      <w:pPr>
-        <w:ind w:left="0" w:firstLine="0"/>
-        <w:rPr/>
-      </w:pPr>
-      <w:r>
-        <w:rPr>
-          <w:rtl w:val="0"/>
-        </w:rPr>
-      </w:r>
-    </w:p>
-    <w:p>
-      <w:pPr>
-        <w:ind w:left="0" w:firstLine="0"/>
-        <w:rPr/>
-      </w:pPr>
-      <w:r>
-        <w:rPr>
-          <w:rtl w:val="0"/>
-        </w:rPr>
-      </w:r>
-    </w:p>
-    <w:p>
-      <w:pPr>
-        <w:ind w:left="0" w:firstLine="0"/>
-        <w:rPr/>
-      </w:pPr>
-      <w:r>
-        <w:rPr>
-          <w:rtl w:val="0"/>
-        </w:rPr>
-      </w:r>
-    </w:p>
-    <w:p>
-      <w:pPr>
-        <w:ind w:left="0" w:firstLine="0"/>
-        <w:rPr/>
-      </w:pPr>
-      <w:r>
-        <w:rPr>
-          <w:rtl w:val="0"/>
-        </w:rPr>
-      </w:r>
-    </w:p>
-    <w:p>
-      <w:pPr>
-        <w:ind w:left="0" w:firstLine="0"/>
-        <w:rPr/>
-      </w:pPr>
-      <w:r>
-        <w:rPr>
-          <w:rtl w:val="0"/>
-        </w:rPr>
-      </w:r>
-    </w:p>
-    <w:p>
-      <w:pPr>
-        <w:ind w:left="0" w:firstLine="0"/>
-        <w:rPr/>
-      </w:pPr>
-      <w:r>
-        <w:rPr>
-          <w:rtl w:val="0"/>
-        </w:rPr>
-      </w:r>
-    </w:p>
-    <w:p>
-      <w:pPr>
-        <w:ind w:left="0" w:firstLine="0"/>
-        <w:rPr/>
-      </w:pPr>
-      <w:r>
-        <w:rPr>
-          <w:rtl w:val="0"/>
-        </w:rPr>
-      </w:r>
-    </w:p>
-    <w:p>
-      <w:pPr>
-        <w:ind w:left="0" w:firstLine="0"/>
-        <w:rPr/>
-      </w:pPr>
-      <w:r>
-        <w:rPr>
-          <w:rtl w:val="0"/>
-        </w:rPr>
-      </w:r>
-    </w:p>
-    <w:p>
-      <w:pPr>
-        <w:ind w:left="0" w:firstLine="0"/>
-        <w:rPr/>
-      </w:pPr>
-      <w:r>
-        <w:rPr>
-          <w:rtl w:val="0"/>
-        </w:rPr>
-      </w:r>
-    </w:p>
-    <w:p>
-      <w:pPr>
-        <w:ind w:left="0" w:firstLine="0"/>
-        <w:rPr/>
-      </w:pPr>
-      <w:r>
-        <w:rPr>
-          <w:rtl w:val="0"/>
-        </w:rPr>
-      </w:r>
-    </w:p>
-    <w:p>
-      <w:pPr>
-        <w:ind w:left="0" w:firstLine="0"/>
-        <w:rPr/>
-      </w:pPr>
-      <w:r>
-        <w:rPr>
-          <w:rtl w:val="0"/>
-        </w:rPr>
-      </w:r>
-    </w:p>
-    <w:p>
-      <w:pPr>
-        <w:ind w:left="0" w:firstLine="0"/>
-        <w:rPr/>
-      </w:pPr>
-      <w:r>
-        <w:rPr>
-          <w:rtl w:val="0"/>
-        </w:rPr>
-      </w:r>
-    </w:p>
-    <w:p>
-      <w:pPr>
-        <w:ind w:left="0" w:firstLine="0"/>
-        <w:rPr/>
-      </w:pPr>
-      <w:r>
-        <w:rPr>
-          <w:rtl w:val="0"/>
-        </w:rPr>
-      </w:r>
-    </w:p>
-    <w:p>
-      <w:pPr>
-        <w:ind w:left="0" w:firstLine="0"/>
-        <w:rPr/>
-      </w:pPr>
-      <w:r>
-        <w:rPr>
-          <w:rtl w:val="0"/>
-        </w:rPr>
-      </w:r>
-    </w:p>
-    <w:p>
-      <w:pPr>
-        <w:ind w:left="0" w:firstLine="0"/>
-        <w:rPr/>
-      </w:pPr>
-      <w:r>
-        <w:rPr>
-          <w:rtl w:val="0"/>
-        </w:rPr>
-      </w:r>
-    </w:p>
-    <w:p>
-      <w:pPr>
-        <w:ind w:left="0" w:firstLine="0"/>
-        <w:rPr/>
-      </w:pPr>
-      <w:r>
-        <w:rPr>
-          <w:rtl w:val="0"/>
-        </w:rPr>
-      </w:r>
-    </w:p>
-    <w:p>
-      <w:pPr>
-        <w:ind w:left="0" w:firstLine="0"/>
-        <w:rPr/>
-      </w:pPr>
-      <w:r>
-        <w:rPr>
-          <w:rtl w:val="0"/>
-        </w:rPr>
-      </w:r>
-    </w:p>
-    <w:p>
-      <w:pPr>
-        <w:ind w:left="0" w:firstLine="0"/>
-        <w:rPr/>
-      </w:pPr>
-      <w:r>
-        <w:rPr>
-          <w:rtl w:val="0"/>
-        </w:rPr>
-      </w:r>
-    </w:p>
-    <w:p>
-      <w:pPr>
-        <w:ind w:left="0" w:firstLine="0"/>
-        <w:rPr/>
-      </w:pPr>
-      <w:r>
-        <w:rPr>
-          <w:rtl w:val="0"/>
-        </w:rPr>
-      </w:r>
-    </w:p>
-    <w:p>
-      <w:pPr>
-        <w:ind w:left="0" w:firstLine="0"/>
-        <w:rPr/>
-      </w:pPr>
-      <w:r>
-        <w:rPr>
-          <w:rtl w:val="0"/>
-        </w:rPr>
-      </w:r>
-    </w:p>
-    <w:p>
-      <w:pPr>
-        <w:ind w:left="0" w:firstLine="0"/>
-        <w:rPr/>
-      </w:pPr>
-      <w:r>
-        <w:rPr>
-          <w:rtl w:val="0"/>
-        </w:rPr>
-      </w:r>
-    </w:p>
-    <w:p>
-      <w:pPr>
-        <w:ind w:left="0" w:firstLine="0"/>
-        <w:rPr/>
-      </w:pPr>
-      <w:r>
-        <w:rPr>
-          <w:rtl w:val="0"/>
-        </w:rPr>
-      </w:r>
-    </w:p>
-    <w:p>
-      <w:pPr>
-        <w:ind w:left="0" w:firstLine="0"/>
-        <w:rPr/>
-      </w:pPr>
-      <w:r>
-        <w:rPr>
-          <w:rtl w:val="0"/>
-        </w:rPr>
-      </w:r>
-    </w:p>
-    <w:p>
-      <w:pPr>
-        <w:ind w:left="0" w:firstLine="0"/>
-        <w:rPr/>
-      </w:pPr>
-      <w:r>
-        <w:rPr>
-          <w:rtl w:val="0"/>
-        </w:rPr>
-      </w:r>
-    </w:p>
-    <w:p>
-      <w:pPr>
-        <w:ind w:left="0" w:firstLine="0"/>
-        <w:rPr/>
-      </w:pPr>
-      <w:r>
-        <w:rPr>
-          <w:rtl w:val="0"/>
-        </w:rPr>
-      </w:r>
-    </w:p>
-    <w:p>
-      <w:pPr>
-        <w:ind w:left="0" w:firstLine="0"/>
-        <w:rPr/>
-      </w:pPr>
-      <w:r>
-        <w:rPr>
-          <w:rtl w:val="0"/>
-        </w:rPr>
-      </w:r>
-    </w:p>
-    <w:p>
-      <w:pPr>
-        <w:ind w:left="0" w:firstLine="0"/>
-        <w:rPr/>
-      </w:pPr>
-      <w:r>
-        <w:rPr>
-          <w:rtl w:val="0"/>
-        </w:rPr>
-      </w:r>
-    </w:p>
-    <w:p>
-      <w:pPr>
-        <w:ind w:left="0" w:firstLine="0"/>
-        <w:rPr/>
-      </w:pPr>
-      <w:r>
-        <w:rPr>
-          <w:rtl w:val="0"/>
-        </w:rPr>
-      </w:r>
-    </w:p>
-    <w:p>
-      <w:pPr>
-        <w:ind w:left="0" w:firstLine="0"/>
-        <w:rPr/>
-      </w:pPr>
-      <w:r>
-        <w:rPr>
-          <w:rtl w:val="0"/>
-        </w:rPr>
-      </w:r>
-    </w:p>
-    <w:p>
-      <w:pPr>
-        <w:ind w:left="0" w:firstLine="0"/>
-        <w:rPr/>
-      </w:pPr>
-      <w:r>
-        <w:rPr>
-          <w:rtl w:val="0"/>
-        </w:rPr>
-      </w:r>
-    </w:p>
-    <w:p>
-      <w:pPr>
-        <w:ind w:left="0" w:firstLine="0"/>
-        <w:rPr/>
-      </w:pPr>
-      <w:r>
-        <w:rPr>
-          <w:rtl w:val="0"/>
-        </w:rPr>
-      </w:r>
-    </w:p>
-    <w:p>
-      <w:pPr>
-        <w:ind w:left="0" w:firstLine="0"/>
-        <w:rPr/>
-      </w:pPr>
-      <w:r>
-        <w:rPr>
-          <w:rtl w:val="0"/>
-        </w:rPr>
-      </w:r>
-    </w:p>
-    <w:p>
-      <w:pPr>
-        <w:ind w:left="0" w:firstLine="0"/>
-        <w:rPr/>
-      </w:pPr>
-      <w:r>
-        <w:rPr>
-          <w:rtl w:val="0"/>
-        </w:rPr>
-      </w:r>
-    </w:p>
-    <w:p>
-      <w:pPr>
-        <w:ind w:left="0" w:firstLine="0"/>
-        <w:rPr/>
-      </w:pPr>
-      <w:r>
-        <w:rPr>
-          <w:rtl w:val="0"/>
-        </w:rPr>
-      </w:r>
-    </w:p>
-    <w:p>
-      <w:pPr>
-        <w:ind w:left="0" w:firstLine="0"/>
-        <w:rPr/>
-      </w:pPr>
-      <w:r>
-        <w:rPr>
-          <w:rtl w:val="0"/>
-        </w:rPr>
-      </w:r>
-    </w:p>
-    <w:p>
-      <w:pPr>
-        <w:ind w:left="0" w:firstLine="0"/>
-        <w:rPr/>
-      </w:pPr>
-      <w:r>
-        <w:rPr>
-          <w:rtl w:val="0"/>
-        </w:rPr>
-      </w:r>
-    </w:p>
-    <w:p>
-      <w:pPr>
-        <w:ind w:left="0" w:firstLine="0"/>
-        <w:rPr/>
-      </w:pPr>
-      <w:r>
-        <w:rPr>
-          <w:rtl w:val="0"/>
-        </w:rPr>
-      </w:r>
-    </w:p>
-    <w:p>
-      <w:pPr>
-        <w:ind w:left="0" w:firstLine="0"/>
-        <w:rPr/>
-      </w:pPr>
-      <w:r>
-        <w:rPr>
-          <w:rtl w:val="0"/>
-        </w:rPr>
-      </w:r>
-    </w:p>
-    <w:p>
-      <w:pPr>
-        <w:ind w:left="0" w:firstLine="0"/>
-        <w:rPr/>
-      </w:pPr>
-      <w:r>
-        <w:rPr>
-          <w:rtl w:val="0"/>
-        </w:rPr>
-      </w:r>
-    </w:p>
-    <w:p>
-      <w:pPr>
-        <w:ind w:left="0" w:firstLine="0"/>
-        <w:rPr/>
-      </w:pPr>
-      <w:r>
-        <w:rPr>
-          <w:rtl w:val="0"/>
-        </w:rPr>
-      </w:r>
-    </w:p>
-    <w:p>
-      <w:pPr>
-        <w:ind w:left="0" w:firstLine="0"/>
-        <w:rPr/>
-      </w:pPr>
-      <w:r>
-        <w:rPr>
-          <w:rtl w:val="0"/>
-        </w:rPr>
-      </w:r>
-    </w:p>
-    <w:p>
-      <w:pPr>
-        <w:ind w:left="0" w:firstLine="0"/>
-        <w:rPr/>
-      </w:pPr>
-      <w:r>
-        <w:rPr>
-          <w:rtl w:val="0"/>
-        </w:rPr>
-      </w:r>
-    </w:p>
-    <w:p>
-      <w:pPr>
-        <w:ind w:left="0" w:firstLine="0"/>
-        <w:rPr/>
-      </w:pPr>
-      <w:r>
-        <w:rPr>
-          <w:rtl w:val="0"/>
-        </w:rPr>
-      </w:r>
-    </w:p>
-    <w:p>
-      <w:pPr>
-        <w:ind w:left="0" w:firstLine="0"/>
-        <w:rPr/>
-      </w:pPr>
-      <w:r>
-        <w:rPr>
-          <w:rtl w:val="0"/>
-        </w:rPr>
-      </w:r>
-    </w:p>
-    <w:p>
-      <w:pPr>
-        <w:ind w:left="0" w:firstLine="0"/>
-        <w:rPr/>
-      </w:pPr>
-      <w:r>
-        <w:rPr>
-          <w:rtl w:val="0"/>
-        </w:rPr>
-      </w:r>
-    </w:p>
-    <w:p>
-      <w:pPr>
-        <w:ind w:left="0" w:firstLine="0"/>
-        <w:rPr/>
-      </w:pPr>
-      <w:r>
-        <w:rPr>
-          <w:rtl w:val="0"/>
-        </w:rPr>
-      </w:r>
-    </w:p>
-    <w:p>
-      <w:pPr>
-        <w:ind w:left="0" w:firstLine="0"/>
-        <w:rPr/>
-      </w:pPr>
-      <w:r>
-        <w:rPr>
-          <w:rtl w:val="0"/>
-        </w:rPr>
-      </w:r>
-    </w:p>
-    <w:p>
-      <w:pPr>
-        <w:ind w:left="0" w:firstLine="0"/>
-        <w:rPr/>
-      </w:pPr>
-      <w:r>
-        <w:rPr>
-          <w:rtl w:val="0"/>
-        </w:rPr>
-      </w:r>
-    </w:p>
-    <w:p>
-      <w:pPr>
-        <w:ind w:left="0" w:firstLine="0"/>
-        <w:rPr/>
-      </w:pPr>
-      <w:r>
-        <w:rPr>
-          <w:rtl w:val="0"/>
-        </w:rPr>
-      </w:r>
-    </w:p>
-    <w:p>
-      <w:pPr>
-        <w:ind w:left="0" w:firstLine="0"/>
-        <w:rPr/>
-      </w:pPr>
-      <w:r>
-        <w:rPr>
-          <w:rtl w:val="0"/>
-        </w:rPr>
-      </w:r>
-    </w:p>
-    <w:p>
-      <w:pPr>
-        <w:ind w:left="0" w:firstLine="0"/>
-        <w:rPr/>
-      </w:pPr>
-      <w:r>
-        <w:rPr>
-          <w:rtl w:val="0"/>
-        </w:rPr>
-      </w:r>
-    </w:p>
-    <w:p>
-      <w:pPr>
-        <w:ind w:left="0" w:firstLine="0"/>
-        <w:rPr/>
-      </w:pPr>
-      <w:r>
-        <w:rPr>
-          <w:rtl w:val="0"/>
-        </w:rPr>
-      </w:r>
-    </w:p>
-    <w:p>
-      <w:pPr>
-        <w:ind w:left="0" w:firstLine="0"/>
-        <w:rPr/>
-      </w:pPr>
-      <w:r>
-        <w:rPr>
-          <w:rtl w:val="0"/>
-        </w:rPr>
-      </w:r>
-    </w:p>
-    <w:p>
-      <w:pPr>
-        <w:ind w:left="0" w:firstLine="0"/>
-        <w:rPr/>
-      </w:pPr>
-      <w:r>
-        <w:rPr>
-          <w:rtl w:val="0"/>
-        </w:rPr>
-      </w:r>
-    </w:p>
-    <w:p>
-      <w:pPr>
-        <w:ind w:left="0" w:firstLine="0"/>
-        <w:rPr/>
-      </w:pPr>
-      <w:r>
-        <w:rPr>
-          <w:rtl w:val="0"/>
-        </w:rPr>
-      </w:r>
-    </w:p>
-    <w:p>
-      <w:pPr>
-        <w:ind w:left="0" w:firstLine="0"/>
-        <w:rPr/>
-      </w:pPr>
-      <w:r>
-        <w:rPr>
-          <w:rtl w:val="0"/>
-        </w:rPr>
-      </w:r>
-    </w:p>
-    <w:p>
-      <w:pPr>
-        <w:ind w:left="0" w:firstLine="0"/>
-        <w:rPr/>
-      </w:pPr>
-      <w:r>
-        <w:rPr>
-          <w:rtl w:val="0"/>
-        </w:rPr>
-      </w:r>
-    </w:p>
-    <w:p>
-      <w:pPr>
-        <w:ind w:left="0" w:firstLine="0"/>
-        <w:rPr/>
-      </w:pPr>
-      <w:r>
-        <w:rPr>
-          <w:rtl w:val="0"/>
-        </w:rPr>
-      </w:r>
-    </w:p>
-    <w:p>
-      <w:pPr>
-        <w:ind w:left="0" w:firstLine="0"/>
-        <w:rPr/>
-      </w:pPr>
-      <w:r>
-        <w:rPr>
-          <w:rtl w:val="0"/>
-        </w:rPr>
-      </w:r>
-    </w:p>
-    <w:p>
-      <w:pPr>
-        <w:ind w:left="0" w:firstLine="0"/>
-        <w:rPr/>
-      </w:pPr>
-      <w:r>
-        <w:rPr>
-          <w:rtl w:val="0"/>
-        </w:rPr>
-      </w:r>
-    </w:p>
-    <w:p>
-      <w:pPr>
-        <w:ind w:left="0" w:firstLine="0"/>
-        <w:rPr/>
-      </w:pPr>
-      <w:r>
-        <w:rPr>
-          <w:rtl w:val="0"/>
-        </w:rPr>
-      </w:r>
-    </w:p>
-    <w:p>
-      <w:pPr>
-        <w:ind w:left="0" w:firstLine="0"/>
-        <w:rPr/>
-      </w:pPr>
-      <w:r>
-        <w:rPr>
-          <w:rtl w:val="0"/>
-        </w:rPr>
-      </w:r>
-    </w:p>
-    <w:p>
-      <w:pPr>
-        <w:ind w:left="0" w:firstLine="0"/>
-        <w:rPr/>
-      </w:pPr>
-      <w:r>
-        <w:rPr>
-          <w:rtl w:val="0"/>
-        </w:rPr>
-      </w:r>
-    </w:p>
-    <w:p>
-      <w:pPr>
-        <w:ind w:left="0" w:firstLine="0"/>
-        <w:rPr/>
-      </w:pPr>
-      <w:r>
-        <w:rPr>
-          <w:rtl w:val="0"/>
-        </w:rPr>
-      </w:r>
-    </w:p>
-    <w:p>
-      <w:pPr>
-        <w:ind w:left="0" w:firstLine="0"/>
-        <w:rPr/>
-      </w:pPr>
-      <w:r>
-        <w:rPr>
-          <w:rtl w:val="0"/>
-        </w:rPr>
-      </w:r>
-    </w:p>
-    <w:p>
-      <w:pPr>
-        <w:ind w:left="0" w:firstLine="0"/>
-        <w:rPr/>
-      </w:pPr>
-      <w:r>
-        <w:rPr>
-          <w:rtl w:val="0"/>
-        </w:rPr>
-      </w:r>
-    </w:p>
-    <w:p>
-      <w:pPr>
-        <w:ind w:left="0" w:firstLine="0"/>
-        <w:rPr/>
-      </w:pPr>
-      <w:r>
-        <w:rPr>
-          <w:rtl w:val="0"/>
-        </w:rPr>
-      </w:r>
-    </w:p>
-    <w:p>
-      <w:pPr>
-        <w:ind w:left="0" w:firstLine="0"/>
-        <w:rPr/>
-      </w:pPr>
-      <w:r>
-        <w:rPr>
-          <w:rtl w:val="0"/>
-        </w:rPr>
-      </w:r>
-    </w:p>
-    <w:p>
-      <w:pPr>
-        <w:ind w:left="0" w:firstLine="0"/>
-        <w:rPr/>
-      </w:pPr>
-      <w:r>
-        <w:rPr>
-          <w:rtl w:val="0"/>
-        </w:rPr>
-      </w:r>
-    </w:p>
-    <w:p>
-      <w:pPr>
-        <w:ind w:left="0" w:firstLine="0"/>
-        <w:rPr/>
-      </w:pPr>
-      <w:r>
-        <w:rPr>
-          <w:rtl w:val="0"/>
-        </w:rPr>
-      </w:r>
-    </w:p>
-    <w:p>
-      <w:pPr>
-        <w:ind w:left="0" w:firstLine="0"/>
-        <w:rPr/>
-      </w:pPr>
-      <w:r>
-        <w:rPr>
-          <w:rtl w:val="0"/>
-        </w:rPr>
-      </w:r>
-    </w:p>
-    <w:p>
-      <w:pPr>
-        <w:ind w:left="0" w:firstLine="0"/>
-        <w:rPr/>
-      </w:pPr>
-      <w:r>
-        <w:rPr>
-          <w:rtl w:val="0"/>
-        </w:rPr>
-      </w:r>
-    </w:p>
-    <w:p>
-      <w:pPr>
-        <w:ind w:left="0" w:firstLine="0"/>
-        <w:rPr/>
-      </w:pPr>
-      <w:r>
-        <w:rPr>
-          <w:rtl w:val="0"/>
-        </w:rPr>
-      </w:r>
-    </w:p>
-    <w:p>
-      <w:pPr>
-        <w:ind w:left="0" w:firstLine="0"/>
-        <w:rPr/>
-      </w:pPr>
+      <w:hyperlink r:id="rId18">
+        <w:r>
+          <w:rPr>
+            <w:color w:val="1155cc"/>
+            <w:u w:val="single"/>
+            <w:rtl w:val="0"/>
+          </w:rPr>
+          <w:t xml:space="preserve">https://itddaa.com/portfolio/</w:t>
+        </w:r>
+      </w:hyperlink>
       <w:r>
         <w:rPr>
           <w:rtl w:val="0"/>
@@ -8120,18 +5269,18 @@
         <w:rPr/>
         <w:drawing>
           <wp:inline distB="114300" distT="114300" distL="114300" distR="114300">
-            <wp:extent cx="4762500" cy="4762500"/>
+            <wp:extent cx="223838" cy="223838"/>
             <wp:effectExtent b="0" l="0" r="0" t="0"/>
-            <wp:docPr id="10" name="image8.png"/>
+            <wp:docPr id="10" name="image7.png"/>
             <a:graphic>
               <a:graphicData uri="http://schemas.openxmlformats.org/drawingml/2006/picture">
                 <pic:pic>
                   <pic:nvPicPr>
-                    <pic:cNvPr id="0" name="image8.png"/>
+                    <pic:cNvPr id="0" name="image7.png"/>
                     <pic:cNvPicPr preferRelativeResize="0"/>
                   </pic:nvPicPr>
                   <pic:blipFill>
-                    <a:blip r:embed="rId17"/>
+                    <a:blip r:embed="rId19"/>
                     <a:srcRect b="0" l="0" r="0" t="0"/>
                     <a:stretch>
                       <a:fillRect/>
@@ -8140,7 +5289,7 @@
                   <pic:spPr>
                     <a:xfrm>
                       <a:off x="0" y="0"/>
-                      <a:ext cx="4762500" cy="4762500"/>
+                      <a:ext cx="223838" cy="223838"/>
                     </a:xfrm>
                     <a:prstGeom prst="rect"/>
                     <a:ln/>
@@ -9049,6 +6198,226 @@
     </w:lvl>
   </w:abstractNum>
   <w:abstractNum w:abstractNumId="9">
+    <w:lvl w:ilvl="0">
+      <w:start w:val="1"/>
+      <w:numFmt w:val="decimal"/>
+      <w:lvlText w:val="%1."/>
+      <w:lvlJc w:val="left"/>
+      <w:pPr>
+        <w:ind w:left="720" w:hanging="360"/>
+      </w:pPr>
+      <w:rPr>
+        <w:u w:val="none"/>
+      </w:rPr>
+    </w:lvl>
+    <w:lvl w:ilvl="1">
+      <w:start w:val="1"/>
+      <w:numFmt w:val="lowerLetter"/>
+      <w:lvlText w:val="%2."/>
+      <w:lvlJc w:val="left"/>
+      <w:pPr>
+        <w:ind w:left="1440" w:hanging="360"/>
+      </w:pPr>
+      <w:rPr>
+        <w:u w:val="none"/>
+      </w:rPr>
+    </w:lvl>
+    <w:lvl w:ilvl="2">
+      <w:start w:val="1"/>
+      <w:numFmt w:val="lowerRoman"/>
+      <w:lvlText w:val="%3."/>
+      <w:lvlJc w:val="right"/>
+      <w:pPr>
+        <w:ind w:left="2160" w:hanging="360"/>
+      </w:pPr>
+      <w:rPr>
+        <w:u w:val="none"/>
+      </w:rPr>
+    </w:lvl>
+    <w:lvl w:ilvl="3">
+      <w:start w:val="1"/>
+      <w:numFmt w:val="decimal"/>
+      <w:lvlText w:val="%4."/>
+      <w:lvlJc w:val="left"/>
+      <w:pPr>
+        <w:ind w:left="2880" w:hanging="360"/>
+      </w:pPr>
+      <w:rPr>
+        <w:u w:val="none"/>
+      </w:rPr>
+    </w:lvl>
+    <w:lvl w:ilvl="4">
+      <w:start w:val="1"/>
+      <w:numFmt w:val="lowerLetter"/>
+      <w:lvlText w:val="%5."/>
+      <w:lvlJc w:val="left"/>
+      <w:pPr>
+        <w:ind w:left="3600" w:hanging="360"/>
+      </w:pPr>
+      <w:rPr>
+        <w:u w:val="none"/>
+      </w:rPr>
+    </w:lvl>
+    <w:lvl w:ilvl="5">
+      <w:start w:val="1"/>
+      <w:numFmt w:val="lowerRoman"/>
+      <w:lvlText w:val="%6."/>
+      <w:lvlJc w:val="right"/>
+      <w:pPr>
+        <w:ind w:left="4320" w:hanging="360"/>
+      </w:pPr>
+      <w:rPr>
+        <w:u w:val="none"/>
+      </w:rPr>
+    </w:lvl>
+    <w:lvl w:ilvl="6">
+      <w:start w:val="1"/>
+      <w:numFmt w:val="decimal"/>
+      <w:lvlText w:val="%7."/>
+      <w:lvlJc w:val="left"/>
+      <w:pPr>
+        <w:ind w:left="5040" w:hanging="360"/>
+      </w:pPr>
+      <w:rPr>
+        <w:u w:val="none"/>
+      </w:rPr>
+    </w:lvl>
+    <w:lvl w:ilvl="7">
+      <w:start w:val="1"/>
+      <w:numFmt w:val="lowerLetter"/>
+      <w:lvlText w:val="%8."/>
+      <w:lvlJc w:val="left"/>
+      <w:pPr>
+        <w:ind w:left="5760" w:hanging="360"/>
+      </w:pPr>
+      <w:rPr>
+        <w:u w:val="none"/>
+      </w:rPr>
+    </w:lvl>
+    <w:lvl w:ilvl="8">
+      <w:start w:val="1"/>
+      <w:numFmt w:val="lowerRoman"/>
+      <w:lvlText w:val="%9."/>
+      <w:lvlJc w:val="right"/>
+      <w:pPr>
+        <w:ind w:left="6480" w:hanging="360"/>
+      </w:pPr>
+      <w:rPr>
+        <w:u w:val="none"/>
+      </w:rPr>
+    </w:lvl>
+  </w:abstractNum>
+  <w:abstractNum w:abstractNumId="10">
+    <w:lvl w:ilvl="0">
+      <w:start w:val="1"/>
+      <w:numFmt w:val="decimal"/>
+      <w:lvlText w:val="%1."/>
+      <w:lvlJc w:val="left"/>
+      <w:pPr>
+        <w:ind w:left="720" w:hanging="360"/>
+      </w:pPr>
+      <w:rPr>
+        <w:u w:val="none"/>
+      </w:rPr>
+    </w:lvl>
+    <w:lvl w:ilvl="1">
+      <w:start w:val="1"/>
+      <w:numFmt w:val="lowerLetter"/>
+      <w:lvlText w:val="%2."/>
+      <w:lvlJc w:val="left"/>
+      <w:pPr>
+        <w:ind w:left="1440" w:hanging="360"/>
+      </w:pPr>
+      <w:rPr>
+        <w:u w:val="none"/>
+      </w:rPr>
+    </w:lvl>
+    <w:lvl w:ilvl="2">
+      <w:start w:val="1"/>
+      <w:numFmt w:val="lowerRoman"/>
+      <w:lvlText w:val="%3."/>
+      <w:lvlJc w:val="right"/>
+      <w:pPr>
+        <w:ind w:left="2160" w:hanging="360"/>
+      </w:pPr>
+      <w:rPr>
+        <w:u w:val="none"/>
+      </w:rPr>
+    </w:lvl>
+    <w:lvl w:ilvl="3">
+      <w:start w:val="1"/>
+      <w:numFmt w:val="decimal"/>
+      <w:lvlText w:val="%4."/>
+      <w:lvlJc w:val="left"/>
+      <w:pPr>
+        <w:ind w:left="2880" w:hanging="360"/>
+      </w:pPr>
+      <w:rPr>
+        <w:u w:val="none"/>
+      </w:rPr>
+    </w:lvl>
+    <w:lvl w:ilvl="4">
+      <w:start w:val="1"/>
+      <w:numFmt w:val="lowerLetter"/>
+      <w:lvlText w:val="%5."/>
+      <w:lvlJc w:val="left"/>
+      <w:pPr>
+        <w:ind w:left="3600" w:hanging="360"/>
+      </w:pPr>
+      <w:rPr>
+        <w:u w:val="none"/>
+      </w:rPr>
+    </w:lvl>
+    <w:lvl w:ilvl="5">
+      <w:start w:val="1"/>
+      <w:numFmt w:val="lowerRoman"/>
+      <w:lvlText w:val="%6."/>
+      <w:lvlJc w:val="right"/>
+      <w:pPr>
+        <w:ind w:left="4320" w:hanging="360"/>
+      </w:pPr>
+      <w:rPr>
+        <w:u w:val="none"/>
+      </w:rPr>
+    </w:lvl>
+    <w:lvl w:ilvl="6">
+      <w:start w:val="1"/>
+      <w:numFmt w:val="decimal"/>
+      <w:lvlText w:val="%7."/>
+      <w:lvlJc w:val="left"/>
+      <w:pPr>
+        <w:ind w:left="5040" w:hanging="360"/>
+      </w:pPr>
+      <w:rPr>
+        <w:u w:val="none"/>
+      </w:rPr>
+    </w:lvl>
+    <w:lvl w:ilvl="7">
+      <w:start w:val="1"/>
+      <w:numFmt w:val="lowerLetter"/>
+      <w:lvlText w:val="%8."/>
+      <w:lvlJc w:val="left"/>
+      <w:pPr>
+        <w:ind w:left="5760" w:hanging="360"/>
+      </w:pPr>
+      <w:rPr>
+        <w:u w:val="none"/>
+      </w:rPr>
+    </w:lvl>
+    <w:lvl w:ilvl="8">
+      <w:start w:val="1"/>
+      <w:numFmt w:val="lowerRoman"/>
+      <w:lvlText w:val="%9."/>
+      <w:lvlJc w:val="right"/>
+      <w:pPr>
+        <w:ind w:left="6480" w:hanging="360"/>
+      </w:pPr>
+      <w:rPr>
+        <w:u w:val="none"/>
+      </w:rPr>
+    </w:lvl>
+  </w:abstractNum>
+  <w:abstractNum w:abstractNumId="11">
     <w:lvl w:ilvl="0">
       <w:start w:val="1"/>
       <w:numFmt w:val="decimal"/>
@@ -9184,6 +6553,12 @@
   </w:num>
   <w:num w:numId="9">
     <w:abstractNumId w:val="9"/>
+  </w:num>
+  <w:num w:numId="10">
+    <w:abstractNumId w:val="10"/>
+  </w:num>
+  <w:num w:numId="11">
+    <w:abstractNumId w:val="11"/>
   </w:num>
 </w:numbering>
 </file>

</xml_diff>

<commit_message>
0620 (user, docs udt) 이가원
</commit_message>
<xml_diff>
--- a/docs/회의록.docx
+++ b/docs/회의록.docx
@@ -429,7 +429,7 @@
       <w:pPr>
         <w:numPr>
           <w:ilvl w:val="0"/>
-          <w:numId w:val="6"/>
+          <w:numId w:val="7"/>
         </w:numPr>
         <w:ind w:left="720" w:hanging="360"/>
         <w:rPr>
@@ -448,7 +448,7 @@
       <w:pPr>
         <w:numPr>
           <w:ilvl w:val="0"/>
-          <w:numId w:val="6"/>
+          <w:numId w:val="7"/>
         </w:numPr>
         <w:ind w:left="720" w:hanging="360"/>
         <w:rPr>
@@ -467,7 +467,7 @@
       <w:pPr>
         <w:numPr>
           <w:ilvl w:val="0"/>
-          <w:numId w:val="6"/>
+          <w:numId w:val="7"/>
         </w:numPr>
         <w:ind w:left="720" w:hanging="360"/>
         <w:rPr>
@@ -486,7 +486,7 @@
       <w:pPr>
         <w:numPr>
           <w:ilvl w:val="0"/>
-          <w:numId w:val="6"/>
+          <w:numId w:val="7"/>
         </w:numPr>
         <w:ind w:left="720" w:hanging="360"/>
         <w:rPr>
@@ -595,12 +595,12 @@
           <wp:inline distB="114300" distT="114300" distL="114300" distR="114300">
             <wp:extent cx="5731200" cy="4457700"/>
             <wp:effectExtent b="0" l="0" r="0" t="0"/>
-            <wp:docPr id="9" name="image8.png"/>
+            <wp:docPr id="9" name="image9.png"/>
             <a:graphic>
               <a:graphicData uri="http://schemas.openxmlformats.org/drawingml/2006/picture">
                 <pic:pic>
                   <pic:nvPicPr>
-                    <pic:cNvPr id="0" name="image8.png"/>
+                    <pic:cNvPr id="0" name="image9.png"/>
                     <pic:cNvPicPr preferRelativeResize="0"/>
                   </pic:nvPicPr>
                   <pic:blipFill>
@@ -1035,12 +1035,12 @@
           <wp:inline distB="114300" distT="114300" distL="114300" distR="114300">
             <wp:extent cx="5400248" cy="8596313"/>
             <wp:effectExtent b="0" l="0" r="0" t="0"/>
-            <wp:docPr id="3" name="image9.png"/>
+            <wp:docPr id="3" name="image8.png"/>
             <a:graphic>
               <a:graphicData uri="http://schemas.openxmlformats.org/drawingml/2006/picture">
                 <pic:pic>
                   <pic:nvPicPr>
-                    <pic:cNvPr id="0" name="image9.png"/>
+                    <pic:cNvPr id="0" name="image8.png"/>
                     <pic:cNvPicPr preferRelativeResize="0"/>
                   </pic:nvPicPr>
                   <pic:blipFill>
@@ -1449,7 +1449,7 @@
       <w:pPr>
         <w:numPr>
           <w:ilvl w:val="0"/>
-          <w:numId w:val="8"/>
+          <w:numId w:val="9"/>
         </w:numPr>
         <w:ind w:left="720" w:hanging="360"/>
       </w:pPr>
@@ -1465,7 +1465,7 @@
       <w:pPr>
         <w:numPr>
           <w:ilvl w:val="0"/>
-          <w:numId w:val="8"/>
+          <w:numId w:val="9"/>
         </w:numPr>
         <w:ind w:left="720" w:hanging="360"/>
       </w:pPr>
@@ -1696,12 +1696,12 @@
           <wp:inline distB="114300" distT="114300" distL="114300" distR="114300">
             <wp:extent cx="5731200" cy="4330700"/>
             <wp:effectExtent b="0" l="0" r="0" t="0"/>
-            <wp:docPr id="1" name="image3.png"/>
+            <wp:docPr id="1" name="image7.png"/>
             <a:graphic>
               <a:graphicData uri="http://schemas.openxmlformats.org/drawingml/2006/picture">
                 <pic:pic>
                   <pic:nvPicPr>
-                    <pic:cNvPr id="0" name="image3.png"/>
+                    <pic:cNvPr id="0" name="image7.png"/>
                     <pic:cNvPicPr preferRelativeResize="0"/>
                   </pic:nvPicPr>
                   <pic:blipFill>
@@ -1810,7 +1810,7 @@
       <w:pPr>
         <w:numPr>
           <w:ilvl w:val="0"/>
-          <w:numId w:val="9"/>
+          <w:numId w:val="10"/>
         </w:numPr>
         <w:ind w:left="720" w:hanging="360"/>
       </w:pPr>
@@ -1826,7 +1826,7 @@
       <w:pPr>
         <w:numPr>
           <w:ilvl w:val="0"/>
-          <w:numId w:val="9"/>
+          <w:numId w:val="10"/>
         </w:numPr>
         <w:ind w:left="720" w:hanging="360"/>
         <w:rPr>
@@ -1845,7 +1845,7 @@
       <w:pPr>
         <w:numPr>
           <w:ilvl w:val="0"/>
-          <w:numId w:val="9"/>
+          <w:numId w:val="10"/>
         </w:numPr>
         <w:ind w:left="720" w:hanging="360"/>
         <w:rPr>
@@ -1864,7 +1864,7 @@
       <w:pPr>
         <w:numPr>
           <w:ilvl w:val="0"/>
-          <w:numId w:val="9"/>
+          <w:numId w:val="10"/>
         </w:numPr>
         <w:ind w:left="720" w:hanging="360"/>
         <w:rPr>
@@ -2232,12 +2232,12 @@
           <wp:inline distB="114300" distT="114300" distL="114300" distR="114300">
             <wp:extent cx="5205413" cy="2550825"/>
             <wp:effectExtent b="0" l="0" r="0" t="0"/>
-            <wp:docPr id="4" name="image6.png"/>
+            <wp:docPr id="4" name="image5.png"/>
             <a:graphic>
               <a:graphicData uri="http://schemas.openxmlformats.org/drawingml/2006/picture">
                 <pic:pic>
                   <pic:nvPicPr>
-                    <pic:cNvPr id="0" name="image6.png"/>
+                    <pic:cNvPr id="0" name="image5.png"/>
                     <pic:cNvPicPr preferRelativeResize="0"/>
                   </pic:nvPicPr>
                   <pic:blipFill>
@@ -2277,12 +2277,12 @@
           <wp:inline distB="114300" distT="114300" distL="114300" distR="114300">
             <wp:extent cx="5731200" cy="7277100"/>
             <wp:effectExtent b="0" l="0" r="0" t="0"/>
-            <wp:docPr id="8" name="image5.png"/>
+            <wp:docPr id="8" name="image3.png"/>
             <a:graphic>
               <a:graphicData uri="http://schemas.openxmlformats.org/drawingml/2006/picture">
                 <pic:pic>
                   <pic:nvPicPr>
-                    <pic:cNvPr id="0" name="image5.png"/>
+                    <pic:cNvPr id="0" name="image3.png"/>
                     <pic:cNvPicPr preferRelativeResize="0"/>
                   </pic:nvPicPr>
                   <pic:blipFill>
@@ -2437,7 +2437,7 @@
       <w:pPr>
         <w:numPr>
           <w:ilvl w:val="0"/>
-          <w:numId w:val="11"/>
+          <w:numId w:val="12"/>
         </w:numPr>
         <w:ind w:left="720" w:hanging="360"/>
         <w:rPr>
@@ -2456,7 +2456,7 @@
       <w:pPr>
         <w:numPr>
           <w:ilvl w:val="0"/>
-          <w:numId w:val="11"/>
+          <w:numId w:val="12"/>
         </w:numPr>
         <w:ind w:left="720" w:hanging="360"/>
         <w:rPr>
@@ -2475,7 +2475,7 @@
       <w:pPr>
         <w:numPr>
           <w:ilvl w:val="0"/>
-          <w:numId w:val="11"/>
+          <w:numId w:val="12"/>
         </w:numPr>
         <w:ind w:left="720" w:hanging="360"/>
         <w:rPr>
@@ -4286,7 +4286,7 @@
       <w:pPr>
         <w:numPr>
           <w:ilvl w:val="0"/>
-          <w:numId w:val="10"/>
+          <w:numId w:val="11"/>
         </w:numPr>
         <w:ind w:left="720" w:hanging="360"/>
         <w:rPr>
@@ -4728,7 +4728,7 @@
       <w:pPr>
         <w:numPr>
           <w:ilvl w:val="0"/>
-          <w:numId w:val="7"/>
+          <w:numId w:val="8"/>
         </w:numPr>
         <w:ind w:left="720" w:hanging="360"/>
         <w:rPr>
@@ -4881,6 +4881,186 @@
         <w:rPr>
           <w:rtl w:val="0"/>
         </w:rPr>
+      </w:r>
+    </w:p>
+    <w:p>
+      <w:pPr>
+        <w:rPr>
+          <w:b w:val="1"/>
+          <w:sz w:val="28"/>
+          <w:szCs w:val="28"/>
+        </w:rPr>
+      </w:pPr>
+      <w:r>
+        <w:rPr>
+          <w:rFonts w:ascii="Arial Unicode MS" w:cs="Arial Unicode MS" w:eastAsia="Arial Unicode MS" w:hAnsi="Arial Unicode MS"/>
+          <w:b w:val="1"/>
+          <w:sz w:val="28"/>
+          <w:szCs w:val="28"/>
+          <w:rtl w:val="0"/>
+        </w:rPr>
+        <w:t xml:space="preserve">23.06.20 회의록</w:t>
+      </w:r>
+    </w:p>
+    <w:p>
+      <w:pPr>
+        <w:rPr/>
+      </w:pPr>
+      <w:r>
+        <w:rPr>
+          <w:rtl w:val="0"/>
+        </w:rPr>
+      </w:r>
+    </w:p>
+    <w:p>
+      <w:pPr>
+        <w:rPr/>
+      </w:pPr>
+      <w:r>
+        <w:rPr>
+          <w:rFonts w:ascii="Arial Unicode MS" w:cs="Arial Unicode MS" w:eastAsia="Arial Unicode MS" w:hAnsi="Arial Unicode MS"/>
+          <w:rtl w:val="0"/>
+        </w:rPr>
+        <w:t xml:space="preserve">목표</w:t>
+      </w:r>
+    </w:p>
+    <w:p>
+      <w:pPr>
+        <w:numPr>
+          <w:ilvl w:val="0"/>
+          <w:numId w:val="6"/>
+        </w:numPr>
+        <w:ind w:left="720" w:hanging="360"/>
+        <w:rPr>
+          <w:u w:val="none"/>
+        </w:rPr>
+      </w:pPr>
+      <w:r>
+        <w:rPr>
+          <w:rFonts w:ascii="Arial Unicode MS" w:cs="Arial Unicode MS" w:eastAsia="Arial Unicode MS" w:hAnsi="Arial Unicode MS"/>
+          <w:rtl w:val="0"/>
+        </w:rPr>
+        <w:t xml:space="preserve">각자 맡은 페이지 개발</w:t>
+      </w:r>
+    </w:p>
+    <w:p>
+      <w:pPr>
+        <w:rPr/>
+      </w:pPr>
+      <w:r>
+        <w:rPr>
+          <w:rtl w:val="0"/>
+        </w:rPr>
+      </w:r>
+    </w:p>
+    <w:p>
+      <w:pPr>
+        <w:rPr/>
+      </w:pPr>
+      <w:r>
+        <w:rPr>
+          <w:rFonts w:ascii="Arial Unicode MS" w:cs="Arial Unicode MS" w:eastAsia="Arial Unicode MS" w:hAnsi="Arial Unicode MS"/>
+          <w:shd w:fill="fff2cc" w:val="clear"/>
+          <w:rtl w:val="0"/>
+        </w:rPr>
+        <w:t xml:space="preserve">이가원</w:t>
+      </w:r>
+      <w:r>
+        <w:rPr>
+          <w:rFonts w:ascii="Arial Unicode MS" w:cs="Arial Unicode MS" w:eastAsia="Arial Unicode MS" w:hAnsi="Arial Unicode MS"/>
+          <w:rtl w:val="0"/>
+        </w:rPr>
+        <w:t xml:space="preserve">: 회원가입페이지, 회원상세페이지, 회원수정페이지 작업 중</w:t>
+      </w:r>
+    </w:p>
+    <w:p>
+      <w:pPr>
+        <w:rPr/>
+      </w:pPr>
+      <w:r>
+        <w:rPr>
+          <w:rtl w:val="0"/>
+        </w:rPr>
+      </w:r>
+    </w:p>
+    <w:p>
+      <w:pPr>
+        <w:rPr/>
+      </w:pPr>
+      <w:r>
+        <w:rPr>
+          <w:rFonts w:ascii="Arial Unicode MS" w:cs="Arial Unicode MS" w:eastAsia="Arial Unicode MS" w:hAnsi="Arial Unicode MS"/>
+          <w:shd w:fill="fff2cc" w:val="clear"/>
+          <w:rtl w:val="0"/>
+        </w:rPr>
+        <w:t xml:space="preserve">김재성</w:t>
+      </w:r>
+      <w:r>
+        <w:rPr>
+          <w:rFonts w:ascii="Arial Unicode MS" w:cs="Arial Unicode MS" w:eastAsia="Arial Unicode MS" w:hAnsi="Arial Unicode MS"/>
+          <w:rtl w:val="0"/>
+        </w:rPr>
+        <w:t xml:space="preserve">: 공통페이지, 메인페이지, 검색결과페이지 작업중</w:t>
+      </w:r>
+    </w:p>
+    <w:p>
+      <w:pPr>
+        <w:rPr/>
+      </w:pPr>
+      <w:r>
+        <w:rPr>
+          <w:rtl w:val="0"/>
+        </w:rPr>
+      </w:r>
+    </w:p>
+    <w:p>
+      <w:pPr>
+        <w:rPr/>
+      </w:pPr>
+      <w:r>
+        <w:rPr>
+          <w:rFonts w:ascii="Arial Unicode MS" w:cs="Arial Unicode MS" w:eastAsia="Arial Unicode MS" w:hAnsi="Arial Unicode MS"/>
+          <w:shd w:fill="fff2cc" w:val="clear"/>
+          <w:rtl w:val="0"/>
+        </w:rPr>
+        <w:t xml:space="preserve">박진영</w:t>
+      </w:r>
+      <w:r>
+        <w:rPr>
+          <w:rFonts w:ascii="Arial Unicode MS" w:cs="Arial Unicode MS" w:eastAsia="Arial Unicode MS" w:hAnsi="Arial Unicode MS"/>
+          <w:rtl w:val="0"/>
+        </w:rPr>
+        <w:t xml:space="preserve">: 축제 상세페이지, 리스트페이지 작업 중</w:t>
+      </w:r>
+    </w:p>
+    <w:p>
+      <w:pPr>
+        <w:rPr/>
+      </w:pPr>
+      <w:r>
+        <w:rPr>
+          <w:rtl w:val="0"/>
+        </w:rPr>
+      </w:r>
+    </w:p>
+    <w:p>
+      <w:pPr>
+        <w:rPr/>
+      </w:pPr>
+      <w:r>
+        <w:rPr>
+          <w:rFonts w:ascii="Arial Unicode MS" w:cs="Arial Unicode MS" w:eastAsia="Arial Unicode MS" w:hAnsi="Arial Unicode MS"/>
+          <w:shd w:fill="fff2cc" w:val="clear"/>
+          <w:rtl w:val="0"/>
+        </w:rPr>
+        <w:t xml:space="preserve">신유진</w:t>
+      </w:r>
+      <w:r>
+        <w:rPr>
+          <w:rFonts w:ascii="Arial Unicode MS" w:cs="Arial Unicode MS" w:eastAsia="Arial Unicode MS" w:hAnsi="Arial Unicode MS"/>
+          <w:rtl w:val="0"/>
+        </w:rPr>
+        <w:t xml:space="preserve">: 자유게시판 리스트, 상세페이지, 글쓰기, 수정 페이지 작업 중</w:t>
       </w:r>
     </w:p>
     <w:p>
@@ -5271,12 +5451,12 @@
           <wp:inline distB="114300" distT="114300" distL="114300" distR="114300">
             <wp:extent cx="223838" cy="223838"/>
             <wp:effectExtent b="0" l="0" r="0" t="0"/>
-            <wp:docPr id="10" name="image7.png"/>
+            <wp:docPr id="10" name="image6.png"/>
             <a:graphic>
               <a:graphicData uri="http://schemas.openxmlformats.org/drawingml/2006/picture">
                 <pic:pic>
                   <pic:nvPicPr>
-                    <pic:cNvPr id="0" name="image7.png"/>
+                    <pic:cNvPr id="0" name="image6.png"/>
                     <pic:cNvPicPr preferRelativeResize="0"/>
                   </pic:nvPicPr>
                   <pic:blipFill>
@@ -6418,6 +6598,116 @@
     </w:lvl>
   </w:abstractNum>
   <w:abstractNum w:abstractNumId="11">
+    <w:lvl w:ilvl="0">
+      <w:start w:val="1"/>
+      <w:numFmt w:val="decimal"/>
+      <w:lvlText w:val="%1."/>
+      <w:lvlJc w:val="left"/>
+      <w:pPr>
+        <w:ind w:left="720" w:hanging="360"/>
+      </w:pPr>
+      <w:rPr>
+        <w:u w:val="none"/>
+      </w:rPr>
+    </w:lvl>
+    <w:lvl w:ilvl="1">
+      <w:start w:val="1"/>
+      <w:numFmt w:val="lowerLetter"/>
+      <w:lvlText w:val="%2."/>
+      <w:lvlJc w:val="left"/>
+      <w:pPr>
+        <w:ind w:left="1440" w:hanging="360"/>
+      </w:pPr>
+      <w:rPr>
+        <w:u w:val="none"/>
+      </w:rPr>
+    </w:lvl>
+    <w:lvl w:ilvl="2">
+      <w:start w:val="1"/>
+      <w:numFmt w:val="lowerRoman"/>
+      <w:lvlText w:val="%3."/>
+      <w:lvlJc w:val="right"/>
+      <w:pPr>
+        <w:ind w:left="2160" w:hanging="360"/>
+      </w:pPr>
+      <w:rPr>
+        <w:u w:val="none"/>
+      </w:rPr>
+    </w:lvl>
+    <w:lvl w:ilvl="3">
+      <w:start w:val="1"/>
+      <w:numFmt w:val="decimal"/>
+      <w:lvlText w:val="%4."/>
+      <w:lvlJc w:val="left"/>
+      <w:pPr>
+        <w:ind w:left="2880" w:hanging="360"/>
+      </w:pPr>
+      <w:rPr>
+        <w:u w:val="none"/>
+      </w:rPr>
+    </w:lvl>
+    <w:lvl w:ilvl="4">
+      <w:start w:val="1"/>
+      <w:numFmt w:val="lowerLetter"/>
+      <w:lvlText w:val="%5."/>
+      <w:lvlJc w:val="left"/>
+      <w:pPr>
+        <w:ind w:left="3600" w:hanging="360"/>
+      </w:pPr>
+      <w:rPr>
+        <w:u w:val="none"/>
+      </w:rPr>
+    </w:lvl>
+    <w:lvl w:ilvl="5">
+      <w:start w:val="1"/>
+      <w:numFmt w:val="lowerRoman"/>
+      <w:lvlText w:val="%6."/>
+      <w:lvlJc w:val="right"/>
+      <w:pPr>
+        <w:ind w:left="4320" w:hanging="360"/>
+      </w:pPr>
+      <w:rPr>
+        <w:u w:val="none"/>
+      </w:rPr>
+    </w:lvl>
+    <w:lvl w:ilvl="6">
+      <w:start w:val="1"/>
+      <w:numFmt w:val="decimal"/>
+      <w:lvlText w:val="%7."/>
+      <w:lvlJc w:val="left"/>
+      <w:pPr>
+        <w:ind w:left="5040" w:hanging="360"/>
+      </w:pPr>
+      <w:rPr>
+        <w:u w:val="none"/>
+      </w:rPr>
+    </w:lvl>
+    <w:lvl w:ilvl="7">
+      <w:start w:val="1"/>
+      <w:numFmt w:val="lowerLetter"/>
+      <w:lvlText w:val="%8."/>
+      <w:lvlJc w:val="left"/>
+      <w:pPr>
+        <w:ind w:left="5760" w:hanging="360"/>
+      </w:pPr>
+      <w:rPr>
+        <w:u w:val="none"/>
+      </w:rPr>
+    </w:lvl>
+    <w:lvl w:ilvl="8">
+      <w:start w:val="1"/>
+      <w:numFmt w:val="lowerRoman"/>
+      <w:lvlText w:val="%9."/>
+      <w:lvlJc w:val="right"/>
+      <w:pPr>
+        <w:ind w:left="6480" w:hanging="360"/>
+      </w:pPr>
+      <w:rPr>
+        <w:u w:val="none"/>
+      </w:rPr>
+    </w:lvl>
+  </w:abstractNum>
+  <w:abstractNum w:abstractNumId="12">
     <w:lvl w:ilvl="0">
       <w:start w:val="1"/>
       <w:numFmt w:val="decimal"/>
@@ -6559,6 +6849,9 @@
   </w:num>
   <w:num w:numId="11">
     <w:abstractNumId w:val="11"/>
+  </w:num>
+  <w:num w:numId="12">
+    <w:abstractNumId w:val="12"/>
   </w:num>
 </w:numbering>
 </file>

</xml_diff>